<commit_message>
- Sửa lỗi và bổ sung phần chuẩn hóa. - Viết xong phần tổng hợp tiếng nói (cơ bản).
</commit_message>
<xml_diff>
--- a/Lab4/Báo cáo.docx
+++ b/Lab4/Báo cáo.docx
@@ -663,7 +663,7 @@
       <w:bookmarkStart w:id="0" w:name="_Toc381861833"/>
       <w:bookmarkStart w:id="1" w:name="_Toc385832226"/>
       <w:bookmarkStart w:id="2" w:name="_Toc381861836"/>
-      <w:bookmarkStart w:id="3" w:name="_Toc390173138"/>
+      <w:bookmarkStart w:id="3" w:name="_Toc390289445"/>
       <w:r>
         <w:rPr>
           <w:rFonts w:ascii="Times New Roman" w:hAnsi="Times New Roman" w:cs="Times New Roman"/>
@@ -1164,6 +1164,7 @@
             <w:pStyle w:val="TOC1"/>
             <w:rPr>
               <w:rFonts w:eastAsiaTheme="minorEastAsia"/>
+              <w:b w:val="0"/>
               <w:lang w:eastAsia="ja-JP"/>
             </w:rPr>
           </w:pPr>
@@ -1191,7 +1192,7 @@
             </w:rPr>
             <w:fldChar w:fldCharType="separate"/>
           </w:r>
-          <w:hyperlink w:anchor="_Toc390173138" w:history="1">
+          <w:hyperlink w:anchor="_Toc390289445" w:history="1">
             <w:r>
               <w:rPr>
                 <w:rStyle w:val="Hyperlink"/>
@@ -1215,7 +1216,7 @@
               <w:rPr>
                 <w:webHidden/>
               </w:rPr>
-              <w:instrText xml:space="preserve"> PAGEREF _Toc390173138 \h </w:instrText>
+              <w:instrText xml:space="preserve"> PAGEREF _Toc390289445 \h </w:instrText>
             </w:r>
             <w:r>
               <w:rPr>
@@ -1247,10 +1248,11 @@
             <w:pStyle w:val="TOC1"/>
             <w:rPr>
               <w:rFonts w:eastAsiaTheme="minorEastAsia"/>
+              <w:b w:val="0"/>
               <w:lang w:eastAsia="ja-JP"/>
             </w:rPr>
           </w:pPr>
-          <w:hyperlink w:anchor="_Toc390173139" w:history="1">
+          <w:hyperlink w:anchor="_Toc390289446" w:history="1">
             <w:r>
               <w:rPr>
                 <w:rStyle w:val="Hyperlink"/>
@@ -1261,6 +1263,7 @@
             <w:r>
               <w:rPr>
                 <w:rFonts w:eastAsiaTheme="minorEastAsia"/>
+                <w:b w:val="0"/>
                 <w:lang w:eastAsia="ja-JP"/>
               </w:rPr>
               <w:tab/>
@@ -1288,7 +1291,7 @@
               <w:rPr>
                 <w:webHidden/>
               </w:rPr>
-              <w:instrText xml:space="preserve"> PAGEREF _Toc390173139 \h </w:instrText>
+              <w:instrText xml:space="preserve"> PAGEREF _Toc390289446 \h </w:instrText>
             </w:r>
             <w:r>
               <w:rPr>
@@ -1324,7 +1327,7 @@
               <w:lang w:eastAsia="ja-JP"/>
             </w:rPr>
           </w:pPr>
-          <w:hyperlink w:anchor="_Toc390173140" w:history="1">
+          <w:hyperlink w:anchor="_Toc390289447" w:history="1">
             <w:r>
               <w:rPr>
                 <w:rStyle w:val="Hyperlink"/>
@@ -1368,7 +1371,7 @@
                 <w:noProof/>
                 <w:webHidden/>
               </w:rPr>
-              <w:instrText xml:space="preserve"> PAGEREF _Toc390173140 \h </w:instrText>
+              <w:instrText xml:space="preserve"> PAGEREF _Toc390289447 \h </w:instrText>
             </w:r>
             <w:r>
               <w:rPr>
@@ -1408,7 +1411,7 @@
               <w:lang w:eastAsia="ja-JP"/>
             </w:rPr>
           </w:pPr>
-          <w:hyperlink w:anchor="_Toc390173141" w:history="1">
+          <w:hyperlink w:anchor="_Toc390289448" w:history="1">
             <w:r>
               <w:rPr>
                 <w:rStyle w:val="Hyperlink"/>
@@ -1452,7 +1455,7 @@
                 <w:noProof/>
                 <w:webHidden/>
               </w:rPr>
-              <w:instrText xml:space="preserve"> PAGEREF _Toc390173141 \h </w:instrText>
+              <w:instrText xml:space="preserve"> PAGEREF _Toc390289448 \h </w:instrText>
             </w:r>
             <w:r>
               <w:rPr>
@@ -1492,7 +1495,7 @@
               <w:lang w:eastAsia="ja-JP"/>
             </w:rPr>
           </w:pPr>
-          <w:hyperlink w:anchor="_Toc390173142" w:history="1">
+          <w:hyperlink w:anchor="_Toc390289449" w:history="1">
             <w:r>
               <w:rPr>
                 <w:rStyle w:val="Hyperlink"/>
@@ -1536,7 +1539,7 @@
                 <w:noProof/>
                 <w:webHidden/>
               </w:rPr>
-              <w:instrText xml:space="preserve"> PAGEREF _Toc390173142 \h </w:instrText>
+              <w:instrText xml:space="preserve"> PAGEREF _Toc390289449 \h </w:instrText>
             </w:r>
             <w:r>
               <w:rPr>
@@ -1572,10 +1575,11 @@
             <w:pStyle w:val="TOC1"/>
             <w:rPr>
               <w:rFonts w:eastAsiaTheme="minorEastAsia"/>
+              <w:b w:val="0"/>
               <w:lang w:eastAsia="ja-JP"/>
             </w:rPr>
           </w:pPr>
-          <w:hyperlink w:anchor="_Toc390173143" w:history="1">
+          <w:hyperlink w:anchor="_Toc390289450" w:history="1">
             <w:r>
               <w:rPr>
                 <w:rStyle w:val="Hyperlink"/>
@@ -1586,6 +1590,7 @@
             <w:r>
               <w:rPr>
                 <w:rFonts w:eastAsiaTheme="minorEastAsia"/>
+                <w:b w:val="0"/>
                 <w:lang w:eastAsia="ja-JP"/>
               </w:rPr>
               <w:tab/>
@@ -1613,7 +1618,7 @@
               <w:rPr>
                 <w:webHidden/>
               </w:rPr>
-              <w:instrText xml:space="preserve"> PAGEREF _Toc390173143 \h </w:instrText>
+              <w:instrText xml:space="preserve"> PAGEREF _Toc390289450 \h </w:instrText>
             </w:r>
             <w:r>
               <w:rPr>
@@ -1649,7 +1654,7 @@
               <w:lang w:eastAsia="ja-JP"/>
             </w:rPr>
           </w:pPr>
-          <w:hyperlink w:anchor="_Toc390173144" w:history="1">
+          <w:hyperlink w:anchor="_Toc390289451" w:history="1">
             <w:r>
               <w:rPr>
                 <w:rStyle w:val="Hyperlink"/>
@@ -1693,7 +1698,7 @@
                 <w:noProof/>
                 <w:webHidden/>
               </w:rPr>
-              <w:instrText xml:space="preserve"> PAGEREF _Toc390173144 \h </w:instrText>
+              <w:instrText xml:space="preserve"> PAGEREF _Toc390289451 \h </w:instrText>
             </w:r>
             <w:r>
               <w:rPr>
@@ -1733,7 +1738,7 @@
               <w:lang w:eastAsia="ja-JP"/>
             </w:rPr>
           </w:pPr>
-          <w:hyperlink w:anchor="_Toc390173145" w:history="1">
+          <w:hyperlink w:anchor="_Toc390289452" w:history="1">
             <w:r>
               <w:rPr>
                 <w:rStyle w:val="Hyperlink"/>
@@ -1777,7 +1782,7 @@
                 <w:noProof/>
                 <w:webHidden/>
               </w:rPr>
-              <w:instrText xml:space="preserve"> PAGEREF _Toc390173145 \h </w:instrText>
+              <w:instrText xml:space="preserve"> PAGEREF _Toc390289452 \h </w:instrText>
             </w:r>
             <w:r>
               <w:rPr>
@@ -1817,7 +1822,7 @@
               <w:lang w:eastAsia="ja-JP"/>
             </w:rPr>
           </w:pPr>
-          <w:hyperlink w:anchor="_Toc390173146" w:history="1">
+          <w:hyperlink w:anchor="_Toc390289453" w:history="1">
             <w:r>
               <w:rPr>
                 <w:rStyle w:val="Hyperlink"/>
@@ -1861,7 +1866,7 @@
                 <w:noProof/>
                 <w:webHidden/>
               </w:rPr>
-              <w:instrText xml:space="preserve"> PAGEREF _Toc390173146 \h </w:instrText>
+              <w:instrText xml:space="preserve"> PAGEREF _Toc390289453 \h </w:instrText>
             </w:r>
             <w:r>
               <w:rPr>
@@ -1881,7 +1886,7 @@
                 <w:noProof/>
                 <w:webHidden/>
               </w:rPr>
-              <w:t>4</w:t>
+              <w:t>5</w:t>
             </w:r>
             <w:r>
               <w:rPr>
@@ -1901,7 +1906,7 @@
               <w:lang w:eastAsia="ja-JP"/>
             </w:rPr>
           </w:pPr>
-          <w:hyperlink w:anchor="_Toc390173147" w:history="1">
+          <w:hyperlink w:anchor="_Toc390289454" w:history="1">
             <w:r>
               <w:rPr>
                 <w:rStyle w:val="Hyperlink"/>
@@ -1945,7 +1950,7 @@
                 <w:noProof/>
                 <w:webHidden/>
               </w:rPr>
-              <w:instrText xml:space="preserve"> PAGEREF _Toc390173147 \h </w:instrText>
+              <w:instrText xml:space="preserve"> PAGEREF _Toc390289454 \h </w:instrText>
             </w:r>
             <w:r>
               <w:rPr>
@@ -1985,7 +1990,7 @@
               <w:lang w:eastAsia="ja-JP"/>
             </w:rPr>
           </w:pPr>
-          <w:hyperlink w:anchor="_Toc390173148" w:history="1">
+          <w:hyperlink w:anchor="_Toc390289455" w:history="1">
             <w:r>
               <w:rPr>
                 <w:rStyle w:val="Hyperlink"/>
@@ -2029,7 +2034,7 @@
                 <w:noProof/>
                 <w:webHidden/>
               </w:rPr>
-              <w:instrText xml:space="preserve"> PAGEREF _Toc390173148 \h </w:instrText>
+              <w:instrText xml:space="preserve"> PAGEREF _Toc390289455 \h </w:instrText>
             </w:r>
             <w:r>
               <w:rPr>
@@ -2049,7 +2054,7 @@
                 <w:noProof/>
                 <w:webHidden/>
               </w:rPr>
-              <w:t>8</w:t>
+              <w:t>7</w:t>
             </w:r>
             <w:r>
               <w:rPr>
@@ -2069,7 +2074,7 @@
               <w:lang w:eastAsia="ja-JP"/>
             </w:rPr>
           </w:pPr>
-          <w:hyperlink w:anchor="_Toc390173149" w:history="1">
+          <w:hyperlink w:anchor="_Toc390289456" w:history="1">
             <w:r>
               <w:rPr>
                 <w:rStyle w:val="Hyperlink"/>
@@ -2092,7 +2097,7 @@
                 <w:rFonts w:ascii="Times New Roman" w:hAnsi="Times New Roman" w:cs="Times New Roman"/>
                 <w:noProof/>
               </w:rPr>
-              <w:t>Tên địa danh</w:t>
+              <w:t>Các ký hiệu toán học</w:t>
             </w:r>
             <w:r>
               <w:rPr>
@@ -2113,7 +2118,7 @@
                 <w:noProof/>
                 <w:webHidden/>
               </w:rPr>
-              <w:instrText xml:space="preserve"> PAGEREF _Toc390173149 \h </w:instrText>
+              <w:instrText xml:space="preserve"> PAGEREF _Toc390289456 \h </w:instrText>
             </w:r>
             <w:r>
               <w:rPr>
@@ -2133,7 +2138,7 @@
                 <w:noProof/>
                 <w:webHidden/>
               </w:rPr>
-              <w:t>8</w:t>
+              <w:t>7</w:t>
             </w:r>
             <w:r>
               <w:rPr>
@@ -2153,7 +2158,7 @@
               <w:lang w:eastAsia="ja-JP"/>
             </w:rPr>
           </w:pPr>
-          <w:hyperlink w:anchor="_Toc390173150" w:history="1">
+          <w:hyperlink w:anchor="_Toc390289457" w:history="1">
             <w:r>
               <w:rPr>
                 <w:rStyle w:val="Hyperlink"/>
@@ -2176,7 +2181,7 @@
                 <w:rFonts w:ascii="Times New Roman" w:hAnsi="Times New Roman" w:cs="Times New Roman"/>
                 <w:noProof/>
               </w:rPr>
-              <w:t>Khoảng cách</w:t>
+              <w:t>Tên địa danh</w:t>
             </w:r>
             <w:r>
               <w:rPr>
@@ -2197,7 +2202,7 @@
                 <w:noProof/>
                 <w:webHidden/>
               </w:rPr>
-              <w:instrText xml:space="preserve"> PAGEREF _Toc390173150 \h </w:instrText>
+              <w:instrText xml:space="preserve"> PAGEREF _Toc390289457 \h </w:instrText>
             </w:r>
             <w:r>
               <w:rPr>
@@ -2217,7 +2222,7 @@
                 <w:noProof/>
                 <w:webHidden/>
               </w:rPr>
-              <w:t>8</w:t>
+              <w:t>7</w:t>
             </w:r>
             <w:r>
               <w:rPr>
@@ -2237,7 +2242,7 @@
               <w:lang w:eastAsia="ja-JP"/>
             </w:rPr>
           </w:pPr>
-          <w:hyperlink w:anchor="_Toc390173151" w:history="1">
+          <w:hyperlink w:anchor="_Toc390289458" w:history="1">
             <w:r>
               <w:rPr>
                 <w:rStyle w:val="Hyperlink"/>
@@ -2260,7 +2265,7 @@
                 <w:rFonts w:ascii="Times New Roman" w:hAnsi="Times New Roman" w:cs="Times New Roman"/>
                 <w:noProof/>
               </w:rPr>
-              <w:t>Nhiệt độ</w:t>
+              <w:t>Khoảng cách</w:t>
             </w:r>
             <w:r>
               <w:rPr>
@@ -2281,7 +2286,7 @@
                 <w:noProof/>
                 <w:webHidden/>
               </w:rPr>
-              <w:instrText xml:space="preserve"> PAGEREF _Toc390173151 \h </w:instrText>
+              <w:instrText xml:space="preserve"> PAGEREF _Toc390289458 \h </w:instrText>
             </w:r>
             <w:r>
               <w:rPr>
@@ -2301,7 +2306,7 @@
                 <w:noProof/>
                 <w:webHidden/>
               </w:rPr>
-              <w:t>8</w:t>
+              <w:t>7</w:t>
             </w:r>
             <w:r>
               <w:rPr>
@@ -2321,7 +2326,7 @@
               <w:lang w:eastAsia="ja-JP"/>
             </w:rPr>
           </w:pPr>
-          <w:hyperlink w:anchor="_Toc390173152" w:history="1">
+          <w:hyperlink w:anchor="_Toc390289459" w:history="1">
             <w:r>
               <w:rPr>
                 <w:rStyle w:val="Hyperlink"/>
@@ -2344,7 +2349,7 @@
                 <w:rFonts w:ascii="Times New Roman" w:hAnsi="Times New Roman" w:cs="Times New Roman"/>
                 <w:noProof/>
               </w:rPr>
-              <w:t>Tiền tệ</w:t>
+              <w:t>Nhiệt độ</w:t>
             </w:r>
             <w:r>
               <w:rPr>
@@ -2365,7 +2370,7 @@
                 <w:noProof/>
                 <w:webHidden/>
               </w:rPr>
-              <w:instrText xml:space="preserve"> PAGEREF _Toc390173152 \h </w:instrText>
+              <w:instrText xml:space="preserve"> PAGEREF _Toc390289459 \h </w:instrText>
             </w:r>
             <w:r>
               <w:rPr>
@@ -2385,7 +2390,7 @@
                 <w:noProof/>
                 <w:webHidden/>
               </w:rPr>
-              <w:t>8</w:t>
+              <w:t>7</w:t>
             </w:r>
             <w:r>
               <w:rPr>
@@ -2405,7 +2410,7 @@
               <w:lang w:eastAsia="ja-JP"/>
             </w:rPr>
           </w:pPr>
-          <w:hyperlink w:anchor="_Toc390173153" w:history="1">
+          <w:hyperlink w:anchor="_Toc390289460" w:history="1">
             <w:r>
               <w:rPr>
                 <w:rStyle w:val="Hyperlink"/>
@@ -2428,7 +2433,7 @@
                 <w:rFonts w:ascii="Times New Roman" w:hAnsi="Times New Roman" w:cs="Times New Roman"/>
                 <w:noProof/>
               </w:rPr>
-              <w:t>Số</w:t>
+              <w:t>Tiền tệ</w:t>
             </w:r>
             <w:r>
               <w:rPr>
@@ -2449,7 +2454,7 @@
                 <w:noProof/>
                 <w:webHidden/>
               </w:rPr>
-              <w:instrText xml:space="preserve"> PAGEREF _Toc390173153 \h </w:instrText>
+              <w:instrText xml:space="preserve"> PAGEREF _Toc390289460 \h </w:instrText>
             </w:r>
             <w:r>
               <w:rPr>
@@ -2469,7 +2474,7 @@
                 <w:noProof/>
                 <w:webHidden/>
               </w:rPr>
-              <w:t>8</w:t>
+              <w:t>7</w:t>
             </w:r>
             <w:r>
               <w:rPr>
@@ -2489,7 +2494,7 @@
               <w:lang w:eastAsia="ja-JP"/>
             </w:rPr>
           </w:pPr>
-          <w:hyperlink w:anchor="_Toc390173154" w:history="1">
+          <w:hyperlink w:anchor="_Toc390289461" w:history="1">
             <w:r>
               <w:rPr>
                 <w:rStyle w:val="Hyperlink"/>
@@ -2512,7 +2517,7 @@
                 <w:rFonts w:ascii="Times New Roman" w:hAnsi="Times New Roman" w:cs="Times New Roman"/>
                 <w:noProof/>
               </w:rPr>
-              <w:t>Ngày tháng</w:t>
+              <w:t>Số</w:t>
             </w:r>
             <w:r>
               <w:rPr>
@@ -2533,7 +2538,7 @@
                 <w:noProof/>
                 <w:webHidden/>
               </w:rPr>
-              <w:instrText xml:space="preserve"> PAGEREF _Toc390173154 \h </w:instrText>
+              <w:instrText xml:space="preserve"> PAGEREF _Toc390289461 \h </w:instrText>
             </w:r>
             <w:r>
               <w:rPr>
@@ -2553,7 +2558,91 @@
                 <w:noProof/>
                 <w:webHidden/>
               </w:rPr>
-              <w:t>8</w:t>
+              <w:t>7</w:t>
+            </w:r>
+            <w:r>
+              <w:rPr>
+                <w:noProof/>
+                <w:webHidden/>
+              </w:rPr>
+              <w:fldChar w:fldCharType="end"/>
+            </w:r>
+          </w:hyperlink>
+        </w:p>
+        <w:p>
+          <w:pPr>
+            <w:pStyle w:val="TOC3"/>
+            <w:rPr>
+              <w:rFonts w:eastAsiaTheme="minorEastAsia"/>
+              <w:noProof/>
+              <w:lang w:eastAsia="ja-JP"/>
+            </w:rPr>
+          </w:pPr>
+          <w:hyperlink w:anchor="_Toc390289462" w:history="1">
+            <w:r>
+              <w:rPr>
+                <w:rStyle w:val="Hyperlink"/>
+                <w:rFonts w:ascii="Times New Roman" w:hAnsi="Times New Roman" w:cs="Times New Roman"/>
+                <w:noProof/>
+              </w:rPr>
+              <w:t>h)</w:t>
+            </w:r>
+            <w:r>
+              <w:rPr>
+                <w:rFonts w:eastAsiaTheme="minorEastAsia"/>
+                <w:noProof/>
+                <w:lang w:eastAsia="ja-JP"/>
+              </w:rPr>
+              <w:tab/>
+            </w:r>
+            <w:r>
+              <w:rPr>
+                <w:rStyle w:val="Hyperlink"/>
+                <w:rFonts w:ascii="Times New Roman" w:hAnsi="Times New Roman" w:cs="Times New Roman"/>
+                <w:noProof/>
+              </w:rPr>
+              <w:t>Ngày tháng</w:t>
+            </w:r>
+            <w:r>
+              <w:rPr>
+                <w:noProof/>
+                <w:webHidden/>
+              </w:rPr>
+              <w:tab/>
+            </w:r>
+            <w:r>
+              <w:rPr>
+                <w:noProof/>
+                <w:webHidden/>
+              </w:rPr>
+              <w:fldChar w:fldCharType="begin"/>
+            </w:r>
+            <w:r>
+              <w:rPr>
+                <w:noProof/>
+                <w:webHidden/>
+              </w:rPr>
+              <w:instrText xml:space="preserve"> PAGEREF _Toc390289462 \h </w:instrText>
+            </w:r>
+            <w:r>
+              <w:rPr>
+                <w:noProof/>
+                <w:webHidden/>
+              </w:rPr>
+            </w:r>
+            <w:r>
+              <w:rPr>
+                <w:noProof/>
+                <w:webHidden/>
+              </w:rPr>
+              <w:fldChar w:fldCharType="separate"/>
+            </w:r>
+            <w:r>
+              <w:rPr>
+                <w:noProof/>
+                <w:webHidden/>
+              </w:rPr>
+              <w:t>7</w:t>
             </w:r>
             <w:r>
               <w:rPr>
@@ -2573,7 +2662,7 @@
               <w:lang w:eastAsia="ja-JP"/>
             </w:rPr>
           </w:pPr>
-          <w:hyperlink w:anchor="_Toc390173155" w:history="1">
+          <w:hyperlink w:anchor="_Toc390289463" w:history="1">
             <w:r>
               <w:rPr>
                 <w:rStyle w:val="Hyperlink"/>
@@ -2617,7 +2706,7 @@
                 <w:noProof/>
                 <w:webHidden/>
               </w:rPr>
-              <w:instrText xml:space="preserve"> PAGEREF _Toc390173155 \h </w:instrText>
+              <w:instrText xml:space="preserve"> PAGEREF _Toc390289463 \h </w:instrText>
             </w:r>
             <w:r>
               <w:rPr>
@@ -2637,7 +2726,7 @@
                 <w:noProof/>
                 <w:webHidden/>
               </w:rPr>
-              <w:t>8</w:t>
+              <w:t>7</w:t>
             </w:r>
             <w:r>
               <w:rPr>
@@ -2653,10 +2742,11 @@
             <w:pStyle w:val="TOC1"/>
             <w:rPr>
               <w:rFonts w:eastAsiaTheme="minorEastAsia"/>
+              <w:b w:val="0"/>
               <w:lang w:eastAsia="ja-JP"/>
             </w:rPr>
           </w:pPr>
-          <w:hyperlink w:anchor="_Toc390173156" w:history="1">
+          <w:hyperlink w:anchor="_Toc390289464" w:history="1">
             <w:r>
               <w:rPr>
                 <w:rStyle w:val="Hyperlink"/>
@@ -2667,6 +2757,7 @@
             <w:r>
               <w:rPr>
                 <w:rFonts w:eastAsiaTheme="minorEastAsia"/>
+                <w:b w:val="0"/>
                 <w:lang w:eastAsia="ja-JP"/>
               </w:rPr>
               <w:tab/>
@@ -2694,7 +2785,7 @@
               <w:rPr>
                 <w:webHidden/>
               </w:rPr>
-              <w:instrText xml:space="preserve"> PAGEREF _Toc390173156 \h </w:instrText>
+              <w:instrText xml:space="preserve"> PAGEREF _Toc390289464 \h </w:instrText>
             </w:r>
             <w:r>
               <w:rPr>
@@ -2711,7 +2802,7 @@
               <w:rPr>
                 <w:webHidden/>
               </w:rPr>
-              <w:t>8</w:t>
+              <w:t>7</w:t>
             </w:r>
             <w:r>
               <w:rPr>
@@ -2782,7 +2873,7 @@
         </w:rPr>
       </w:pPr>
       <w:bookmarkStart w:id="4" w:name="_Toc385832228"/>
-      <w:bookmarkStart w:id="5" w:name="_Toc390173139"/>
+      <w:bookmarkStart w:id="5" w:name="_Toc390289446"/>
       <w:bookmarkEnd w:id="2"/>
       <w:r>
         <w:rPr>
@@ -2812,7 +2903,7 @@
         </w:rPr>
       </w:pPr>
       <w:bookmarkStart w:id="6" w:name="_Toc385832229"/>
-      <w:bookmarkStart w:id="7" w:name="_Toc390173140"/>
+      <w:bookmarkStart w:id="7" w:name="_Toc390289447"/>
       <w:r>
         <w:rPr>
           <w:rFonts w:ascii="Times New Roman" w:hAnsi="Times New Roman" w:cs="Times New Roman"/>
@@ -3289,7 +3380,7 @@
           <w:szCs w:val="26"/>
         </w:rPr>
       </w:pPr>
-      <w:bookmarkStart w:id="8" w:name="_Toc390173141"/>
+      <w:bookmarkStart w:id="8" w:name="_Toc390289448"/>
       <w:r>
         <w:rPr>
           <w:rFonts w:ascii="Times New Roman" w:hAnsi="Times New Roman" w:cs="Times New Roman"/>
@@ -5574,7 +5665,7 @@
           <w:szCs w:val="26"/>
         </w:rPr>
       </w:pPr>
-      <w:bookmarkStart w:id="9" w:name="_Toc390173142"/>
+      <w:bookmarkStart w:id="9" w:name="_Toc390289449"/>
       <w:r>
         <w:rPr>
           <w:rFonts w:ascii="Times New Roman" w:hAnsi="Times New Roman" w:cs="Times New Roman"/>
@@ -6498,7 +6589,7 @@
         </w:rPr>
       </w:pPr>
       <w:bookmarkStart w:id="10" w:name="_Toc385832232"/>
-      <w:bookmarkStart w:id="11" w:name="_Toc390173143"/>
+      <w:bookmarkStart w:id="11" w:name="_Toc390289450"/>
       <w:r>
         <w:rPr>
           <w:rFonts w:ascii="Times New Roman" w:hAnsi="Times New Roman" w:cs="Times New Roman"/>
@@ -6526,7 +6617,7 @@
         </w:rPr>
       </w:pPr>
       <w:bookmarkStart w:id="12" w:name="_Toc385832233"/>
-      <w:bookmarkStart w:id="13" w:name="_Toc390173144"/>
+      <w:bookmarkStart w:id="13" w:name="_Toc390289451"/>
       <w:r>
         <w:rPr>
           <w:rFonts w:ascii="Times New Roman" w:hAnsi="Times New Roman" w:cs="Times New Roman"/>
@@ -6766,9 +6857,9 @@
         </w:rPr>
         <w:lastRenderedPageBreak/>
         <w:drawing>
-          <wp:inline distT="0" distB="0" distL="0" distR="0" wp14:anchorId="445C9D43" wp14:editId="33691527">
-            <wp:extent cx="4579257" cy="3978797"/>
-            <wp:effectExtent l="0" t="0" r="0" b="3175"/>
+          <wp:inline distT="0" distB="0" distL="0" distR="0" wp14:anchorId="4410B86A" wp14:editId="7ADE970A">
+            <wp:extent cx="5320120" cy="5287456"/>
+            <wp:effectExtent l="0" t="0" r="0" b="8890"/>
             <wp:docPr id="1" name="Picture 1"/>
             <wp:cNvGraphicFramePr>
               <a:graphicFrameLocks xmlns:a="http://schemas.openxmlformats.org/drawingml/2006/main" noChangeAspect="1"/>
@@ -6789,7 +6880,7 @@
                   <pic:spPr>
                     <a:xfrm>
                       <a:off x="0" y="0"/>
-                      <a:ext cx="4596379" cy="3993674"/>
+                      <a:ext cx="5326941" cy="5294236"/>
                     </a:xfrm>
                     <a:prstGeom prst="rect">
                       <a:avLst/>
@@ -6818,7 +6909,7 @@
         </w:rPr>
       </w:pPr>
       <w:bookmarkStart w:id="14" w:name="_Toc385832234"/>
-      <w:bookmarkStart w:id="15" w:name="_Toc390173145"/>
+      <w:bookmarkStart w:id="15" w:name="_Toc390289452"/>
       <w:r>
         <w:rPr>
           <w:rFonts w:ascii="Times New Roman" w:hAnsi="Times New Roman" w:cs="Times New Roman"/>
@@ -7147,6 +7238,7 @@
           <w:sz w:val="26"/>
           <w:szCs w:val="26"/>
         </w:rPr>
+        <w:lastRenderedPageBreak/>
         <w:t>HVite: công cụ so khớp/nhận dạng với đầu vào là dữ liệu cần nhận dạng, và trả về</w:t>
       </w:r>
       <w:r>
@@ -7219,7 +7311,7 @@
           <w:szCs w:val="26"/>
         </w:rPr>
       </w:pPr>
-      <w:bookmarkStart w:id="16" w:name="_Toc390173146"/>
+      <w:bookmarkStart w:id="16" w:name="_Toc390289453"/>
       <w:r>
         <w:rPr>
           <w:rFonts w:ascii="Times New Roman" w:hAnsi="Times New Roman" w:cs="Times New Roman"/>
@@ -7362,7 +7454,6 @@
           <w:sz w:val="26"/>
           <w:szCs w:val="26"/>
         </w:rPr>
-        <w:lastRenderedPageBreak/>
         <w:t>Lưu đường dẫn và câu tương ứng.</w:t>
       </w:r>
     </w:p>
@@ -8316,6 +8407,7 @@
           <w:sz w:val="26"/>
           <w:szCs w:val="26"/>
         </w:rPr>
+        <w:lastRenderedPageBreak/>
         <w:t>Tạo tập tin macros: kết hợp đoạn ~o của tập tin hmm0\proto và ~v của tập tin hmm0\</w:t>
       </w:r>
       <w:r>
@@ -8476,7 +8568,6 @@
           <w:sz w:val="26"/>
           <w:szCs w:val="26"/>
         </w:rPr>
-        <w:lastRenderedPageBreak/>
         <w:t>HERest -C config -I phones0.mlf -S train.scp -H hmm0/macros -H hmm0/hmmdefs -M hmm1 monophones0</w:t>
       </w:r>
     </w:p>
@@ -9150,7 +9241,73 @@
           <w:sz w:val="26"/>
           <w:szCs w:val="26"/>
         </w:rPr>
-        <w:t>Chuẩn hóa câu văn bản đầu vào, sau đó chuyển về dạng Telex.</w:t>
+        <w:t>Chuẩn hóa câu văn bản đầu vào</w:t>
+      </w:r>
+      <w:r>
+        <w:rPr>
+          <w:rFonts w:ascii="Times New Roman" w:hAnsi="Times New Roman" w:cs="Times New Roman"/>
+          <w:sz w:val="26"/>
+          <w:szCs w:val="26"/>
+        </w:rPr>
+        <w:t xml:space="preserve"> (lớp </w:t>
+      </w:r>
+      <w:r>
+        <w:rPr>
+          <w:rFonts w:ascii="Times New Roman" w:hAnsi="Times New Roman" w:cs="Times New Roman"/>
+          <w:i/>
+          <w:sz w:val="26"/>
+          <w:szCs w:val="26"/>
+        </w:rPr>
+        <w:t>Standardizer</w:t>
+      </w:r>
+      <w:r>
+        <w:rPr>
+          <w:rFonts w:ascii="Times New Roman" w:hAnsi="Times New Roman" w:cs="Times New Roman"/>
+          <w:sz w:val="26"/>
+          <w:szCs w:val="26"/>
+        </w:rPr>
+        <w:t>)</w:t>
+      </w:r>
+      <w:r>
+        <w:rPr>
+          <w:rFonts w:ascii="Times New Roman" w:hAnsi="Times New Roman" w:cs="Times New Roman"/>
+          <w:sz w:val="26"/>
+          <w:szCs w:val="26"/>
+        </w:rPr>
+        <w:t>, sau đó chuyển về dạng Telex</w:t>
+      </w:r>
+      <w:r>
+        <w:rPr>
+          <w:rFonts w:ascii="Times New Roman" w:hAnsi="Times New Roman" w:cs="Times New Roman"/>
+          <w:sz w:val="26"/>
+          <w:szCs w:val="26"/>
+        </w:rPr>
+        <w:t xml:space="preserve"> (lớp </w:t>
+      </w:r>
+      <w:r>
+        <w:rPr>
+          <w:rFonts w:ascii="Times New Roman" w:hAnsi="Times New Roman" w:cs="Times New Roman"/>
+          <w:i/>
+          <w:sz w:val="26"/>
+          <w:szCs w:val="26"/>
+        </w:rPr>
+        <w:t>WordConversion</w:t>
+      </w:r>
+      <w:r>
+        <w:rPr>
+          <w:rFonts w:ascii="Times New Roman" w:hAnsi="Times New Roman" w:cs="Times New Roman"/>
+          <w:sz w:val="26"/>
+          <w:szCs w:val="26"/>
+        </w:rPr>
+        <w:t>)</w:t>
+      </w:r>
+      <w:r>
+        <w:rPr>
+          <w:rFonts w:ascii="Times New Roman" w:hAnsi="Times New Roman" w:cs="Times New Roman"/>
+          <w:sz w:val="26"/>
+          <w:szCs w:val="26"/>
+        </w:rPr>
+        <w:t>.</w:t>
       </w:r>
     </w:p>
     <w:p>
@@ -9172,7 +9329,41 @@
           <w:sz w:val="26"/>
           <w:szCs w:val="26"/>
         </w:rPr>
-        <w:t>So sánh từng từ của câu văn bản với từ trong recout.mlf, dựa vào từ đứng trước và từ đứng sau.</w:t>
+        <w:lastRenderedPageBreak/>
+        <w:t>So sánh từng từ của câu văn bản với từ trong recout.mlf, dựa vào từ đứng trước và từ đứng sau</w:t>
+      </w:r>
+      <w:r>
+        <w:rPr>
+          <w:rFonts w:ascii="Times New Roman" w:hAnsi="Times New Roman" w:cs="Times New Roman"/>
+          <w:sz w:val="26"/>
+          <w:szCs w:val="26"/>
+        </w:rPr>
+        <w:t xml:space="preserve"> (lớp </w:t>
+      </w:r>
+      <w:r>
+        <w:rPr>
+          <w:rFonts w:ascii="Times New Roman" w:hAnsi="Times New Roman" w:cs="Times New Roman"/>
+          <w:i/>
+          <w:sz w:val="26"/>
+          <w:szCs w:val="26"/>
+        </w:rPr>
+        <w:t>MyWord</w:t>
+      </w:r>
+      <w:r>
+        <w:rPr>
+          <w:rFonts w:ascii="Times New Roman" w:hAnsi="Times New Roman" w:cs="Times New Roman"/>
+          <w:sz w:val="26"/>
+          <w:szCs w:val="26"/>
+        </w:rPr>
+        <w:t>)</w:t>
+      </w:r>
+      <w:r>
+        <w:rPr>
+          <w:rFonts w:ascii="Times New Roman" w:hAnsi="Times New Roman" w:cs="Times New Roman"/>
+          <w:sz w:val="26"/>
+          <w:szCs w:val="26"/>
+        </w:rPr>
+        <w:t>.</w:t>
       </w:r>
     </w:p>
     <w:p>
@@ -9196,8 +9387,6 @@
         </w:rPr>
         <w:t>Ghép âm thanh tất cả các từ lại và phát ra.</w:t>
       </w:r>
-      <w:bookmarkStart w:id="18" w:name="_GoBack"/>
-      <w:bookmarkEnd w:id="18"/>
     </w:p>
     <w:p>
       <w:pPr>
@@ -9225,7 +9414,7 @@
           <w:szCs w:val="26"/>
         </w:rPr>
       </w:pPr>
-      <w:bookmarkStart w:id="19" w:name="_Toc390173147"/>
+      <w:bookmarkStart w:id="18" w:name="_Toc390289454"/>
       <w:bookmarkEnd w:id="17"/>
       <w:r>
         <w:rPr>
@@ -9235,7 +9424,7 @@
         </w:rPr>
         <w:t>Các trường hợp chuẩn hóa dữ liệu đầu vào</w:t>
       </w:r>
-      <w:bookmarkEnd w:id="19"/>
+      <w:bookmarkEnd w:id="18"/>
     </w:p>
     <w:p>
       <w:pPr>
@@ -9302,7 +9491,7 @@
           <w:szCs w:val="26"/>
         </w:rPr>
       </w:pPr>
-      <w:bookmarkStart w:id="20" w:name="_Toc390173148"/>
+      <w:bookmarkStart w:id="19" w:name="_Toc390289455"/>
       <w:r>
         <w:rPr>
           <w:rFonts w:ascii="Times New Roman" w:hAnsi="Times New Roman" w:cs="Times New Roman"/>
@@ -9311,7 +9500,60 @@
         </w:rPr>
         <w:t>Các ký hiệu đặc biệt</w:t>
       </w:r>
-      <w:bookmarkEnd w:id="20"/>
+      <w:bookmarkEnd w:id="19"/>
+    </w:p>
+    <w:p>
+      <w:pPr>
+        <w:pStyle w:val="ListParagraph"/>
+        <w:ind w:left="1440"/>
+        <w:rPr>
+          <w:rFonts w:ascii="Times New Roman" w:hAnsi="Times New Roman" w:cs="Times New Roman"/>
+          <w:sz w:val="26"/>
+          <w:szCs w:val="26"/>
+        </w:rPr>
+      </w:pPr>
+      <w:r>
+        <w:rPr>
+          <w:rFonts w:ascii="Times New Roman" w:hAnsi="Times New Roman" w:cs="Times New Roman"/>
+          <w:sz w:val="26"/>
+          <w:szCs w:val="26"/>
+        </w:rPr>
+        <w:t>Xử lý được các ký hiệu đặc biệt như</w:t>
+      </w:r>
+      <w:r>
+        <w:rPr>
+          <w:rFonts w:ascii="Times New Roman" w:hAnsi="Times New Roman" w:cs="Times New Roman"/>
+          <w:sz w:val="26"/>
+          <w:szCs w:val="26"/>
+        </w:rPr>
+        <w:t>:</w:t>
+      </w:r>
+      <w:r>
+        <w:rPr>
+          <w:rFonts w:ascii="Times New Roman" w:hAnsi="Times New Roman" w:cs="Times New Roman"/>
+          <w:sz w:val="26"/>
+          <w:szCs w:val="26"/>
+        </w:rPr>
+        <w:t xml:space="preserve"> </w:t>
+      </w:r>
+      <w:r>
+        <w:rPr>
+          <w:rFonts w:ascii="Times New Roman" w:hAnsi="Times New Roman" w:cs="Times New Roman"/>
+          <w:i/>
+          <w:sz w:val="26"/>
+          <w:szCs w:val="26"/>
+        </w:rPr>
+        <w:t>dấu phẩy, dấu hai chấm, dấu chấm phẩy, dấu mở ngoặc tròn, dấu đóng ngoặc tròn, dấu mở ngoặc vuông, dấu đóng ngoặc vuông</w:t>
+      </w:r>
+      <w:r>
+        <w:rPr>
+          <w:rFonts w:ascii="Times New Roman" w:hAnsi="Times New Roman" w:cs="Times New Roman"/>
+          <w:i/>
+          <w:sz w:val="26"/>
+          <w:szCs w:val="26"/>
+        </w:rPr>
+        <w:t>, dấu chấm cuối câu.</w:t>
+      </w:r>
     </w:p>
     <w:p>
       <w:pPr>
@@ -9327,16 +9569,60 @@
           <w:szCs w:val="26"/>
         </w:rPr>
       </w:pPr>
-      <w:bookmarkStart w:id="21" w:name="_Toc390173149"/>
-      <w:r>
-        <w:rPr>
-          <w:rFonts w:ascii="Times New Roman" w:hAnsi="Times New Roman" w:cs="Times New Roman"/>
-          <w:sz w:val="26"/>
-          <w:szCs w:val="26"/>
-        </w:rPr>
-        <w:t>Tên địa danh</w:t>
-      </w:r>
-      <w:bookmarkEnd w:id="21"/>
+      <w:bookmarkStart w:id="20" w:name="_Toc390289456"/>
+      <w:r>
+        <w:rPr>
+          <w:rFonts w:ascii="Times New Roman" w:hAnsi="Times New Roman" w:cs="Times New Roman"/>
+          <w:sz w:val="26"/>
+          <w:szCs w:val="26"/>
+        </w:rPr>
+        <w:t>Các ký hiệu toán học</w:t>
+      </w:r>
+      <w:bookmarkEnd w:id="20"/>
+    </w:p>
+    <w:p>
+      <w:pPr>
+        <w:pStyle w:val="ListParagraph"/>
+        <w:ind w:left="1440"/>
+        <w:rPr>
+          <w:rFonts w:ascii="Times New Roman" w:hAnsi="Times New Roman" w:cs="Times New Roman"/>
+          <w:sz w:val="26"/>
+          <w:szCs w:val="26"/>
+        </w:rPr>
+      </w:pPr>
+      <w:r>
+        <w:rPr>
+          <w:rFonts w:ascii="Times New Roman" w:hAnsi="Times New Roman" w:cs="Times New Roman"/>
+          <w:sz w:val="26"/>
+          <w:szCs w:val="26"/>
+        </w:rPr>
+        <w:t xml:space="preserve">Xử lý được các ký </w:t>
+      </w:r>
+      <w:r>
+        <w:rPr>
+          <w:rFonts w:ascii="Times New Roman" w:hAnsi="Times New Roman" w:cs="Times New Roman"/>
+          <w:sz w:val="26"/>
+          <w:szCs w:val="26"/>
+        </w:rPr>
+        <w:t xml:space="preserve">toán học như: </w:t>
+      </w:r>
+      <w:r>
+        <w:rPr>
+          <w:rFonts w:ascii="Times New Roman" w:hAnsi="Times New Roman" w:cs="Times New Roman"/>
+          <w:i/>
+          <w:sz w:val="26"/>
+          <w:szCs w:val="26"/>
+        </w:rPr>
+        <w:t>@, #, %, +, ^, =, -&gt;</w:t>
+      </w:r>
+      <w:r>
+        <w:rPr>
+          <w:rFonts w:ascii="Times New Roman" w:hAnsi="Times New Roman" w:cs="Times New Roman"/>
+          <w:sz w:val="26"/>
+          <w:szCs w:val="26"/>
+        </w:rPr>
+        <w:t>.</w:t>
+      </w:r>
     </w:p>
     <w:p>
       <w:pPr>
@@ -9352,16 +9638,60 @@
           <w:szCs w:val="26"/>
         </w:rPr>
       </w:pPr>
-      <w:bookmarkStart w:id="22" w:name="_Toc390173150"/>
-      <w:r>
-        <w:rPr>
-          <w:rFonts w:ascii="Times New Roman" w:hAnsi="Times New Roman" w:cs="Times New Roman"/>
-          <w:sz w:val="26"/>
-          <w:szCs w:val="26"/>
-        </w:rPr>
-        <w:t>Khoảng cách</w:t>
-      </w:r>
-      <w:bookmarkEnd w:id="22"/>
+      <w:bookmarkStart w:id="21" w:name="_Toc390289457"/>
+      <w:r>
+        <w:rPr>
+          <w:rFonts w:ascii="Times New Roman" w:hAnsi="Times New Roman" w:cs="Times New Roman"/>
+          <w:sz w:val="26"/>
+          <w:szCs w:val="26"/>
+        </w:rPr>
+        <w:t>Tên địa danh</w:t>
+      </w:r>
+      <w:bookmarkEnd w:id="21"/>
+    </w:p>
+    <w:p>
+      <w:pPr>
+        <w:pStyle w:val="ListParagraph"/>
+        <w:ind w:left="1440"/>
+        <w:rPr>
+          <w:rFonts w:ascii="Times New Roman" w:hAnsi="Times New Roman" w:cs="Times New Roman"/>
+          <w:sz w:val="26"/>
+          <w:szCs w:val="26"/>
+        </w:rPr>
+      </w:pPr>
+      <w:r>
+        <w:rPr>
+          <w:rFonts w:ascii="Times New Roman" w:hAnsi="Times New Roman" w:cs="Times New Roman"/>
+          <w:sz w:val="26"/>
+          <w:szCs w:val="26"/>
+        </w:rPr>
+        <w:t>Xử lý được các</w:t>
+      </w:r>
+      <w:r>
+        <w:rPr>
+          <w:rFonts w:ascii="Times New Roman" w:hAnsi="Times New Roman" w:cs="Times New Roman"/>
+          <w:sz w:val="26"/>
+          <w:szCs w:val="26"/>
+        </w:rPr>
+        <w:t xml:space="preserve"> tên địa danh viết tắt như: </w:t>
+      </w:r>
+      <w:r>
+        <w:rPr>
+          <w:rFonts w:ascii="Times New Roman" w:hAnsi="Times New Roman" w:cs="Times New Roman"/>
+          <w:i/>
+          <w:sz w:val="26"/>
+          <w:szCs w:val="26"/>
+        </w:rPr>
+        <w:t>BRVT, TPHCM, TP.HCM, DNA, ĐNA</w:t>
+      </w:r>
+      <w:r>
+        <w:rPr>
+          <w:rFonts w:ascii="Times New Roman" w:hAnsi="Times New Roman" w:cs="Times New Roman"/>
+          <w:sz w:val="26"/>
+          <w:szCs w:val="26"/>
+        </w:rPr>
+        <w:t>.</w:t>
+      </w:r>
     </w:p>
     <w:p>
       <w:pPr>
@@ -9377,17 +9707,87 @@
           <w:szCs w:val="26"/>
         </w:rPr>
       </w:pPr>
-      <w:bookmarkStart w:id="23" w:name="_Toc390173151"/>
-      <w:r>
-        <w:rPr>
-          <w:rFonts w:ascii="Times New Roman" w:hAnsi="Times New Roman" w:cs="Times New Roman"/>
-          <w:sz w:val="26"/>
-          <w:szCs w:val="26"/>
-        </w:rPr>
-        <w:lastRenderedPageBreak/>
-        <w:t>Nhiệt độ</w:t>
-      </w:r>
-      <w:bookmarkEnd w:id="23"/>
+      <w:bookmarkStart w:id="22" w:name="_Toc390289458"/>
+      <w:r>
+        <w:rPr>
+          <w:rFonts w:ascii="Times New Roman" w:hAnsi="Times New Roman" w:cs="Times New Roman"/>
+          <w:sz w:val="26"/>
+          <w:szCs w:val="26"/>
+        </w:rPr>
+        <w:t>Khoảng cách</w:t>
+      </w:r>
+      <w:bookmarkEnd w:id="22"/>
+    </w:p>
+    <w:p>
+      <w:pPr>
+        <w:pStyle w:val="ListParagraph"/>
+        <w:ind w:left="1440"/>
+        <w:rPr>
+          <w:rFonts w:ascii="Times New Roman" w:hAnsi="Times New Roman" w:cs="Times New Roman"/>
+          <w:sz w:val="26"/>
+          <w:szCs w:val="26"/>
+        </w:rPr>
+      </w:pPr>
+      <w:r>
+        <w:rPr>
+          <w:rFonts w:ascii="Times New Roman" w:hAnsi="Times New Roman" w:cs="Times New Roman"/>
+          <w:sz w:val="26"/>
+          <w:szCs w:val="26"/>
+        </w:rPr>
+        <w:t>Xử lý được các</w:t>
+      </w:r>
+      <w:r>
+        <w:rPr>
+          <w:rFonts w:ascii="Times New Roman" w:hAnsi="Times New Roman" w:cs="Times New Roman"/>
+          <w:sz w:val="26"/>
+          <w:szCs w:val="26"/>
+        </w:rPr>
+        <w:t xml:space="preserve"> ký hiệu khoảng cách như: </w:t>
+      </w:r>
+      <w:r>
+        <w:rPr>
+          <w:rFonts w:ascii="Times New Roman" w:hAnsi="Times New Roman" w:cs="Times New Roman"/>
+          <w:i/>
+          <w:sz w:val="26"/>
+          <w:szCs w:val="26"/>
+        </w:rPr>
+        <w:t xml:space="preserve">km, </w:t>
+      </w:r>
+      <w:r>
+        <w:rPr>
+          <w:rFonts w:ascii="Times New Roman" w:hAnsi="Times New Roman" w:cs="Times New Roman"/>
+          <w:i/>
+          <w:sz w:val="26"/>
+          <w:szCs w:val="26"/>
+        </w:rPr>
+        <w:t>n</w:t>
+      </w:r>
+      <w:r>
+        <w:rPr>
+          <w:rFonts w:ascii="Times New Roman" w:hAnsi="Times New Roman" w:cs="Times New Roman"/>
+          <w:i/>
+          <w:sz w:val="26"/>
+          <w:szCs w:val="26"/>
+        </w:rPr>
+        <w:t>m</w:t>
+      </w:r>
+      <w:r>
+        <w:rPr>
+          <w:rFonts w:ascii="Times New Roman" w:hAnsi="Times New Roman" w:cs="Times New Roman"/>
+          <w:i/>
+          <w:sz w:val="26"/>
+          <w:szCs w:val="26"/>
+        </w:rPr>
+        <w:t>, ft</w:t>
+      </w:r>
+      <w:r>
+        <w:rPr>
+          <w:rFonts w:ascii="Times New Roman" w:hAnsi="Times New Roman" w:cs="Times New Roman"/>
+          <w:sz w:val="26"/>
+          <w:szCs w:val="26"/>
+        </w:rPr>
+        <w:t>.</w:t>
+      </w:r>
     </w:p>
     <w:p>
       <w:pPr>
@@ -9403,16 +9803,60 @@
           <w:szCs w:val="26"/>
         </w:rPr>
       </w:pPr>
-      <w:bookmarkStart w:id="24" w:name="_Toc390173152"/>
-      <w:r>
-        <w:rPr>
-          <w:rFonts w:ascii="Times New Roman" w:hAnsi="Times New Roman" w:cs="Times New Roman"/>
-          <w:sz w:val="26"/>
-          <w:szCs w:val="26"/>
-        </w:rPr>
-        <w:t>Tiền tệ</w:t>
-      </w:r>
-      <w:bookmarkEnd w:id="24"/>
+      <w:bookmarkStart w:id="23" w:name="_Toc390289459"/>
+      <w:r>
+        <w:rPr>
+          <w:rFonts w:ascii="Times New Roman" w:hAnsi="Times New Roman" w:cs="Times New Roman"/>
+          <w:sz w:val="26"/>
+          <w:szCs w:val="26"/>
+        </w:rPr>
+        <w:t>Nhiệt độ</w:t>
+      </w:r>
+      <w:bookmarkEnd w:id="23"/>
+    </w:p>
+    <w:p>
+      <w:pPr>
+        <w:pStyle w:val="ListParagraph"/>
+        <w:ind w:left="1440"/>
+        <w:rPr>
+          <w:rFonts w:ascii="Times New Roman" w:hAnsi="Times New Roman" w:cs="Times New Roman"/>
+          <w:sz w:val="26"/>
+          <w:szCs w:val="26"/>
+        </w:rPr>
+      </w:pPr>
+      <w:r>
+        <w:rPr>
+          <w:rFonts w:ascii="Times New Roman" w:hAnsi="Times New Roman" w:cs="Times New Roman"/>
+          <w:sz w:val="26"/>
+          <w:szCs w:val="26"/>
+        </w:rPr>
+        <w:t>Xử lý được các ký hiệu</w:t>
+      </w:r>
+      <w:r>
+        <w:rPr>
+          <w:rFonts w:ascii="Times New Roman" w:hAnsi="Times New Roman" w:cs="Times New Roman"/>
+          <w:sz w:val="26"/>
+          <w:szCs w:val="26"/>
+        </w:rPr>
+        <w:t xml:space="preserve"> nhiệt độ như: </w:t>
+      </w:r>
+      <w:r>
+        <w:rPr>
+          <w:rFonts w:ascii="Times New Roman" w:hAnsi="Times New Roman" w:cs="Times New Roman"/>
+          <w:i/>
+          <w:sz w:val="26"/>
+          <w:szCs w:val="26"/>
+        </w:rPr>
+        <w:t>°F, °C</w:t>
+      </w:r>
+      <w:r>
+        <w:rPr>
+          <w:rFonts w:ascii="Times New Roman" w:hAnsi="Times New Roman" w:cs="Times New Roman"/>
+          <w:sz w:val="26"/>
+          <w:szCs w:val="26"/>
+        </w:rPr>
+        <w:t>.</w:t>
+      </w:r>
     </w:p>
     <w:p>
       <w:pPr>
@@ -9428,16 +9872,60 @@
           <w:szCs w:val="26"/>
         </w:rPr>
       </w:pPr>
-      <w:bookmarkStart w:id="25" w:name="_Toc390173153"/>
-      <w:r>
-        <w:rPr>
-          <w:rFonts w:ascii="Times New Roman" w:hAnsi="Times New Roman" w:cs="Times New Roman"/>
-          <w:sz w:val="26"/>
-          <w:szCs w:val="26"/>
-        </w:rPr>
-        <w:t>Số</w:t>
-      </w:r>
-      <w:bookmarkEnd w:id="25"/>
+      <w:bookmarkStart w:id="24" w:name="_Toc390289460"/>
+      <w:r>
+        <w:rPr>
+          <w:rFonts w:ascii="Times New Roman" w:hAnsi="Times New Roman" w:cs="Times New Roman"/>
+          <w:sz w:val="26"/>
+          <w:szCs w:val="26"/>
+        </w:rPr>
+        <w:t>Tiền tệ</w:t>
+      </w:r>
+      <w:bookmarkEnd w:id="24"/>
+    </w:p>
+    <w:p>
+      <w:pPr>
+        <w:pStyle w:val="ListParagraph"/>
+        <w:ind w:left="1440"/>
+        <w:rPr>
+          <w:rFonts w:ascii="Times New Roman" w:hAnsi="Times New Roman" w:cs="Times New Roman"/>
+          <w:sz w:val="26"/>
+          <w:szCs w:val="26"/>
+        </w:rPr>
+      </w:pPr>
+      <w:r>
+        <w:rPr>
+          <w:rFonts w:ascii="Times New Roman" w:hAnsi="Times New Roman" w:cs="Times New Roman"/>
+          <w:sz w:val="26"/>
+          <w:szCs w:val="26"/>
+        </w:rPr>
+        <w:t>Xử lý được các ký hiệu</w:t>
+      </w:r>
+      <w:r>
+        <w:rPr>
+          <w:rFonts w:ascii="Times New Roman" w:hAnsi="Times New Roman" w:cs="Times New Roman"/>
+          <w:sz w:val="26"/>
+          <w:szCs w:val="26"/>
+        </w:rPr>
+        <w:t xml:space="preserve"> tiền tệ như: </w:t>
+      </w:r>
+      <w:r>
+        <w:rPr>
+          <w:rFonts w:ascii="Times New Roman" w:hAnsi="Times New Roman" w:cs="Times New Roman"/>
+          <w:i/>
+          <w:sz w:val="26"/>
+          <w:szCs w:val="26"/>
+        </w:rPr>
+        <w:t>$, USD, €, EURO, £, GBP, penny, pence, ¥, JPY, VND, VNĐ</w:t>
+      </w:r>
+      <w:r>
+        <w:rPr>
+          <w:rFonts w:ascii="Times New Roman" w:hAnsi="Times New Roman" w:cs="Times New Roman"/>
+          <w:sz w:val="26"/>
+          <w:szCs w:val="26"/>
+        </w:rPr>
+        <w:t>.</w:t>
+      </w:r>
     </w:p>
     <w:p>
       <w:pPr>
@@ -9453,7 +9941,51 @@
           <w:szCs w:val="26"/>
         </w:rPr>
       </w:pPr>
-      <w:bookmarkStart w:id="26" w:name="_Toc390173154"/>
+      <w:bookmarkStart w:id="25" w:name="_Toc390289461"/>
+      <w:r>
+        <w:rPr>
+          <w:rFonts w:ascii="Times New Roman" w:hAnsi="Times New Roman" w:cs="Times New Roman"/>
+          <w:sz w:val="26"/>
+          <w:szCs w:val="26"/>
+        </w:rPr>
+        <w:t>Số</w:t>
+      </w:r>
+      <w:bookmarkEnd w:id="25"/>
+    </w:p>
+    <w:p>
+      <w:pPr>
+        <w:pStyle w:val="ListParagraph"/>
+        <w:ind w:left="1440"/>
+        <w:rPr>
+          <w:rFonts w:ascii="Times New Roman" w:hAnsi="Times New Roman" w:cs="Times New Roman"/>
+          <w:sz w:val="26"/>
+          <w:szCs w:val="26"/>
+        </w:rPr>
+      </w:pPr>
+      <w:r>
+        <w:rPr>
+          <w:rFonts w:ascii="Times New Roman" w:hAnsi="Times New Roman" w:cs="Times New Roman"/>
+          <w:sz w:val="26"/>
+          <w:szCs w:val="26"/>
+        </w:rPr>
+        <w:t>Xử lý được số nguyên và số thập phân.</w:t>
+      </w:r>
+    </w:p>
+    <w:p>
+      <w:pPr>
+        <w:pStyle w:val="ListParagraph"/>
+        <w:numPr>
+          <w:ilvl w:val="1"/>
+          <w:numId w:val="37"/>
+        </w:numPr>
+        <w:outlineLvl w:val="2"/>
+        <w:rPr>
+          <w:rFonts w:ascii="Times New Roman" w:hAnsi="Times New Roman" w:cs="Times New Roman"/>
+          <w:sz w:val="26"/>
+          <w:szCs w:val="26"/>
+        </w:rPr>
+      </w:pPr>
+      <w:bookmarkStart w:id="26" w:name="_Toc390289462"/>
       <w:r>
         <w:rPr>
           <w:rFonts w:ascii="Times New Roman" w:hAnsi="Times New Roman" w:cs="Times New Roman"/>
@@ -9463,6 +9995,50 @@
         <w:t>Ngày tháng</w:t>
       </w:r>
       <w:bookmarkEnd w:id="26"/>
+    </w:p>
+    <w:p>
+      <w:pPr>
+        <w:pStyle w:val="ListParagraph"/>
+        <w:ind w:left="1440"/>
+        <w:rPr>
+          <w:rFonts w:ascii="Times New Roman" w:hAnsi="Times New Roman" w:cs="Times New Roman"/>
+          <w:sz w:val="26"/>
+          <w:szCs w:val="26"/>
+        </w:rPr>
+      </w:pPr>
+      <w:r>
+        <w:rPr>
+          <w:rFonts w:ascii="Times New Roman" w:hAnsi="Times New Roman" w:cs="Times New Roman"/>
+          <w:sz w:val="26"/>
+          <w:szCs w:val="26"/>
+        </w:rPr>
+        <w:t xml:space="preserve">Xử lý được </w:t>
+      </w:r>
+      <w:r>
+        <w:rPr>
+          <w:rFonts w:ascii="Times New Roman" w:hAnsi="Times New Roman" w:cs="Times New Roman"/>
+          <w:sz w:val="26"/>
+          <w:szCs w:val="26"/>
+        </w:rPr>
+        <w:t xml:space="preserve">ngày tháng dạng: </w:t>
+      </w:r>
+      <w:r>
+        <w:rPr>
+          <w:rFonts w:ascii="Times New Roman" w:hAnsi="Times New Roman" w:cs="Times New Roman"/>
+          <w:i/>
+          <w:sz w:val="26"/>
+          <w:szCs w:val="26"/>
+        </w:rPr>
+        <w:t>ngày/tháng/năm</w:t>
+      </w:r>
+      <w:r>
+        <w:rPr>
+          <w:rFonts w:ascii="Times New Roman" w:hAnsi="Times New Roman" w:cs="Times New Roman"/>
+          <w:sz w:val="26"/>
+          <w:szCs w:val="26"/>
+        </w:rPr>
+        <w:t>.</w:t>
+      </w:r>
     </w:p>
     <w:p>
       <w:pPr>
@@ -9479,7 +10055,7 @@
           <w:szCs w:val="26"/>
         </w:rPr>
       </w:pPr>
-      <w:bookmarkStart w:id="27" w:name="_Toc390173155"/>
+      <w:bookmarkStart w:id="27" w:name="_Toc390289463"/>
       <w:r>
         <w:rPr>
           <w:rFonts w:ascii="Times New Roman" w:hAnsi="Times New Roman" w:cs="Times New Roman"/>
@@ -9503,6 +10079,82 @@
           <w:szCs w:val="26"/>
         </w:rPr>
       </w:pPr>
+      <w:r>
+        <w:rPr>
+          <w:rFonts w:ascii="Times New Roman" w:hAnsi="Times New Roman" w:cs="Times New Roman"/>
+          <w:sz w:val="26"/>
+          <w:szCs w:val="26"/>
+        </w:rPr>
+        <w:t>Chương trình thỏa mãn các yêu cầu cơ bản về tổng hợp tiếng nói.</w:t>
+      </w:r>
+    </w:p>
+    <w:p>
+      <w:pPr>
+        <w:pStyle w:val="ListParagraph"/>
+        <w:numPr>
+          <w:ilvl w:val="0"/>
+          <w:numId w:val="43"/>
+        </w:numPr>
+        <w:rPr>
+          <w:rFonts w:ascii="Times New Roman" w:hAnsi="Times New Roman" w:cs="Times New Roman"/>
+          <w:sz w:val="26"/>
+          <w:szCs w:val="26"/>
+        </w:rPr>
+      </w:pPr>
+      <w:r>
+        <w:rPr>
+          <w:rFonts w:ascii="Times New Roman" w:hAnsi="Times New Roman" w:cs="Times New Roman"/>
+          <w:sz w:val="26"/>
+          <w:szCs w:val="26"/>
+        </w:rPr>
+        <w:t>Xử lý được nhiều ký hiệu phổ biến.</w:t>
+      </w:r>
+    </w:p>
+    <w:p>
+      <w:pPr>
+        <w:pStyle w:val="ListParagraph"/>
+        <w:numPr>
+          <w:ilvl w:val="0"/>
+          <w:numId w:val="43"/>
+        </w:numPr>
+        <w:rPr>
+          <w:rFonts w:ascii="Times New Roman" w:hAnsi="Times New Roman" w:cs="Times New Roman"/>
+          <w:sz w:val="26"/>
+          <w:szCs w:val="26"/>
+        </w:rPr>
+      </w:pPr>
+      <w:r>
+        <w:rPr>
+          <w:rFonts w:ascii="Times New Roman" w:hAnsi="Times New Roman" w:cs="Times New Roman"/>
+          <w:sz w:val="26"/>
+          <w:szCs w:val="26"/>
+        </w:rPr>
+        <w:t>Chất lượng tiếng nói tổng hợp ra còn thấp một phần do giọng phát âm chưa rõ ràng, một phần do dữ liệu huấn luyện rất ít, nên âm thanh chưa thể phủ hết các từ trong câu nhập vào.</w:t>
+      </w:r>
+    </w:p>
+    <w:p>
+      <w:pPr>
+        <w:pStyle w:val="ListParagraph"/>
+        <w:numPr>
+          <w:ilvl w:val="0"/>
+          <w:numId w:val="43"/>
+        </w:numPr>
+        <w:rPr>
+          <w:rFonts w:ascii="Times New Roman" w:hAnsi="Times New Roman" w:cs="Times New Roman"/>
+          <w:sz w:val="26"/>
+          <w:szCs w:val="26"/>
+        </w:rPr>
+      </w:pPr>
+      <w:r>
+        <w:rPr>
+          <w:rFonts w:ascii="Times New Roman" w:hAnsi="Times New Roman" w:cs="Times New Roman"/>
+          <w:sz w:val="26"/>
+          <w:szCs w:val="26"/>
+        </w:rPr>
+        <w:t>Chưa xử lý được các từ nước ngoài.</w:t>
+      </w:r>
+      <w:bookmarkStart w:id="28" w:name="_GoBack"/>
+      <w:bookmarkEnd w:id="28"/>
     </w:p>
     <w:p>
       <w:pPr>
@@ -9531,8 +10183,8 @@
           <w:szCs w:val="32"/>
         </w:rPr>
       </w:pPr>
-      <w:bookmarkStart w:id="28" w:name="_Toc385832236"/>
-      <w:bookmarkStart w:id="29" w:name="_Toc390173156"/>
+      <w:bookmarkStart w:id="29" w:name="_Toc385832236"/>
+      <w:bookmarkStart w:id="30" w:name="_Toc390289464"/>
       <w:r>
         <w:rPr>
           <w:rFonts w:ascii="Times New Roman" w:hAnsi="Times New Roman" w:cs="Times New Roman"/>
@@ -9541,8 +10193,8 @@
         </w:rPr>
         <w:t>Tài liệu tham khảo</w:t>
       </w:r>
-      <w:bookmarkEnd w:id="28"/>
       <w:bookmarkEnd w:id="29"/>
+      <w:bookmarkEnd w:id="30"/>
     </w:p>
     <w:p>
       <w:pPr>
@@ -9914,7 +10566,7 @@
             <w:sz w:val="20"/>
             <w:szCs w:val="20"/>
           </w:rPr>
-          <w:t>7</w:t>
+          <w:t>8</w:t>
         </w:r>
         <w:r>
           <w:rPr>
@@ -15668,7 +16320,7 @@
 </file>
 
 <file path=customXml/itemProps1.xml><?xml version="1.0" encoding="utf-8"?>
-<ds:datastoreItem xmlns:ds="http://schemas.openxmlformats.org/officeDocument/2006/customXml" ds:itemID="{692CF3EC-7805-4DD6-ADF9-0B30379C0EEA}">
+<ds:datastoreItem xmlns:ds="http://schemas.openxmlformats.org/officeDocument/2006/customXml" ds:itemID="{0AC311AB-475A-4BE9-A2E1-5E3E6C828DF2}">
   <ds:schemaRefs>
     <ds:schemaRef ds:uri="http://schemas.openxmlformats.org/officeDocument/2006/bibliography"/>
   </ds:schemaRefs>

</xml_diff>

<commit_message>
Tách phần chuẩn hóa thành các file text.
</commit_message>
<xml_diff>
--- a/Lab4/Báo cáo.docx
+++ b/Lab4/Báo cáo.docx
@@ -662,8 +662,8 @@
       </w:pPr>
       <w:bookmarkStart w:id="0" w:name="_Toc381861833"/>
       <w:bookmarkStart w:id="1" w:name="_Toc385832226"/>
-      <w:bookmarkStart w:id="2" w:name="_Toc381861836"/>
-      <w:bookmarkStart w:id="3" w:name="_Toc390289445"/>
+      <w:bookmarkStart w:id="2" w:name="_Toc390289445"/>
+      <w:bookmarkStart w:id="3" w:name="_Toc381861836"/>
       <w:r>
         <w:rPr>
           <w:rFonts w:ascii="Times New Roman" w:hAnsi="Times New Roman" w:cs="Times New Roman"/>
@@ -683,7 +683,7 @@
       </w:r>
       <w:bookmarkEnd w:id="0"/>
       <w:bookmarkEnd w:id="1"/>
-      <w:bookmarkEnd w:id="3"/>
+      <w:bookmarkEnd w:id="2"/>
     </w:p>
     <w:tbl>
       <w:tblPr>
@@ -2874,7 +2874,7 @@
       </w:pPr>
       <w:bookmarkStart w:id="4" w:name="_Toc385832228"/>
       <w:bookmarkStart w:id="5" w:name="_Toc390289446"/>
-      <w:bookmarkEnd w:id="2"/>
+      <w:bookmarkEnd w:id="3"/>
       <w:r>
         <w:rPr>
           <w:rFonts w:ascii="Times New Roman" w:hAnsi="Times New Roman" w:cs="Times New Roman"/>
@@ -6908,8 +6908,8 @@
           <w:szCs w:val="26"/>
         </w:rPr>
       </w:pPr>
-      <w:bookmarkStart w:id="14" w:name="_Toc385832234"/>
-      <w:bookmarkStart w:id="15" w:name="_Toc390289452"/>
+      <w:bookmarkStart w:id="14" w:name="_Toc390289452"/>
+      <w:bookmarkStart w:id="15" w:name="_Toc385832234"/>
       <w:r>
         <w:rPr>
           <w:rFonts w:ascii="Times New Roman" w:hAnsi="Times New Roman" w:cs="Times New Roman"/>
@@ -6918,7 +6918,7 @@
         </w:rPr>
         <w:t>HTK</w:t>
       </w:r>
-      <w:bookmarkEnd w:id="15"/>
+      <w:bookmarkEnd w:id="14"/>
     </w:p>
     <w:p>
       <w:pPr>
@@ -7320,7 +7320,7 @@
         </w:rPr>
         <w:t>Phương pháp thực hiện</w:t>
       </w:r>
-      <w:bookmarkEnd w:id="14"/>
+      <w:bookmarkEnd w:id="15"/>
       <w:bookmarkEnd w:id="16"/>
     </w:p>
     <w:p>
@@ -9385,8 +9385,26 @@
           <w:sz w:val="26"/>
           <w:szCs w:val="26"/>
         </w:rPr>
-        <w:t>Ghép âm thanh tất cả các từ lại và phát ra.</w:t>
-      </w:r>
+        <w:t>Ghép âm thanh tất cả các từ lạ</w:t>
+      </w:r>
+      <w:r>
+        <w:rPr>
+          <w:rFonts w:ascii="Times New Roman" w:hAnsi="Times New Roman" w:cs="Times New Roman"/>
+          <w:sz w:val="26"/>
+          <w:szCs w:val="26"/>
+        </w:rPr>
+        <w:t xml:space="preserve">i, tạo ra file out.wav </w:t>
+      </w:r>
+      <w:r>
+        <w:rPr>
+          <w:rFonts w:ascii="Times New Roman" w:hAnsi="Times New Roman" w:cs="Times New Roman"/>
+          <w:sz w:val="26"/>
+          <w:szCs w:val="26"/>
+        </w:rPr>
+        <w:t>và phát ra.</w:t>
+      </w:r>
+      <w:bookmarkStart w:id="18" w:name="_GoBack"/>
+      <w:bookmarkEnd w:id="18"/>
     </w:p>
     <w:p>
       <w:pPr>
@@ -9414,7 +9432,7 @@
           <w:szCs w:val="26"/>
         </w:rPr>
       </w:pPr>
-      <w:bookmarkStart w:id="18" w:name="_Toc390289454"/>
+      <w:bookmarkStart w:id="19" w:name="_Toc390289454"/>
       <w:bookmarkEnd w:id="17"/>
       <w:r>
         <w:rPr>
@@ -9424,7 +9442,7 @@
         </w:rPr>
         <w:t>Các trường hợp chuẩn hóa dữ liệu đầu vào</w:t>
       </w:r>
-      <w:bookmarkEnd w:id="18"/>
+      <w:bookmarkEnd w:id="19"/>
     </w:p>
     <w:p>
       <w:pPr>
@@ -9491,7 +9509,7 @@
           <w:szCs w:val="26"/>
         </w:rPr>
       </w:pPr>
-      <w:bookmarkStart w:id="19" w:name="_Toc390289455"/>
+      <w:bookmarkStart w:id="20" w:name="_Toc390289455"/>
       <w:r>
         <w:rPr>
           <w:rFonts w:ascii="Times New Roman" w:hAnsi="Times New Roman" w:cs="Times New Roman"/>
@@ -9500,7 +9518,7 @@
         </w:rPr>
         <w:t>Các ký hiệu đặc biệt</w:t>
       </w:r>
-      <w:bookmarkEnd w:id="19"/>
+      <w:bookmarkEnd w:id="20"/>
     </w:p>
     <w:p>
       <w:pPr>
@@ -9569,7 +9587,7 @@
           <w:szCs w:val="26"/>
         </w:rPr>
       </w:pPr>
-      <w:bookmarkStart w:id="20" w:name="_Toc390289456"/>
+      <w:bookmarkStart w:id="21" w:name="_Toc390289456"/>
       <w:r>
         <w:rPr>
           <w:rFonts w:ascii="Times New Roman" w:hAnsi="Times New Roman" w:cs="Times New Roman"/>
@@ -9578,7 +9596,7 @@
         </w:rPr>
         <w:t>Các ký hiệu toán học</w:t>
       </w:r>
-      <w:bookmarkEnd w:id="20"/>
+      <w:bookmarkEnd w:id="21"/>
     </w:p>
     <w:p>
       <w:pPr>
@@ -9638,7 +9656,7 @@
           <w:szCs w:val="26"/>
         </w:rPr>
       </w:pPr>
-      <w:bookmarkStart w:id="21" w:name="_Toc390289457"/>
+      <w:bookmarkStart w:id="22" w:name="_Toc390289457"/>
       <w:r>
         <w:rPr>
           <w:rFonts w:ascii="Times New Roman" w:hAnsi="Times New Roman" w:cs="Times New Roman"/>
@@ -9647,7 +9665,7 @@
         </w:rPr>
         <w:t>Tên địa danh</w:t>
       </w:r>
-      <w:bookmarkEnd w:id="21"/>
+      <w:bookmarkEnd w:id="22"/>
     </w:p>
     <w:p>
       <w:pPr>
@@ -9665,15 +9683,7 @@
           <w:sz w:val="26"/>
           <w:szCs w:val="26"/>
         </w:rPr>
-        <w:t>Xử lý được các</w:t>
-      </w:r>
-      <w:r>
-        <w:rPr>
-          <w:rFonts w:ascii="Times New Roman" w:hAnsi="Times New Roman" w:cs="Times New Roman"/>
-          <w:sz w:val="26"/>
-          <w:szCs w:val="26"/>
-        </w:rPr>
-        <w:t xml:space="preserve"> tên địa danh viết tắt như: </w:t>
+        <w:t xml:space="preserve">Xử lý được các tên địa danh viết tắt như: </w:t>
       </w:r>
       <w:r>
         <w:rPr>
@@ -9707,7 +9717,7 @@
           <w:szCs w:val="26"/>
         </w:rPr>
       </w:pPr>
-      <w:bookmarkStart w:id="22" w:name="_Toc390289458"/>
+      <w:bookmarkStart w:id="23" w:name="_Toc390289458"/>
       <w:r>
         <w:rPr>
           <w:rFonts w:ascii="Times New Roman" w:hAnsi="Times New Roman" w:cs="Times New Roman"/>
@@ -9716,7 +9726,7 @@
         </w:rPr>
         <w:t>Khoảng cách</w:t>
       </w:r>
-      <w:bookmarkEnd w:id="22"/>
+      <w:bookmarkEnd w:id="23"/>
     </w:p>
     <w:p>
       <w:pPr>
@@ -9734,15 +9744,7 @@
           <w:sz w:val="26"/>
           <w:szCs w:val="26"/>
         </w:rPr>
-        <w:t>Xử lý được các</w:t>
-      </w:r>
-      <w:r>
-        <w:rPr>
-          <w:rFonts w:ascii="Times New Roman" w:hAnsi="Times New Roman" w:cs="Times New Roman"/>
-          <w:sz w:val="26"/>
-          <w:szCs w:val="26"/>
-        </w:rPr>
-        <w:t xml:space="preserve"> ký hiệu khoảng cách như: </w:t>
+        <w:t xml:space="preserve">Xử lý được các ký hiệu khoảng cách như: </w:t>
       </w:r>
       <w:r>
         <w:rPr>
@@ -9803,7 +9805,7 @@
           <w:szCs w:val="26"/>
         </w:rPr>
       </w:pPr>
-      <w:bookmarkStart w:id="23" w:name="_Toc390289459"/>
+      <w:bookmarkStart w:id="24" w:name="_Toc390289459"/>
       <w:r>
         <w:rPr>
           <w:rFonts w:ascii="Times New Roman" w:hAnsi="Times New Roman" w:cs="Times New Roman"/>
@@ -9812,7 +9814,7 @@
         </w:rPr>
         <w:t>Nhiệt độ</w:t>
       </w:r>
-      <w:bookmarkEnd w:id="23"/>
+      <w:bookmarkEnd w:id="24"/>
     </w:p>
     <w:p>
       <w:pPr>
@@ -9830,15 +9832,7 @@
           <w:sz w:val="26"/>
           <w:szCs w:val="26"/>
         </w:rPr>
-        <w:t>Xử lý được các ký hiệu</w:t>
-      </w:r>
-      <w:r>
-        <w:rPr>
-          <w:rFonts w:ascii="Times New Roman" w:hAnsi="Times New Roman" w:cs="Times New Roman"/>
-          <w:sz w:val="26"/>
-          <w:szCs w:val="26"/>
-        </w:rPr>
-        <w:t xml:space="preserve"> nhiệt độ như: </w:t>
+        <w:t xml:space="preserve">Xử lý được các ký hiệu nhiệt độ như: </w:t>
       </w:r>
       <w:r>
         <w:rPr>
@@ -9872,7 +9866,7 @@
           <w:szCs w:val="26"/>
         </w:rPr>
       </w:pPr>
-      <w:bookmarkStart w:id="24" w:name="_Toc390289460"/>
+      <w:bookmarkStart w:id="25" w:name="_Toc390289460"/>
       <w:r>
         <w:rPr>
           <w:rFonts w:ascii="Times New Roman" w:hAnsi="Times New Roman" w:cs="Times New Roman"/>
@@ -9881,7 +9875,7 @@
         </w:rPr>
         <w:t>Tiền tệ</w:t>
       </w:r>
-      <w:bookmarkEnd w:id="24"/>
+      <w:bookmarkEnd w:id="25"/>
     </w:p>
     <w:p>
       <w:pPr>
@@ -9899,15 +9893,7 @@
           <w:sz w:val="26"/>
           <w:szCs w:val="26"/>
         </w:rPr>
-        <w:t>Xử lý được các ký hiệu</w:t>
-      </w:r>
-      <w:r>
-        <w:rPr>
-          <w:rFonts w:ascii="Times New Roman" w:hAnsi="Times New Roman" w:cs="Times New Roman"/>
-          <w:sz w:val="26"/>
-          <w:szCs w:val="26"/>
-        </w:rPr>
-        <w:t xml:space="preserve"> tiền tệ như: </w:t>
+        <w:t xml:space="preserve">Xử lý được các ký hiệu tiền tệ như: </w:t>
       </w:r>
       <w:r>
         <w:rPr>
@@ -9941,7 +9927,7 @@
           <w:szCs w:val="26"/>
         </w:rPr>
       </w:pPr>
-      <w:bookmarkStart w:id="25" w:name="_Toc390289461"/>
+      <w:bookmarkStart w:id="26" w:name="_Toc390289461"/>
       <w:r>
         <w:rPr>
           <w:rFonts w:ascii="Times New Roman" w:hAnsi="Times New Roman" w:cs="Times New Roman"/>
@@ -9950,7 +9936,7 @@
         </w:rPr>
         <w:t>Số</w:t>
       </w:r>
-      <w:bookmarkEnd w:id="25"/>
+      <w:bookmarkEnd w:id="26"/>
     </w:p>
     <w:p>
       <w:pPr>
@@ -9985,7 +9971,7 @@
           <w:szCs w:val="26"/>
         </w:rPr>
       </w:pPr>
-      <w:bookmarkStart w:id="26" w:name="_Toc390289462"/>
+      <w:bookmarkStart w:id="27" w:name="_Toc390289462"/>
       <w:r>
         <w:rPr>
           <w:rFonts w:ascii="Times New Roman" w:hAnsi="Times New Roman" w:cs="Times New Roman"/>
@@ -9994,7 +9980,7 @@
         </w:rPr>
         <w:t>Ngày tháng</w:t>
       </w:r>
-      <w:bookmarkEnd w:id="26"/>
+      <w:bookmarkEnd w:id="27"/>
     </w:p>
     <w:p>
       <w:pPr>
@@ -10012,15 +9998,7 @@
           <w:sz w:val="26"/>
           <w:szCs w:val="26"/>
         </w:rPr>
-        <w:t xml:space="preserve">Xử lý được </w:t>
-      </w:r>
-      <w:r>
-        <w:rPr>
-          <w:rFonts w:ascii="Times New Roman" w:hAnsi="Times New Roman" w:cs="Times New Roman"/>
-          <w:sz w:val="26"/>
-          <w:szCs w:val="26"/>
-        </w:rPr>
-        <w:t xml:space="preserve">ngày tháng dạng: </w:t>
+        <w:t xml:space="preserve">Xử lý được ngày tháng dạng: </w:t>
       </w:r>
       <w:r>
         <w:rPr>
@@ -10055,7 +10033,7 @@
           <w:szCs w:val="26"/>
         </w:rPr>
       </w:pPr>
-      <w:bookmarkStart w:id="27" w:name="_Toc390289463"/>
+      <w:bookmarkStart w:id="28" w:name="_Toc390289463"/>
       <w:r>
         <w:rPr>
           <w:rFonts w:ascii="Times New Roman" w:hAnsi="Times New Roman" w:cs="Times New Roman"/>
@@ -10064,7 +10042,7 @@
         </w:rPr>
         <w:t>Nhận xét</w:t>
       </w:r>
-      <w:bookmarkEnd w:id="27"/>
+      <w:bookmarkEnd w:id="28"/>
     </w:p>
     <w:p>
       <w:pPr>
@@ -10153,8 +10131,6 @@
         </w:rPr>
         <w:t>Chưa xử lý được các từ nước ngoài.</w:t>
       </w:r>
-      <w:bookmarkStart w:id="28" w:name="_GoBack"/>
-      <w:bookmarkEnd w:id="28"/>
     </w:p>
     <w:p>
       <w:pPr>
@@ -10566,7 +10542,7 @@
             <w:sz w:val="20"/>
             <w:szCs w:val="20"/>
           </w:rPr>
-          <w:t>8</w:t>
+          <w:t>7</w:t>
         </w:r>
         <w:r>
           <w:rPr>
@@ -16320,7 +16296,7 @@
 </file>
 
 <file path=customXml/itemProps1.xml><?xml version="1.0" encoding="utf-8"?>
-<ds:datastoreItem xmlns:ds="http://schemas.openxmlformats.org/officeDocument/2006/customXml" ds:itemID="{0AC311AB-475A-4BE9-A2E1-5E3E6C828DF2}">
+<ds:datastoreItem xmlns:ds="http://schemas.openxmlformats.org/officeDocument/2006/customXml" ds:itemID="{D776E7CC-2C71-4161-9868-86225AA4020F}">
   <ds:schemaRefs>
     <ds:schemaRef ds:uri="http://schemas.openxmlformats.org/officeDocument/2006/bibliography"/>
   </ds:schemaRefs>

</xml_diff>

<commit_message>
Bổ sung các từ viết tắt.
</commit_message>
<xml_diff>
--- a/Lab4/Báo cáo.docx
+++ b/Lab4/Báo cáo.docx
@@ -662,8 +662,8 @@
       </w:pPr>
       <w:bookmarkStart w:id="0" w:name="_Toc381861833"/>
       <w:bookmarkStart w:id="1" w:name="_Toc385832226"/>
-      <w:bookmarkStart w:id="2" w:name="_Toc390289445"/>
-      <w:bookmarkStart w:id="3" w:name="_Toc381861836"/>
+      <w:bookmarkStart w:id="2" w:name="_Toc381861836"/>
+      <w:bookmarkStart w:id="3" w:name="_Toc390409790"/>
       <w:r>
         <w:rPr>
           <w:rFonts w:ascii="Times New Roman" w:hAnsi="Times New Roman" w:cs="Times New Roman"/>
@@ -683,7 +683,7 @@
       </w:r>
       <w:bookmarkEnd w:id="0"/>
       <w:bookmarkEnd w:id="1"/>
-      <w:bookmarkEnd w:id="2"/>
+      <w:bookmarkEnd w:id="3"/>
     </w:p>
     <w:tbl>
       <w:tblPr>
@@ -1192,7 +1192,7 @@
             </w:rPr>
             <w:fldChar w:fldCharType="separate"/>
           </w:r>
-          <w:hyperlink w:anchor="_Toc390289445" w:history="1">
+          <w:hyperlink w:anchor="_Toc390409790" w:history="1">
             <w:r>
               <w:rPr>
                 <w:rStyle w:val="Hyperlink"/>
@@ -1216,7 +1216,7 @@
               <w:rPr>
                 <w:webHidden/>
               </w:rPr>
-              <w:instrText xml:space="preserve"> PAGEREF _Toc390289445 \h </w:instrText>
+              <w:instrText xml:space="preserve"> PAGEREF _Toc390409790 \h </w:instrText>
             </w:r>
             <w:r>
               <w:rPr>
@@ -1252,7 +1252,7 @@
               <w:lang w:eastAsia="ja-JP"/>
             </w:rPr>
           </w:pPr>
-          <w:hyperlink w:anchor="_Toc390289446" w:history="1">
+          <w:hyperlink w:anchor="_Toc390409791" w:history="1">
             <w:r>
               <w:rPr>
                 <w:rStyle w:val="Hyperlink"/>
@@ -1291,7 +1291,7 @@
               <w:rPr>
                 <w:webHidden/>
               </w:rPr>
-              <w:instrText xml:space="preserve"> PAGEREF _Toc390289446 \h </w:instrText>
+              <w:instrText xml:space="preserve"> PAGEREF _Toc390409791 \h </w:instrText>
             </w:r>
             <w:r>
               <w:rPr>
@@ -1327,7 +1327,7 @@
               <w:lang w:eastAsia="ja-JP"/>
             </w:rPr>
           </w:pPr>
-          <w:hyperlink w:anchor="_Toc390289447" w:history="1">
+          <w:hyperlink w:anchor="_Toc390409792" w:history="1">
             <w:r>
               <w:rPr>
                 <w:rStyle w:val="Hyperlink"/>
@@ -1371,7 +1371,7 @@
                 <w:noProof/>
                 <w:webHidden/>
               </w:rPr>
-              <w:instrText xml:space="preserve"> PAGEREF _Toc390289447 \h </w:instrText>
+              <w:instrText xml:space="preserve"> PAGEREF _Toc390409792 \h </w:instrText>
             </w:r>
             <w:r>
               <w:rPr>
@@ -1411,7 +1411,7 @@
               <w:lang w:eastAsia="ja-JP"/>
             </w:rPr>
           </w:pPr>
-          <w:hyperlink w:anchor="_Toc390289448" w:history="1">
+          <w:hyperlink w:anchor="_Toc390409793" w:history="1">
             <w:r>
               <w:rPr>
                 <w:rStyle w:val="Hyperlink"/>
@@ -1455,7 +1455,7 @@
                 <w:noProof/>
                 <w:webHidden/>
               </w:rPr>
-              <w:instrText xml:space="preserve"> PAGEREF _Toc390289448 \h </w:instrText>
+              <w:instrText xml:space="preserve"> PAGEREF _Toc390409793 \h </w:instrText>
             </w:r>
             <w:r>
               <w:rPr>
@@ -1495,7 +1495,7 @@
               <w:lang w:eastAsia="ja-JP"/>
             </w:rPr>
           </w:pPr>
-          <w:hyperlink w:anchor="_Toc390289449" w:history="1">
+          <w:hyperlink w:anchor="_Toc390409794" w:history="1">
             <w:r>
               <w:rPr>
                 <w:rStyle w:val="Hyperlink"/>
@@ -1539,7 +1539,7 @@
                 <w:noProof/>
                 <w:webHidden/>
               </w:rPr>
-              <w:instrText xml:space="preserve"> PAGEREF _Toc390289449 \h </w:instrText>
+              <w:instrText xml:space="preserve"> PAGEREF _Toc390409794 \h </w:instrText>
             </w:r>
             <w:r>
               <w:rPr>
@@ -1579,7 +1579,7 @@
               <w:lang w:eastAsia="ja-JP"/>
             </w:rPr>
           </w:pPr>
-          <w:hyperlink w:anchor="_Toc390289450" w:history="1">
+          <w:hyperlink w:anchor="_Toc390409795" w:history="1">
             <w:r>
               <w:rPr>
                 <w:rStyle w:val="Hyperlink"/>
@@ -1618,7 +1618,7 @@
               <w:rPr>
                 <w:webHidden/>
               </w:rPr>
-              <w:instrText xml:space="preserve"> PAGEREF _Toc390289450 \h </w:instrText>
+              <w:instrText xml:space="preserve"> PAGEREF _Toc390409795 \h </w:instrText>
             </w:r>
             <w:r>
               <w:rPr>
@@ -1654,7 +1654,7 @@
               <w:lang w:eastAsia="ja-JP"/>
             </w:rPr>
           </w:pPr>
-          <w:hyperlink w:anchor="_Toc390289451" w:history="1">
+          <w:hyperlink w:anchor="_Toc390409796" w:history="1">
             <w:r>
               <w:rPr>
                 <w:rStyle w:val="Hyperlink"/>
@@ -1698,7 +1698,7 @@
                 <w:noProof/>
                 <w:webHidden/>
               </w:rPr>
-              <w:instrText xml:space="preserve"> PAGEREF _Toc390289451 \h </w:instrText>
+              <w:instrText xml:space="preserve"> PAGEREF _Toc390409796 \h </w:instrText>
             </w:r>
             <w:r>
               <w:rPr>
@@ -1738,7 +1738,7 @@
               <w:lang w:eastAsia="ja-JP"/>
             </w:rPr>
           </w:pPr>
-          <w:hyperlink w:anchor="_Toc390289452" w:history="1">
+          <w:hyperlink w:anchor="_Toc390409797" w:history="1">
             <w:r>
               <w:rPr>
                 <w:rStyle w:val="Hyperlink"/>
@@ -1782,7 +1782,7 @@
                 <w:noProof/>
                 <w:webHidden/>
               </w:rPr>
-              <w:instrText xml:space="preserve"> PAGEREF _Toc390289452 \h </w:instrText>
+              <w:instrText xml:space="preserve"> PAGEREF _Toc390409797 \h </w:instrText>
             </w:r>
             <w:r>
               <w:rPr>
@@ -1822,7 +1822,7 @@
               <w:lang w:eastAsia="ja-JP"/>
             </w:rPr>
           </w:pPr>
-          <w:hyperlink w:anchor="_Toc390289453" w:history="1">
+          <w:hyperlink w:anchor="_Toc390409798" w:history="1">
             <w:r>
               <w:rPr>
                 <w:rStyle w:val="Hyperlink"/>
@@ -1866,7 +1866,7 @@
                 <w:noProof/>
                 <w:webHidden/>
               </w:rPr>
-              <w:instrText xml:space="preserve"> PAGEREF _Toc390289453 \h </w:instrText>
+              <w:instrText xml:space="preserve"> PAGEREF _Toc390409798 \h </w:instrText>
             </w:r>
             <w:r>
               <w:rPr>
@@ -1906,7 +1906,7 @@
               <w:lang w:eastAsia="ja-JP"/>
             </w:rPr>
           </w:pPr>
-          <w:hyperlink w:anchor="_Toc390289454" w:history="1">
+          <w:hyperlink w:anchor="_Toc390409799" w:history="1">
             <w:r>
               <w:rPr>
                 <w:rStyle w:val="Hyperlink"/>
@@ -1950,7 +1950,7 @@
                 <w:noProof/>
                 <w:webHidden/>
               </w:rPr>
-              <w:instrText xml:space="preserve"> PAGEREF _Toc390289454 \h </w:instrText>
+              <w:instrText xml:space="preserve"> PAGEREF _Toc390409799 \h </w:instrText>
             </w:r>
             <w:r>
               <w:rPr>
@@ -1990,7 +1990,7 @@
               <w:lang w:eastAsia="ja-JP"/>
             </w:rPr>
           </w:pPr>
-          <w:hyperlink w:anchor="_Toc390289455" w:history="1">
+          <w:hyperlink w:anchor="_Toc390409800" w:history="1">
             <w:r>
               <w:rPr>
                 <w:rStyle w:val="Hyperlink"/>
@@ -2034,7 +2034,7 @@
                 <w:noProof/>
                 <w:webHidden/>
               </w:rPr>
-              <w:instrText xml:space="preserve"> PAGEREF _Toc390289455 \h </w:instrText>
+              <w:instrText xml:space="preserve"> PAGEREF _Toc390409800 \h </w:instrText>
             </w:r>
             <w:r>
               <w:rPr>
@@ -2074,7 +2074,7 @@
               <w:lang w:eastAsia="ja-JP"/>
             </w:rPr>
           </w:pPr>
-          <w:hyperlink w:anchor="_Toc390289456" w:history="1">
+          <w:hyperlink w:anchor="_Toc390409801" w:history="1">
             <w:r>
               <w:rPr>
                 <w:rStyle w:val="Hyperlink"/>
@@ -2118,7 +2118,7 @@
                 <w:noProof/>
                 <w:webHidden/>
               </w:rPr>
-              <w:instrText xml:space="preserve"> PAGEREF _Toc390289456 \h </w:instrText>
+              <w:instrText xml:space="preserve"> PAGEREF _Toc390409801 \h </w:instrText>
             </w:r>
             <w:r>
               <w:rPr>
@@ -2158,7 +2158,7 @@
               <w:lang w:eastAsia="ja-JP"/>
             </w:rPr>
           </w:pPr>
-          <w:hyperlink w:anchor="_Toc390289457" w:history="1">
+          <w:hyperlink w:anchor="_Toc390409802" w:history="1">
             <w:r>
               <w:rPr>
                 <w:rStyle w:val="Hyperlink"/>
@@ -2202,7 +2202,7 @@
                 <w:noProof/>
                 <w:webHidden/>
               </w:rPr>
-              <w:instrText xml:space="preserve"> PAGEREF _Toc390289457 \h </w:instrText>
+              <w:instrText xml:space="preserve"> PAGEREF _Toc390409802 \h </w:instrText>
             </w:r>
             <w:r>
               <w:rPr>
@@ -2242,7 +2242,7 @@
               <w:lang w:eastAsia="ja-JP"/>
             </w:rPr>
           </w:pPr>
-          <w:hyperlink w:anchor="_Toc390289458" w:history="1">
+          <w:hyperlink w:anchor="_Toc390409803" w:history="1">
             <w:r>
               <w:rPr>
                 <w:rStyle w:val="Hyperlink"/>
@@ -2286,7 +2286,7 @@
                 <w:noProof/>
                 <w:webHidden/>
               </w:rPr>
-              <w:instrText xml:space="preserve"> PAGEREF _Toc390289458 \h </w:instrText>
+              <w:instrText xml:space="preserve"> PAGEREF _Toc390409803 \h </w:instrText>
             </w:r>
             <w:r>
               <w:rPr>
@@ -2326,7 +2326,7 @@
               <w:lang w:eastAsia="ja-JP"/>
             </w:rPr>
           </w:pPr>
-          <w:hyperlink w:anchor="_Toc390289459" w:history="1">
+          <w:hyperlink w:anchor="_Toc390409804" w:history="1">
             <w:r>
               <w:rPr>
                 <w:rStyle w:val="Hyperlink"/>
@@ -2370,7 +2370,7 @@
                 <w:noProof/>
                 <w:webHidden/>
               </w:rPr>
-              <w:instrText xml:space="preserve"> PAGEREF _Toc390289459 \h </w:instrText>
+              <w:instrText xml:space="preserve"> PAGEREF _Toc390409804 \h </w:instrText>
             </w:r>
             <w:r>
               <w:rPr>
@@ -2410,7 +2410,7 @@
               <w:lang w:eastAsia="ja-JP"/>
             </w:rPr>
           </w:pPr>
-          <w:hyperlink w:anchor="_Toc390289460" w:history="1">
+          <w:hyperlink w:anchor="_Toc390409805" w:history="1">
             <w:r>
               <w:rPr>
                 <w:rStyle w:val="Hyperlink"/>
@@ -2454,7 +2454,7 @@
                 <w:noProof/>
                 <w:webHidden/>
               </w:rPr>
-              <w:instrText xml:space="preserve"> PAGEREF _Toc390289460 \h </w:instrText>
+              <w:instrText xml:space="preserve"> PAGEREF _Toc390409805 \h </w:instrText>
             </w:r>
             <w:r>
               <w:rPr>
@@ -2494,7 +2494,7 @@
               <w:lang w:eastAsia="ja-JP"/>
             </w:rPr>
           </w:pPr>
-          <w:hyperlink w:anchor="_Toc390289461" w:history="1">
+          <w:hyperlink w:anchor="_Toc390409806" w:history="1">
             <w:r>
               <w:rPr>
                 <w:rStyle w:val="Hyperlink"/>
@@ -2538,7 +2538,7 @@
                 <w:noProof/>
                 <w:webHidden/>
               </w:rPr>
-              <w:instrText xml:space="preserve"> PAGEREF _Toc390289461 \h </w:instrText>
+              <w:instrText xml:space="preserve"> PAGEREF _Toc390409806 \h </w:instrText>
             </w:r>
             <w:r>
               <w:rPr>
@@ -2578,7 +2578,7 @@
               <w:lang w:eastAsia="ja-JP"/>
             </w:rPr>
           </w:pPr>
-          <w:hyperlink w:anchor="_Toc390289462" w:history="1">
+          <w:hyperlink w:anchor="_Toc390409807" w:history="1">
             <w:r>
               <w:rPr>
                 <w:rStyle w:val="Hyperlink"/>
@@ -2622,7 +2622,7 @@
                 <w:noProof/>
                 <w:webHidden/>
               </w:rPr>
-              <w:instrText xml:space="preserve"> PAGEREF _Toc390289462 \h </w:instrText>
+              <w:instrText xml:space="preserve"> PAGEREF _Toc390409807 \h </w:instrText>
             </w:r>
             <w:r>
               <w:rPr>
@@ -2642,7 +2642,7 @@
                 <w:noProof/>
                 <w:webHidden/>
               </w:rPr>
-              <w:t>7</w:t>
+              <w:t>8</w:t>
             </w:r>
             <w:r>
               <w:rPr>
@@ -2662,7 +2662,7 @@
               <w:lang w:eastAsia="ja-JP"/>
             </w:rPr>
           </w:pPr>
-          <w:hyperlink w:anchor="_Toc390289463" w:history="1">
+          <w:hyperlink w:anchor="_Toc390409808" w:history="1">
             <w:r>
               <w:rPr>
                 <w:rStyle w:val="Hyperlink"/>
@@ -2706,7 +2706,7 @@
                 <w:noProof/>
                 <w:webHidden/>
               </w:rPr>
-              <w:instrText xml:space="preserve"> PAGEREF _Toc390289463 \h </w:instrText>
+              <w:instrText xml:space="preserve"> PAGEREF _Toc390409808 \h </w:instrText>
             </w:r>
             <w:r>
               <w:rPr>
@@ -2726,7 +2726,7 @@
                 <w:noProof/>
                 <w:webHidden/>
               </w:rPr>
-              <w:t>7</w:t>
+              <w:t>8</w:t>
             </w:r>
             <w:r>
               <w:rPr>
@@ -2746,7 +2746,7 @@
               <w:lang w:eastAsia="ja-JP"/>
             </w:rPr>
           </w:pPr>
-          <w:hyperlink w:anchor="_Toc390289464" w:history="1">
+          <w:hyperlink w:anchor="_Toc390409809" w:history="1">
             <w:r>
               <w:rPr>
                 <w:rStyle w:val="Hyperlink"/>
@@ -2785,7 +2785,7 @@
               <w:rPr>
                 <w:webHidden/>
               </w:rPr>
-              <w:instrText xml:space="preserve"> PAGEREF _Toc390289464 \h </w:instrText>
+              <w:instrText xml:space="preserve"> PAGEREF _Toc390409809 \h </w:instrText>
             </w:r>
             <w:r>
               <w:rPr>
@@ -2802,7 +2802,7 @@
               <w:rPr>
                 <w:webHidden/>
               </w:rPr>
-              <w:t>7</w:t>
+              <w:t>8</w:t>
             </w:r>
             <w:r>
               <w:rPr>
@@ -2836,6 +2836,8 @@
       <w:pPr>
         <w:pStyle w:val="TOCHeading"/>
       </w:pPr>
+      <w:bookmarkStart w:id="4" w:name="_GoBack"/>
+      <w:bookmarkEnd w:id="4"/>
     </w:p>
     <w:p>
       <w:pPr>
@@ -2872,9 +2874,9 @@
           <w:szCs w:val="32"/>
         </w:rPr>
       </w:pPr>
-      <w:bookmarkStart w:id="4" w:name="_Toc385832228"/>
-      <w:bookmarkStart w:id="5" w:name="_Toc390289446"/>
-      <w:bookmarkEnd w:id="3"/>
+      <w:bookmarkStart w:id="5" w:name="_Toc385832228"/>
+      <w:bookmarkStart w:id="6" w:name="_Toc390409791"/>
+      <w:bookmarkEnd w:id="2"/>
       <w:r>
         <w:rPr>
           <w:rFonts w:ascii="Times New Roman" w:hAnsi="Times New Roman" w:cs="Times New Roman"/>
@@ -2884,8 +2886,8 @@
         <w:lastRenderedPageBreak/>
         <w:t>Cơ sở lý thuyết</w:t>
       </w:r>
-      <w:bookmarkEnd w:id="4"/>
       <w:bookmarkEnd w:id="5"/>
+      <w:bookmarkEnd w:id="6"/>
     </w:p>
     <w:p>
       <w:pPr>
@@ -2902,8 +2904,8 @@
           <w:szCs w:val="26"/>
         </w:rPr>
       </w:pPr>
-      <w:bookmarkStart w:id="6" w:name="_Toc385832229"/>
-      <w:bookmarkStart w:id="7" w:name="_Toc390289447"/>
+      <w:bookmarkStart w:id="7" w:name="_Toc385832229"/>
+      <w:bookmarkStart w:id="8" w:name="_Toc390409792"/>
       <w:r>
         <w:rPr>
           <w:rFonts w:ascii="Times New Roman" w:hAnsi="Times New Roman" w:cs="Times New Roman"/>
@@ -2912,8 +2914,8 @@
         </w:rPr>
         <w:t>Trích chọn đặc trưng</w:t>
       </w:r>
-      <w:bookmarkEnd w:id="6"/>
       <w:bookmarkEnd w:id="7"/>
+      <w:bookmarkEnd w:id="8"/>
     </w:p>
     <w:p>
       <w:pPr>
@@ -3380,7 +3382,7 @@
           <w:szCs w:val="26"/>
         </w:rPr>
       </w:pPr>
-      <w:bookmarkStart w:id="8" w:name="_Toc390289448"/>
+      <w:bookmarkStart w:id="9" w:name="_Toc390409793"/>
       <w:r>
         <w:rPr>
           <w:rFonts w:ascii="Times New Roman" w:hAnsi="Times New Roman" w:cs="Times New Roman"/>
@@ -3397,7 +3399,7 @@
         </w:rPr>
         <w:t xml:space="preserve"> (HMM)</w:t>
       </w:r>
-      <w:bookmarkEnd w:id="8"/>
+      <w:bookmarkEnd w:id="9"/>
     </w:p>
     <w:p>
       <w:pPr>
@@ -5665,7 +5667,7 @@
           <w:szCs w:val="26"/>
         </w:rPr>
       </w:pPr>
-      <w:bookmarkStart w:id="9" w:name="_Toc390289449"/>
+      <w:bookmarkStart w:id="10" w:name="_Toc390409794"/>
       <w:r>
         <w:rPr>
           <w:rFonts w:ascii="Times New Roman" w:hAnsi="Times New Roman" w:cs="Times New Roman"/>
@@ -5674,7 +5676,7 @@
         </w:rPr>
         <w:t>Các bài toán với mô hình Markov ẩn</w:t>
       </w:r>
-      <w:bookmarkEnd w:id="9"/>
+      <w:bookmarkEnd w:id="10"/>
     </w:p>
     <w:p>
       <w:pPr>
@@ -6588,8 +6590,8 @@
           <w:szCs w:val="32"/>
         </w:rPr>
       </w:pPr>
-      <w:bookmarkStart w:id="10" w:name="_Toc385832232"/>
-      <w:bookmarkStart w:id="11" w:name="_Toc390289450"/>
+      <w:bookmarkStart w:id="11" w:name="_Toc385832232"/>
+      <w:bookmarkStart w:id="12" w:name="_Toc390409795"/>
       <w:r>
         <w:rPr>
           <w:rFonts w:ascii="Times New Roman" w:hAnsi="Times New Roman" w:cs="Times New Roman"/>
@@ -6598,8 +6600,8 @@
         </w:rPr>
         <w:t>Thực nghiệm</w:t>
       </w:r>
-      <w:bookmarkEnd w:id="10"/>
       <w:bookmarkEnd w:id="11"/>
+      <w:bookmarkEnd w:id="12"/>
     </w:p>
     <w:p>
       <w:pPr>
@@ -6616,8 +6618,8 @@
           <w:szCs w:val="26"/>
         </w:rPr>
       </w:pPr>
-      <w:bookmarkStart w:id="12" w:name="_Toc385832233"/>
-      <w:bookmarkStart w:id="13" w:name="_Toc390289451"/>
+      <w:bookmarkStart w:id="13" w:name="_Toc385832233"/>
+      <w:bookmarkStart w:id="14" w:name="_Toc390409796"/>
       <w:r>
         <w:rPr>
           <w:rFonts w:ascii="Times New Roman" w:hAnsi="Times New Roman" w:cs="Times New Roman"/>
@@ -6626,8 +6628,8 @@
         </w:rPr>
         <w:t>Dữ liệu thực nghiệm</w:t>
       </w:r>
-      <w:bookmarkEnd w:id="12"/>
       <w:bookmarkEnd w:id="13"/>
+      <w:bookmarkEnd w:id="14"/>
     </w:p>
     <w:p>
       <w:pPr>
@@ -6908,8 +6910,8 @@
           <w:szCs w:val="26"/>
         </w:rPr>
       </w:pPr>
-      <w:bookmarkStart w:id="14" w:name="_Toc390289452"/>
       <w:bookmarkStart w:id="15" w:name="_Toc385832234"/>
+      <w:bookmarkStart w:id="16" w:name="_Toc390409797"/>
       <w:r>
         <w:rPr>
           <w:rFonts w:ascii="Times New Roman" w:hAnsi="Times New Roman" w:cs="Times New Roman"/>
@@ -6918,7 +6920,7 @@
         </w:rPr>
         <w:t>HTK</w:t>
       </w:r>
-      <w:bookmarkEnd w:id="14"/>
+      <w:bookmarkEnd w:id="16"/>
     </w:p>
     <w:p>
       <w:pPr>
@@ -7311,7 +7313,7 @@
           <w:szCs w:val="26"/>
         </w:rPr>
       </w:pPr>
-      <w:bookmarkStart w:id="16" w:name="_Toc390289453"/>
+      <w:bookmarkStart w:id="17" w:name="_Toc390409798"/>
       <w:r>
         <w:rPr>
           <w:rFonts w:ascii="Times New Roman" w:hAnsi="Times New Roman" w:cs="Times New Roman"/>
@@ -7321,7 +7323,7 @@
         <w:t>Phương pháp thực hiện</w:t>
       </w:r>
       <w:bookmarkEnd w:id="15"/>
-      <w:bookmarkEnd w:id="16"/>
+      <w:bookmarkEnd w:id="17"/>
     </w:p>
     <w:p>
       <w:pPr>
@@ -7912,7 +7914,7 @@
           <w:szCs w:val="26"/>
         </w:rPr>
       </w:pPr>
-      <w:bookmarkStart w:id="17" w:name="_Toc385832235"/>
+      <w:bookmarkStart w:id="18" w:name="_Toc385832235"/>
       <w:r>
         <w:rPr>
           <w:rFonts w:ascii="Times New Roman" w:hAnsi="Times New Roman" w:cs="Times New Roman"/>
@@ -9403,8 +9405,6 @@
         </w:rPr>
         <w:t>và phát ra.</w:t>
       </w:r>
-      <w:bookmarkStart w:id="18" w:name="_GoBack"/>
-      <w:bookmarkEnd w:id="18"/>
     </w:p>
     <w:p>
       <w:pPr>
@@ -9432,8 +9432,8 @@
           <w:szCs w:val="26"/>
         </w:rPr>
       </w:pPr>
-      <w:bookmarkStart w:id="19" w:name="_Toc390289454"/>
-      <w:bookmarkEnd w:id="17"/>
+      <w:bookmarkStart w:id="19" w:name="_Toc390409799"/>
+      <w:bookmarkEnd w:id="18"/>
       <w:r>
         <w:rPr>
           <w:rFonts w:ascii="Times New Roman" w:hAnsi="Times New Roman" w:cs="Times New Roman"/>
@@ -9509,7 +9509,7 @@
           <w:szCs w:val="26"/>
         </w:rPr>
       </w:pPr>
-      <w:bookmarkStart w:id="20" w:name="_Toc390289455"/>
+      <w:bookmarkStart w:id="20" w:name="_Toc390409800"/>
       <w:r>
         <w:rPr>
           <w:rFonts w:ascii="Times New Roman" w:hAnsi="Times New Roman" w:cs="Times New Roman"/>
@@ -9587,7 +9587,7 @@
           <w:szCs w:val="26"/>
         </w:rPr>
       </w:pPr>
-      <w:bookmarkStart w:id="21" w:name="_Toc390289456"/>
+      <w:bookmarkStart w:id="21" w:name="_Toc390409801"/>
       <w:r>
         <w:rPr>
           <w:rFonts w:ascii="Times New Roman" w:hAnsi="Times New Roman" w:cs="Times New Roman"/>
@@ -9631,7 +9631,25 @@
           <w:sz w:val="26"/>
           <w:szCs w:val="26"/>
         </w:rPr>
-        <w:t>@, #, %, +, ^, =, -&gt;</w:t>
+        <w:t xml:space="preserve">@, #, %, +, </w:t>
+      </w:r>
+      <w:r>
+        <w:rPr>
+          <w:rFonts w:ascii="Times New Roman" w:hAnsi="Times New Roman" w:cs="Times New Roman"/>
+          <w:i/>
+          <w:sz w:val="26"/>
+          <w:szCs w:val="26"/>
+        </w:rPr>
+        <w:t xml:space="preserve">-, *, /, </w:t>
+      </w:r>
+      <w:r>
+        <w:rPr>
+          <w:rFonts w:ascii="Times New Roman" w:hAnsi="Times New Roman" w:cs="Times New Roman"/>
+          <w:i/>
+          <w:sz w:val="26"/>
+          <w:szCs w:val="26"/>
+        </w:rPr>
+        <w:t>^, =, -&gt;</w:t>
       </w:r>
       <w:r>
         <w:rPr>
@@ -9656,7 +9674,7 @@
           <w:szCs w:val="26"/>
         </w:rPr>
       </w:pPr>
-      <w:bookmarkStart w:id="22" w:name="_Toc390289457"/>
+      <w:bookmarkStart w:id="22" w:name="_Toc390409802"/>
       <w:r>
         <w:rPr>
           <w:rFonts w:ascii="Times New Roman" w:hAnsi="Times New Roman" w:cs="Times New Roman"/>
@@ -9683,24 +9701,983 @@
           <w:sz w:val="26"/>
           <w:szCs w:val="26"/>
         </w:rPr>
-        <w:t xml:space="preserve">Xử lý được các tên địa danh viết tắt như: </w:t>
-      </w:r>
-      <w:r>
-        <w:rPr>
-          <w:rFonts w:ascii="Times New Roman" w:hAnsi="Times New Roman" w:cs="Times New Roman"/>
-          <w:i/>
-          <w:sz w:val="26"/>
-          <w:szCs w:val="26"/>
-        </w:rPr>
-        <w:t>BRVT, TPHCM, TP.HCM, DNA, ĐNA</w:t>
-      </w:r>
-      <w:r>
-        <w:rPr>
-          <w:rFonts w:ascii="Times New Roman" w:hAnsi="Times New Roman" w:cs="Times New Roman"/>
-          <w:sz w:val="26"/>
-          <w:szCs w:val="26"/>
-        </w:rPr>
-        <w:t>.</w:t>
+        <w:t>Xử lý được các tên</w:t>
+      </w:r>
+      <w:r>
+        <w:rPr>
+          <w:rFonts w:ascii="Times New Roman" w:hAnsi="Times New Roman" w:cs="Times New Roman"/>
+          <w:sz w:val="26"/>
+          <w:szCs w:val="26"/>
+        </w:rPr>
+        <w:t>,</w:t>
+      </w:r>
+      <w:r>
+        <w:rPr>
+          <w:rFonts w:ascii="Times New Roman" w:hAnsi="Times New Roman" w:cs="Times New Roman"/>
+          <w:sz w:val="26"/>
+          <w:szCs w:val="26"/>
+        </w:rPr>
+        <w:t xml:space="preserve"> địa danh viết tắt như: </w:t>
+      </w:r>
+    </w:p>
+    <w:p>
+      <w:pPr>
+        <w:autoSpaceDE w:val="0"/>
+        <w:autoSpaceDN w:val="0"/>
+        <w:adjustRightInd w:val="0"/>
+        <w:spacing w:after="0"/>
+        <w:ind w:left="1985"/>
+        <w:jc w:val="left"/>
+        <w:rPr>
+          <w:rFonts w:ascii="Times New Roman" w:hAnsi="Times New Roman" w:cs="Times New Roman"/>
+          <w:sz w:val="19"/>
+          <w:szCs w:val="19"/>
+        </w:rPr>
+      </w:pPr>
+      <w:r>
+        <w:rPr>
+          <w:rFonts w:ascii="Times New Roman" w:hAnsi="Times New Roman" w:cs="Times New Roman"/>
+          <w:sz w:val="19"/>
+          <w:szCs w:val="19"/>
+        </w:rPr>
+        <w:t>ADV</w:t>
+      </w:r>
+      <w:r>
+        <w:rPr>
+          <w:rFonts w:ascii="Times New Roman" w:hAnsi="Times New Roman" w:cs="Times New Roman"/>
+          <w:sz w:val="19"/>
+          <w:szCs w:val="19"/>
+        </w:rPr>
+        <w:tab/>
+        <w:t>AN DƯƠNG VƯƠNG</w:t>
+      </w:r>
+    </w:p>
+    <w:p>
+      <w:pPr>
+        <w:autoSpaceDE w:val="0"/>
+        <w:autoSpaceDN w:val="0"/>
+        <w:adjustRightInd w:val="0"/>
+        <w:spacing w:after="0"/>
+        <w:ind w:left="1985"/>
+        <w:jc w:val="left"/>
+        <w:rPr>
+          <w:rFonts w:ascii="Times New Roman" w:hAnsi="Times New Roman" w:cs="Times New Roman"/>
+          <w:sz w:val="19"/>
+          <w:szCs w:val="19"/>
+        </w:rPr>
+      </w:pPr>
+      <w:r>
+        <w:rPr>
+          <w:rFonts w:ascii="Times New Roman" w:hAnsi="Times New Roman" w:cs="Times New Roman"/>
+          <w:sz w:val="19"/>
+          <w:szCs w:val="19"/>
+        </w:rPr>
+        <w:t>BHTQ</w:t>
+      </w:r>
+      <w:r>
+        <w:rPr>
+          <w:rFonts w:ascii="Times New Roman" w:hAnsi="Times New Roman" w:cs="Times New Roman"/>
+          <w:sz w:val="19"/>
+          <w:szCs w:val="19"/>
+        </w:rPr>
+        <w:tab/>
+        <w:t>BÀ HUYỆN THANH QUAN</w:t>
+      </w:r>
+    </w:p>
+    <w:p>
+      <w:pPr>
+        <w:autoSpaceDE w:val="0"/>
+        <w:autoSpaceDN w:val="0"/>
+        <w:adjustRightInd w:val="0"/>
+        <w:spacing w:after="0"/>
+        <w:ind w:left="1985"/>
+        <w:jc w:val="left"/>
+        <w:rPr>
+          <w:rFonts w:ascii="Times New Roman" w:hAnsi="Times New Roman" w:cs="Times New Roman"/>
+          <w:sz w:val="19"/>
+          <w:szCs w:val="19"/>
+        </w:rPr>
+      </w:pPr>
+      <w:r>
+        <w:rPr>
+          <w:rFonts w:ascii="Times New Roman" w:hAnsi="Times New Roman" w:cs="Times New Roman"/>
+          <w:sz w:val="19"/>
+          <w:szCs w:val="19"/>
+        </w:rPr>
+        <w:t>BMVNAH</w:t>
+      </w:r>
+      <w:r>
+        <w:rPr>
+          <w:rFonts w:ascii="Times New Roman" w:hAnsi="Times New Roman" w:cs="Times New Roman"/>
+          <w:sz w:val="19"/>
+          <w:szCs w:val="19"/>
+        </w:rPr>
+        <w:tab/>
+        <w:t>BÀ MẸ VIỆT NAM ANH HÙNG</w:t>
+      </w:r>
+    </w:p>
+    <w:p>
+      <w:pPr>
+        <w:autoSpaceDE w:val="0"/>
+        <w:autoSpaceDN w:val="0"/>
+        <w:adjustRightInd w:val="0"/>
+        <w:spacing w:after="0"/>
+        <w:ind w:left="1985"/>
+        <w:jc w:val="left"/>
+        <w:rPr>
+          <w:rFonts w:ascii="Times New Roman" w:hAnsi="Times New Roman" w:cs="Times New Roman"/>
+          <w:sz w:val="19"/>
+          <w:szCs w:val="19"/>
+        </w:rPr>
+      </w:pPr>
+      <w:r>
+        <w:rPr>
+          <w:rFonts w:ascii="Times New Roman" w:hAnsi="Times New Roman" w:cs="Times New Roman"/>
+          <w:sz w:val="19"/>
+          <w:szCs w:val="19"/>
+        </w:rPr>
+        <w:t>BRVT</w:t>
+      </w:r>
+      <w:r>
+        <w:rPr>
+          <w:rFonts w:ascii="Times New Roman" w:hAnsi="Times New Roman" w:cs="Times New Roman"/>
+          <w:sz w:val="19"/>
+          <w:szCs w:val="19"/>
+        </w:rPr>
+        <w:tab/>
+        <w:t>BÀ RỊA VŨNG TÀU</w:t>
+      </w:r>
+    </w:p>
+    <w:p>
+      <w:pPr>
+        <w:autoSpaceDE w:val="0"/>
+        <w:autoSpaceDN w:val="0"/>
+        <w:adjustRightInd w:val="0"/>
+        <w:spacing w:after="0"/>
+        <w:ind w:left="1985"/>
+        <w:jc w:val="left"/>
+        <w:rPr>
+          <w:rFonts w:ascii="Times New Roman" w:hAnsi="Times New Roman" w:cs="Times New Roman"/>
+          <w:sz w:val="19"/>
+          <w:szCs w:val="19"/>
+        </w:rPr>
+      </w:pPr>
+      <w:r>
+        <w:rPr>
+          <w:rFonts w:ascii="Times New Roman" w:hAnsi="Times New Roman" w:cs="Times New Roman"/>
+          <w:sz w:val="19"/>
+          <w:szCs w:val="19"/>
+        </w:rPr>
+        <w:t>BTX</w:t>
+      </w:r>
+      <w:r>
+        <w:rPr>
+          <w:rFonts w:ascii="Times New Roman" w:hAnsi="Times New Roman" w:cs="Times New Roman"/>
+          <w:sz w:val="19"/>
+          <w:szCs w:val="19"/>
+        </w:rPr>
+        <w:tab/>
+        <w:t>BÙI THỊ XUÂN</w:t>
+      </w:r>
+    </w:p>
+    <w:p>
+      <w:pPr>
+        <w:autoSpaceDE w:val="0"/>
+        <w:autoSpaceDN w:val="0"/>
+        <w:adjustRightInd w:val="0"/>
+        <w:spacing w:after="0"/>
+        <w:ind w:left="1985"/>
+        <w:jc w:val="left"/>
+        <w:rPr>
+          <w:rFonts w:ascii="Times New Roman" w:hAnsi="Times New Roman" w:cs="Times New Roman"/>
+          <w:sz w:val="19"/>
+          <w:szCs w:val="19"/>
+        </w:rPr>
+      </w:pPr>
+      <w:r>
+        <w:rPr>
+          <w:rFonts w:ascii="Times New Roman" w:hAnsi="Times New Roman" w:cs="Times New Roman"/>
+          <w:sz w:val="19"/>
+          <w:szCs w:val="19"/>
+        </w:rPr>
+        <w:t>CBQ</w:t>
+      </w:r>
+      <w:r>
+        <w:rPr>
+          <w:rFonts w:ascii="Times New Roman" w:hAnsi="Times New Roman" w:cs="Times New Roman"/>
+          <w:sz w:val="19"/>
+          <w:szCs w:val="19"/>
+        </w:rPr>
+        <w:tab/>
+        <w:t>CAO BÁ QUÁT</w:t>
+      </w:r>
+    </w:p>
+    <w:p>
+      <w:pPr>
+        <w:autoSpaceDE w:val="0"/>
+        <w:autoSpaceDN w:val="0"/>
+        <w:adjustRightInd w:val="0"/>
+        <w:spacing w:after="0"/>
+        <w:ind w:left="1985"/>
+        <w:jc w:val="left"/>
+        <w:rPr>
+          <w:rFonts w:ascii="Times New Roman" w:hAnsi="Times New Roman" w:cs="Times New Roman"/>
+          <w:sz w:val="19"/>
+          <w:szCs w:val="19"/>
+        </w:rPr>
+      </w:pPr>
+      <w:r>
+        <w:rPr>
+          <w:rFonts w:ascii="Times New Roman" w:hAnsi="Times New Roman" w:cs="Times New Roman"/>
+          <w:sz w:val="19"/>
+          <w:szCs w:val="19"/>
+        </w:rPr>
+        <w:t>CMT8</w:t>
+      </w:r>
+      <w:r>
+        <w:rPr>
+          <w:rFonts w:ascii="Times New Roman" w:hAnsi="Times New Roman" w:cs="Times New Roman"/>
+          <w:sz w:val="19"/>
+          <w:szCs w:val="19"/>
+        </w:rPr>
+        <w:tab/>
+        <w:t>CÁCH MẠNG THÁNG TÁM</w:t>
+      </w:r>
+    </w:p>
+    <w:p>
+      <w:pPr>
+        <w:autoSpaceDE w:val="0"/>
+        <w:autoSpaceDN w:val="0"/>
+        <w:adjustRightInd w:val="0"/>
+        <w:spacing w:after="0"/>
+        <w:ind w:left="1985"/>
+        <w:jc w:val="left"/>
+        <w:rPr>
+          <w:rFonts w:ascii="Times New Roman" w:hAnsi="Times New Roman" w:cs="Times New Roman"/>
+          <w:sz w:val="19"/>
+          <w:szCs w:val="19"/>
+        </w:rPr>
+      </w:pPr>
+      <w:r>
+        <w:rPr>
+          <w:rFonts w:ascii="Times New Roman" w:hAnsi="Times New Roman" w:cs="Times New Roman"/>
+          <w:sz w:val="19"/>
+          <w:szCs w:val="19"/>
+        </w:rPr>
+        <w:t>ĐBP</w:t>
+      </w:r>
+      <w:r>
+        <w:rPr>
+          <w:rFonts w:ascii="Times New Roman" w:hAnsi="Times New Roman" w:cs="Times New Roman"/>
+          <w:sz w:val="19"/>
+          <w:szCs w:val="19"/>
+        </w:rPr>
+        <w:tab/>
+        <w:t>ĐIỆN BIÊN PHỦ</w:t>
+      </w:r>
+    </w:p>
+    <w:p>
+      <w:pPr>
+        <w:autoSpaceDE w:val="0"/>
+        <w:autoSpaceDN w:val="0"/>
+        <w:adjustRightInd w:val="0"/>
+        <w:spacing w:after="0"/>
+        <w:ind w:left="1985"/>
+        <w:jc w:val="left"/>
+        <w:rPr>
+          <w:rFonts w:ascii="Times New Roman" w:hAnsi="Times New Roman" w:cs="Times New Roman"/>
+          <w:sz w:val="19"/>
+          <w:szCs w:val="19"/>
+        </w:rPr>
+      </w:pPr>
+      <w:r>
+        <w:rPr>
+          <w:rFonts w:ascii="Times New Roman" w:hAnsi="Times New Roman" w:cs="Times New Roman"/>
+          <w:sz w:val="19"/>
+          <w:szCs w:val="19"/>
+        </w:rPr>
+        <w:t>ĐBQH</w:t>
+      </w:r>
+      <w:r>
+        <w:rPr>
+          <w:rFonts w:ascii="Times New Roman" w:hAnsi="Times New Roman" w:cs="Times New Roman"/>
+          <w:sz w:val="19"/>
+          <w:szCs w:val="19"/>
+        </w:rPr>
+        <w:tab/>
+        <w:t>ĐẠI BIỂU QUỐC HỘI</w:t>
+      </w:r>
+    </w:p>
+    <w:p>
+      <w:pPr>
+        <w:autoSpaceDE w:val="0"/>
+        <w:autoSpaceDN w:val="0"/>
+        <w:adjustRightInd w:val="0"/>
+        <w:spacing w:after="0"/>
+        <w:ind w:left="1985"/>
+        <w:jc w:val="left"/>
+        <w:rPr>
+          <w:rFonts w:ascii="Times New Roman" w:hAnsi="Times New Roman" w:cs="Times New Roman"/>
+          <w:sz w:val="19"/>
+          <w:szCs w:val="19"/>
+        </w:rPr>
+      </w:pPr>
+      <w:r>
+        <w:rPr>
+          <w:rFonts w:ascii="Times New Roman" w:hAnsi="Times New Roman" w:cs="Times New Roman"/>
+          <w:sz w:val="19"/>
+          <w:szCs w:val="19"/>
+        </w:rPr>
+        <w:t>ĐNA</w:t>
+      </w:r>
+      <w:r>
+        <w:rPr>
+          <w:rFonts w:ascii="Times New Roman" w:hAnsi="Times New Roman" w:cs="Times New Roman"/>
+          <w:sz w:val="19"/>
+          <w:szCs w:val="19"/>
+        </w:rPr>
+        <w:tab/>
+        <w:t>ĐÔNG NAM Á</w:t>
+      </w:r>
+    </w:p>
+    <w:p>
+      <w:pPr>
+        <w:autoSpaceDE w:val="0"/>
+        <w:autoSpaceDN w:val="0"/>
+        <w:adjustRightInd w:val="0"/>
+        <w:spacing w:after="0"/>
+        <w:ind w:left="1985"/>
+        <w:jc w:val="left"/>
+        <w:rPr>
+          <w:rFonts w:ascii="Times New Roman" w:hAnsi="Times New Roman" w:cs="Times New Roman"/>
+          <w:sz w:val="19"/>
+          <w:szCs w:val="19"/>
+        </w:rPr>
+      </w:pPr>
+      <w:r>
+        <w:rPr>
+          <w:rFonts w:ascii="Times New Roman" w:hAnsi="Times New Roman" w:cs="Times New Roman"/>
+          <w:sz w:val="19"/>
+          <w:szCs w:val="19"/>
+        </w:rPr>
+        <w:t>GTVT</w:t>
+      </w:r>
+      <w:r>
+        <w:rPr>
+          <w:rFonts w:ascii="Times New Roman" w:hAnsi="Times New Roman" w:cs="Times New Roman"/>
+          <w:sz w:val="19"/>
+          <w:szCs w:val="19"/>
+        </w:rPr>
+        <w:tab/>
+        <w:t>GIAO THÔNG VẬN GIẢI</w:t>
+      </w:r>
+    </w:p>
+    <w:p>
+      <w:pPr>
+        <w:autoSpaceDE w:val="0"/>
+        <w:autoSpaceDN w:val="0"/>
+        <w:adjustRightInd w:val="0"/>
+        <w:spacing w:after="0"/>
+        <w:ind w:left="1985"/>
+        <w:jc w:val="left"/>
+        <w:rPr>
+          <w:rFonts w:ascii="Times New Roman" w:hAnsi="Times New Roman" w:cs="Times New Roman"/>
+          <w:sz w:val="19"/>
+          <w:szCs w:val="19"/>
+        </w:rPr>
+      </w:pPr>
+      <w:r>
+        <w:rPr>
+          <w:rFonts w:ascii="Times New Roman" w:hAnsi="Times New Roman" w:cs="Times New Roman"/>
+          <w:sz w:val="19"/>
+          <w:szCs w:val="19"/>
+        </w:rPr>
+        <w:t>HBT</w:t>
+      </w:r>
+      <w:r>
+        <w:rPr>
+          <w:rFonts w:ascii="Times New Roman" w:hAnsi="Times New Roman" w:cs="Times New Roman"/>
+          <w:sz w:val="19"/>
+          <w:szCs w:val="19"/>
+        </w:rPr>
+        <w:tab/>
+        <w:t>HAI BÀ TRƯNG</w:t>
+      </w:r>
+    </w:p>
+    <w:p>
+      <w:pPr>
+        <w:autoSpaceDE w:val="0"/>
+        <w:autoSpaceDN w:val="0"/>
+        <w:adjustRightInd w:val="0"/>
+        <w:spacing w:after="0"/>
+        <w:ind w:left="1985"/>
+        <w:jc w:val="left"/>
+        <w:rPr>
+          <w:rFonts w:ascii="Times New Roman" w:hAnsi="Times New Roman" w:cs="Times New Roman"/>
+          <w:sz w:val="19"/>
+          <w:szCs w:val="19"/>
+        </w:rPr>
+      </w:pPr>
+      <w:r>
+        <w:rPr>
+          <w:rFonts w:ascii="Times New Roman" w:hAnsi="Times New Roman" w:cs="Times New Roman"/>
+          <w:sz w:val="19"/>
+          <w:szCs w:val="19"/>
+        </w:rPr>
+        <w:t>HĐQT</w:t>
+      </w:r>
+      <w:r>
+        <w:rPr>
+          <w:rFonts w:ascii="Times New Roman" w:hAnsi="Times New Roman" w:cs="Times New Roman"/>
+          <w:sz w:val="19"/>
+          <w:szCs w:val="19"/>
+        </w:rPr>
+        <w:tab/>
+        <w:t>HỘI ĐỒNG QUẢN TRỊ</w:t>
+      </w:r>
+    </w:p>
+    <w:p>
+      <w:pPr>
+        <w:autoSpaceDE w:val="0"/>
+        <w:autoSpaceDN w:val="0"/>
+        <w:adjustRightInd w:val="0"/>
+        <w:spacing w:after="0"/>
+        <w:ind w:left="1985"/>
+        <w:jc w:val="left"/>
+        <w:rPr>
+          <w:rFonts w:ascii="Times New Roman" w:hAnsi="Times New Roman" w:cs="Times New Roman"/>
+          <w:sz w:val="19"/>
+          <w:szCs w:val="19"/>
+        </w:rPr>
+      </w:pPr>
+      <w:r>
+        <w:rPr>
+          <w:rFonts w:ascii="Times New Roman" w:hAnsi="Times New Roman" w:cs="Times New Roman"/>
+          <w:sz w:val="19"/>
+          <w:szCs w:val="19"/>
+        </w:rPr>
+        <w:t>HLV</w:t>
+      </w:r>
+      <w:r>
+        <w:rPr>
+          <w:rFonts w:ascii="Times New Roman" w:hAnsi="Times New Roman" w:cs="Times New Roman"/>
+          <w:sz w:val="19"/>
+          <w:szCs w:val="19"/>
+        </w:rPr>
+        <w:tab/>
+        <w:t>HUẤN LUYỆN VIÊN</w:t>
+      </w:r>
+    </w:p>
+    <w:p>
+      <w:pPr>
+        <w:autoSpaceDE w:val="0"/>
+        <w:autoSpaceDN w:val="0"/>
+        <w:adjustRightInd w:val="0"/>
+        <w:spacing w:after="0"/>
+        <w:ind w:left="1985"/>
+        <w:jc w:val="left"/>
+        <w:rPr>
+          <w:rFonts w:ascii="Times New Roman" w:hAnsi="Times New Roman" w:cs="Times New Roman"/>
+          <w:sz w:val="19"/>
+          <w:szCs w:val="19"/>
+        </w:rPr>
+      </w:pPr>
+      <w:r>
+        <w:rPr>
+          <w:rFonts w:ascii="Times New Roman" w:hAnsi="Times New Roman" w:cs="Times New Roman"/>
+          <w:sz w:val="19"/>
+          <w:szCs w:val="19"/>
+        </w:rPr>
+        <w:t>HTCC</w:t>
+      </w:r>
+      <w:r>
+        <w:rPr>
+          <w:rFonts w:ascii="Times New Roman" w:hAnsi="Times New Roman" w:cs="Times New Roman"/>
+          <w:sz w:val="19"/>
+          <w:szCs w:val="19"/>
+        </w:rPr>
+        <w:tab/>
+        <w:t>HUYỀN TRÂN CÔNG CHÚA</w:t>
+      </w:r>
+    </w:p>
+    <w:p>
+      <w:pPr>
+        <w:autoSpaceDE w:val="0"/>
+        <w:autoSpaceDN w:val="0"/>
+        <w:adjustRightInd w:val="0"/>
+        <w:spacing w:after="0"/>
+        <w:ind w:left="1985"/>
+        <w:jc w:val="left"/>
+        <w:rPr>
+          <w:rFonts w:ascii="Times New Roman" w:hAnsi="Times New Roman" w:cs="Times New Roman"/>
+          <w:sz w:val="19"/>
+          <w:szCs w:val="19"/>
+        </w:rPr>
+      </w:pPr>
+      <w:r>
+        <w:rPr>
+          <w:rFonts w:ascii="Times New Roman" w:hAnsi="Times New Roman" w:cs="Times New Roman"/>
+          <w:sz w:val="19"/>
+          <w:szCs w:val="19"/>
+        </w:rPr>
+        <w:t>HTX</w:t>
+      </w:r>
+      <w:r>
+        <w:rPr>
+          <w:rFonts w:ascii="Times New Roman" w:hAnsi="Times New Roman" w:cs="Times New Roman"/>
+          <w:sz w:val="19"/>
+          <w:szCs w:val="19"/>
+        </w:rPr>
+        <w:tab/>
+        <w:t>HỢP TÁC XÃ</w:t>
+      </w:r>
+    </w:p>
+    <w:p>
+      <w:pPr>
+        <w:autoSpaceDE w:val="0"/>
+        <w:autoSpaceDN w:val="0"/>
+        <w:adjustRightInd w:val="0"/>
+        <w:spacing w:after="0"/>
+        <w:ind w:left="1985"/>
+        <w:jc w:val="left"/>
+        <w:rPr>
+          <w:rFonts w:ascii="Times New Roman" w:hAnsi="Times New Roman" w:cs="Times New Roman"/>
+          <w:sz w:val="19"/>
+          <w:szCs w:val="19"/>
+        </w:rPr>
+      </w:pPr>
+      <w:r>
+        <w:rPr>
+          <w:rFonts w:ascii="Times New Roman" w:hAnsi="Times New Roman" w:cs="Times New Roman"/>
+          <w:sz w:val="19"/>
+          <w:szCs w:val="19"/>
+        </w:rPr>
+        <w:t>LHQ</w:t>
+      </w:r>
+      <w:r>
+        <w:rPr>
+          <w:rFonts w:ascii="Times New Roman" w:hAnsi="Times New Roman" w:cs="Times New Roman"/>
+          <w:sz w:val="19"/>
+          <w:szCs w:val="19"/>
+        </w:rPr>
+        <w:tab/>
+        <w:t>LIÊN HIỆP QUỐC</w:t>
+      </w:r>
+    </w:p>
+    <w:p>
+      <w:pPr>
+        <w:autoSpaceDE w:val="0"/>
+        <w:autoSpaceDN w:val="0"/>
+        <w:adjustRightInd w:val="0"/>
+        <w:spacing w:after="0"/>
+        <w:ind w:left="1985"/>
+        <w:jc w:val="left"/>
+        <w:rPr>
+          <w:rFonts w:ascii="Times New Roman" w:hAnsi="Times New Roman" w:cs="Times New Roman"/>
+          <w:sz w:val="19"/>
+          <w:szCs w:val="19"/>
+        </w:rPr>
+      </w:pPr>
+      <w:r>
+        <w:rPr>
+          <w:rFonts w:ascii="Times New Roman" w:hAnsi="Times New Roman" w:cs="Times New Roman"/>
+          <w:sz w:val="19"/>
+          <w:szCs w:val="19"/>
+        </w:rPr>
+        <w:t>LTHG</w:t>
+      </w:r>
+      <w:r>
+        <w:rPr>
+          <w:rFonts w:ascii="Times New Roman" w:hAnsi="Times New Roman" w:cs="Times New Roman"/>
+          <w:sz w:val="19"/>
+          <w:szCs w:val="19"/>
+        </w:rPr>
+        <w:tab/>
+        <w:t>LÊ THỊ HỒNG GẤM</w:t>
+      </w:r>
+    </w:p>
+    <w:p>
+      <w:pPr>
+        <w:autoSpaceDE w:val="0"/>
+        <w:autoSpaceDN w:val="0"/>
+        <w:adjustRightInd w:val="0"/>
+        <w:spacing w:after="0"/>
+        <w:ind w:left="1985"/>
+        <w:jc w:val="left"/>
+        <w:rPr>
+          <w:rFonts w:ascii="Times New Roman" w:hAnsi="Times New Roman" w:cs="Times New Roman"/>
+          <w:sz w:val="19"/>
+          <w:szCs w:val="19"/>
+        </w:rPr>
+      </w:pPr>
+      <w:r>
+        <w:rPr>
+          <w:rFonts w:ascii="Times New Roman" w:hAnsi="Times New Roman" w:cs="Times New Roman"/>
+          <w:sz w:val="19"/>
+          <w:szCs w:val="19"/>
+        </w:rPr>
+        <w:t>NKKN</w:t>
+      </w:r>
+      <w:r>
+        <w:rPr>
+          <w:rFonts w:ascii="Times New Roman" w:hAnsi="Times New Roman" w:cs="Times New Roman"/>
+          <w:sz w:val="19"/>
+          <w:szCs w:val="19"/>
+        </w:rPr>
+        <w:tab/>
+        <w:t>NAM KỲ KHỞI NGHĨA</w:t>
+      </w:r>
+    </w:p>
+    <w:p>
+      <w:pPr>
+        <w:autoSpaceDE w:val="0"/>
+        <w:autoSpaceDN w:val="0"/>
+        <w:adjustRightInd w:val="0"/>
+        <w:spacing w:after="0"/>
+        <w:ind w:left="1985"/>
+        <w:jc w:val="left"/>
+        <w:rPr>
+          <w:rFonts w:ascii="Times New Roman" w:hAnsi="Times New Roman" w:cs="Times New Roman"/>
+          <w:sz w:val="19"/>
+          <w:szCs w:val="19"/>
+        </w:rPr>
+      </w:pPr>
+      <w:r>
+        <w:rPr>
+          <w:rFonts w:ascii="Times New Roman" w:hAnsi="Times New Roman" w:cs="Times New Roman"/>
+          <w:sz w:val="19"/>
+          <w:szCs w:val="19"/>
+        </w:rPr>
+        <w:t>NTMK</w:t>
+      </w:r>
+      <w:r>
+        <w:rPr>
+          <w:rFonts w:ascii="Times New Roman" w:hAnsi="Times New Roman" w:cs="Times New Roman"/>
+          <w:sz w:val="19"/>
+          <w:szCs w:val="19"/>
+        </w:rPr>
+        <w:tab/>
+        <w:t>NGUYỄN THỊ MINH KHAI</w:t>
+      </w:r>
+    </w:p>
+    <w:p>
+      <w:pPr>
+        <w:autoSpaceDE w:val="0"/>
+        <w:autoSpaceDN w:val="0"/>
+        <w:adjustRightInd w:val="0"/>
+        <w:spacing w:after="0"/>
+        <w:ind w:left="1985"/>
+        <w:jc w:val="left"/>
+        <w:rPr>
+          <w:rFonts w:ascii="Times New Roman" w:hAnsi="Times New Roman" w:cs="Times New Roman"/>
+          <w:sz w:val="19"/>
+          <w:szCs w:val="19"/>
+        </w:rPr>
+      </w:pPr>
+      <w:r>
+        <w:rPr>
+          <w:rFonts w:ascii="Times New Roman" w:hAnsi="Times New Roman" w:cs="Times New Roman"/>
+          <w:sz w:val="19"/>
+          <w:szCs w:val="19"/>
+        </w:rPr>
+        <w:t>NVC</w:t>
+      </w:r>
+      <w:r>
+        <w:rPr>
+          <w:rFonts w:ascii="Times New Roman" w:hAnsi="Times New Roman" w:cs="Times New Roman"/>
+          <w:sz w:val="19"/>
+          <w:szCs w:val="19"/>
+        </w:rPr>
+        <w:tab/>
+        <w:t>NGUYỄN VĂN CỪ</w:t>
+      </w:r>
+    </w:p>
+    <w:p>
+      <w:pPr>
+        <w:autoSpaceDE w:val="0"/>
+        <w:autoSpaceDN w:val="0"/>
+        <w:adjustRightInd w:val="0"/>
+        <w:spacing w:after="0"/>
+        <w:ind w:left="1985"/>
+        <w:jc w:val="left"/>
+        <w:rPr>
+          <w:rFonts w:ascii="Times New Roman" w:hAnsi="Times New Roman" w:cs="Times New Roman"/>
+          <w:sz w:val="19"/>
+          <w:szCs w:val="19"/>
+        </w:rPr>
+      </w:pPr>
+      <w:r>
+        <w:rPr>
+          <w:rFonts w:ascii="Times New Roman" w:hAnsi="Times New Roman" w:cs="Times New Roman"/>
+          <w:sz w:val="19"/>
+          <w:szCs w:val="19"/>
+        </w:rPr>
+        <w:t>PGĐ</w:t>
+      </w:r>
+      <w:r>
+        <w:rPr>
+          <w:rFonts w:ascii="Times New Roman" w:hAnsi="Times New Roman" w:cs="Times New Roman"/>
+          <w:sz w:val="19"/>
+          <w:szCs w:val="19"/>
+        </w:rPr>
+        <w:tab/>
+        <w:t>PHÓ GIÁM ĐỐC</w:t>
+      </w:r>
+    </w:p>
+    <w:p>
+      <w:pPr>
+        <w:autoSpaceDE w:val="0"/>
+        <w:autoSpaceDN w:val="0"/>
+        <w:adjustRightInd w:val="0"/>
+        <w:spacing w:after="0"/>
+        <w:ind w:left="1985"/>
+        <w:jc w:val="left"/>
+        <w:rPr>
+          <w:rFonts w:ascii="Times New Roman" w:hAnsi="Times New Roman" w:cs="Times New Roman"/>
+          <w:sz w:val="19"/>
+          <w:szCs w:val="19"/>
+        </w:rPr>
+      </w:pPr>
+      <w:r>
+        <w:rPr>
+          <w:rFonts w:ascii="Times New Roman" w:hAnsi="Times New Roman" w:cs="Times New Roman"/>
+          <w:sz w:val="19"/>
+          <w:szCs w:val="19"/>
+        </w:rPr>
+        <w:t>SĐCT</w:t>
+      </w:r>
+      <w:r>
+        <w:rPr>
+          <w:rFonts w:ascii="Times New Roman" w:hAnsi="Times New Roman" w:cs="Times New Roman"/>
+          <w:sz w:val="19"/>
+          <w:szCs w:val="19"/>
+        </w:rPr>
+        <w:tab/>
+        <w:t>SƠ ĐỒ CHIẾN THUẬT</w:t>
+      </w:r>
+    </w:p>
+    <w:p>
+      <w:pPr>
+        <w:autoSpaceDE w:val="0"/>
+        <w:autoSpaceDN w:val="0"/>
+        <w:adjustRightInd w:val="0"/>
+        <w:spacing w:after="0"/>
+        <w:ind w:left="1985"/>
+        <w:jc w:val="left"/>
+        <w:rPr>
+          <w:rFonts w:ascii="Times New Roman" w:hAnsi="Times New Roman" w:cs="Times New Roman"/>
+          <w:sz w:val="19"/>
+          <w:szCs w:val="19"/>
+        </w:rPr>
+      </w:pPr>
+      <w:r>
+        <w:rPr>
+          <w:rFonts w:ascii="Times New Roman" w:hAnsi="Times New Roman" w:cs="Times New Roman"/>
+          <w:sz w:val="19"/>
+          <w:szCs w:val="19"/>
+        </w:rPr>
+        <w:t>TBN</w:t>
+      </w:r>
+      <w:r>
+        <w:rPr>
+          <w:rFonts w:ascii="Times New Roman" w:hAnsi="Times New Roman" w:cs="Times New Roman"/>
+          <w:sz w:val="19"/>
+          <w:szCs w:val="19"/>
+        </w:rPr>
+        <w:tab/>
+        <w:t>TÂY BAN NHA</w:t>
+      </w:r>
+    </w:p>
+    <w:p>
+      <w:pPr>
+        <w:autoSpaceDE w:val="0"/>
+        <w:autoSpaceDN w:val="0"/>
+        <w:adjustRightInd w:val="0"/>
+        <w:spacing w:after="0"/>
+        <w:ind w:left="1985"/>
+        <w:jc w:val="left"/>
+        <w:rPr>
+          <w:rFonts w:ascii="Times New Roman" w:hAnsi="Times New Roman" w:cs="Times New Roman"/>
+          <w:sz w:val="19"/>
+          <w:szCs w:val="19"/>
+        </w:rPr>
+      </w:pPr>
+      <w:r>
+        <w:rPr>
+          <w:rFonts w:ascii="Times New Roman" w:hAnsi="Times New Roman" w:cs="Times New Roman"/>
+          <w:sz w:val="19"/>
+          <w:szCs w:val="19"/>
+        </w:rPr>
+        <w:t>TGĐ</w:t>
+      </w:r>
+      <w:r>
+        <w:rPr>
+          <w:rFonts w:ascii="Times New Roman" w:hAnsi="Times New Roman" w:cs="Times New Roman"/>
+          <w:sz w:val="19"/>
+          <w:szCs w:val="19"/>
+        </w:rPr>
+        <w:tab/>
+        <w:t>TỔNG GIÁM ĐỐC</w:t>
+      </w:r>
+    </w:p>
+    <w:p>
+      <w:pPr>
+        <w:autoSpaceDE w:val="0"/>
+        <w:autoSpaceDN w:val="0"/>
+        <w:adjustRightInd w:val="0"/>
+        <w:spacing w:after="0"/>
+        <w:ind w:left="1985"/>
+        <w:jc w:val="left"/>
+        <w:rPr>
+          <w:rFonts w:ascii="Times New Roman" w:hAnsi="Times New Roman" w:cs="Times New Roman"/>
+          <w:sz w:val="19"/>
+          <w:szCs w:val="19"/>
+        </w:rPr>
+      </w:pPr>
+      <w:r>
+        <w:rPr>
+          <w:rFonts w:ascii="Times New Roman" w:hAnsi="Times New Roman" w:cs="Times New Roman"/>
+          <w:sz w:val="19"/>
+          <w:szCs w:val="19"/>
+        </w:rPr>
+        <w:t>TP.HCM</w:t>
+      </w:r>
+      <w:r>
+        <w:rPr>
+          <w:rFonts w:ascii="Times New Roman" w:hAnsi="Times New Roman" w:cs="Times New Roman"/>
+          <w:sz w:val="19"/>
+          <w:szCs w:val="19"/>
+        </w:rPr>
+        <w:tab/>
+        <w:t>THÀNH PHỐ HỒ CHÍ MINH</w:t>
+      </w:r>
+    </w:p>
+    <w:p>
+      <w:pPr>
+        <w:autoSpaceDE w:val="0"/>
+        <w:autoSpaceDN w:val="0"/>
+        <w:adjustRightInd w:val="0"/>
+        <w:spacing w:after="0"/>
+        <w:ind w:left="1985"/>
+        <w:jc w:val="left"/>
+        <w:rPr>
+          <w:rFonts w:ascii="Times New Roman" w:hAnsi="Times New Roman" w:cs="Times New Roman"/>
+          <w:sz w:val="19"/>
+          <w:szCs w:val="19"/>
+        </w:rPr>
+      </w:pPr>
+      <w:r>
+        <w:rPr>
+          <w:rFonts w:ascii="Times New Roman" w:hAnsi="Times New Roman" w:cs="Times New Roman"/>
+          <w:sz w:val="19"/>
+          <w:szCs w:val="19"/>
+        </w:rPr>
+        <w:t>TPHCM</w:t>
+      </w:r>
+      <w:r>
+        <w:rPr>
+          <w:rFonts w:ascii="Times New Roman" w:hAnsi="Times New Roman" w:cs="Times New Roman"/>
+          <w:sz w:val="19"/>
+          <w:szCs w:val="19"/>
+        </w:rPr>
+        <w:tab/>
+        <w:t>THÀNH PHỐ HỒ CHÍ MINH</w:t>
+      </w:r>
+    </w:p>
+    <w:p>
+      <w:pPr>
+        <w:autoSpaceDE w:val="0"/>
+        <w:autoSpaceDN w:val="0"/>
+        <w:adjustRightInd w:val="0"/>
+        <w:spacing w:after="0"/>
+        <w:ind w:left="1985"/>
+        <w:jc w:val="left"/>
+        <w:rPr>
+          <w:rFonts w:ascii="Times New Roman" w:hAnsi="Times New Roman" w:cs="Times New Roman"/>
+          <w:sz w:val="19"/>
+          <w:szCs w:val="19"/>
+        </w:rPr>
+      </w:pPr>
+      <w:r>
+        <w:rPr>
+          <w:rFonts w:ascii="Times New Roman" w:hAnsi="Times New Roman" w:cs="Times New Roman"/>
+          <w:sz w:val="19"/>
+          <w:szCs w:val="19"/>
+        </w:rPr>
+        <w:t>TTCP</w:t>
+      </w:r>
+      <w:r>
+        <w:rPr>
+          <w:rFonts w:ascii="Times New Roman" w:hAnsi="Times New Roman" w:cs="Times New Roman"/>
+          <w:sz w:val="19"/>
+          <w:szCs w:val="19"/>
+        </w:rPr>
+        <w:tab/>
+        <w:t>THỦ TƯỚNG CHÍNH PHỦ</w:t>
+      </w:r>
+    </w:p>
+    <w:p>
+      <w:pPr>
+        <w:autoSpaceDE w:val="0"/>
+        <w:autoSpaceDN w:val="0"/>
+        <w:adjustRightInd w:val="0"/>
+        <w:spacing w:after="0"/>
+        <w:ind w:left="1985"/>
+        <w:jc w:val="left"/>
+        <w:rPr>
+          <w:rFonts w:ascii="Times New Roman" w:hAnsi="Times New Roman" w:cs="Times New Roman"/>
+          <w:sz w:val="19"/>
+          <w:szCs w:val="19"/>
+        </w:rPr>
+      </w:pPr>
+      <w:r>
+        <w:rPr>
+          <w:rFonts w:ascii="Times New Roman" w:hAnsi="Times New Roman" w:cs="Times New Roman"/>
+          <w:sz w:val="19"/>
+          <w:szCs w:val="19"/>
+        </w:rPr>
+        <w:t>UBND</w:t>
+      </w:r>
+      <w:r>
+        <w:rPr>
+          <w:rFonts w:ascii="Times New Roman" w:hAnsi="Times New Roman" w:cs="Times New Roman"/>
+          <w:sz w:val="19"/>
+          <w:szCs w:val="19"/>
+        </w:rPr>
+        <w:tab/>
+        <w:t>ỦY BAN NHÂN DÂN</w:t>
+      </w:r>
+    </w:p>
+    <w:p>
+      <w:pPr>
+        <w:autoSpaceDE w:val="0"/>
+        <w:autoSpaceDN w:val="0"/>
+        <w:adjustRightInd w:val="0"/>
+        <w:spacing w:after="0"/>
+        <w:ind w:left="1985"/>
+        <w:jc w:val="left"/>
+        <w:rPr>
+          <w:rFonts w:ascii="Times New Roman" w:hAnsi="Times New Roman" w:cs="Times New Roman"/>
+          <w:sz w:val="19"/>
+          <w:szCs w:val="19"/>
+        </w:rPr>
+      </w:pPr>
+      <w:r>
+        <w:rPr>
+          <w:rFonts w:ascii="Times New Roman" w:hAnsi="Times New Roman" w:cs="Times New Roman"/>
+          <w:sz w:val="19"/>
+          <w:szCs w:val="19"/>
+        </w:rPr>
+        <w:t>UVTT</w:t>
+      </w:r>
+      <w:r>
+        <w:rPr>
+          <w:rFonts w:ascii="Times New Roman" w:hAnsi="Times New Roman" w:cs="Times New Roman"/>
+          <w:sz w:val="19"/>
+          <w:szCs w:val="19"/>
+        </w:rPr>
+        <w:tab/>
+        <w:t>ỦY VIÊN THƯỜNG TRỰC</w:t>
       </w:r>
     </w:p>
     <w:p>
@@ -9717,7 +10694,7 @@
           <w:szCs w:val="26"/>
         </w:rPr>
       </w:pPr>
-      <w:bookmarkStart w:id="23" w:name="_Toc390289458"/>
+      <w:bookmarkStart w:id="23" w:name="_Toc390409803"/>
       <w:r>
         <w:rPr>
           <w:rFonts w:ascii="Times New Roman" w:hAnsi="Times New Roman" w:cs="Times New Roman"/>
@@ -9805,7 +10782,7 @@
           <w:szCs w:val="26"/>
         </w:rPr>
       </w:pPr>
-      <w:bookmarkStart w:id="24" w:name="_Toc390289459"/>
+      <w:bookmarkStart w:id="24" w:name="_Toc390409804"/>
       <w:r>
         <w:rPr>
           <w:rFonts w:ascii="Times New Roman" w:hAnsi="Times New Roman" w:cs="Times New Roman"/>
@@ -9866,7 +10843,7 @@
           <w:szCs w:val="26"/>
         </w:rPr>
       </w:pPr>
-      <w:bookmarkStart w:id="25" w:name="_Toc390289460"/>
+      <w:bookmarkStart w:id="25" w:name="_Toc390409805"/>
       <w:r>
         <w:rPr>
           <w:rFonts w:ascii="Times New Roman" w:hAnsi="Times New Roman" w:cs="Times New Roman"/>
@@ -9927,7 +10904,7 @@
           <w:szCs w:val="26"/>
         </w:rPr>
       </w:pPr>
-      <w:bookmarkStart w:id="26" w:name="_Toc390289461"/>
+      <w:bookmarkStart w:id="26" w:name="_Toc390409806"/>
       <w:r>
         <w:rPr>
           <w:rFonts w:ascii="Times New Roman" w:hAnsi="Times New Roman" w:cs="Times New Roman"/>
@@ -9954,7 +10931,24 @@
           <w:sz w:val="26"/>
           <w:szCs w:val="26"/>
         </w:rPr>
-        <w:t>Xử lý được số nguyên và số thập phân.</w:t>
+        <w:lastRenderedPageBreak/>
+        <w:t>Xử lý được số nguyên và số thập phân</w:t>
+      </w:r>
+      <w:r>
+        <w:rPr>
+          <w:rFonts w:ascii="Times New Roman" w:hAnsi="Times New Roman" w:cs="Times New Roman"/>
+          <w:sz w:val="26"/>
+          <w:szCs w:val="26"/>
+        </w:rPr>
+        <w:t xml:space="preserve"> có tối đa 10 chữ số</w:t>
+      </w:r>
+      <w:r>
+        <w:rPr>
+          <w:rFonts w:ascii="Times New Roman" w:hAnsi="Times New Roman" w:cs="Times New Roman"/>
+          <w:sz w:val="26"/>
+          <w:szCs w:val="26"/>
+        </w:rPr>
+        <w:t>.</w:t>
       </w:r>
     </w:p>
     <w:p>
@@ -9971,7 +10965,7 @@
           <w:szCs w:val="26"/>
         </w:rPr>
       </w:pPr>
-      <w:bookmarkStart w:id="27" w:name="_Toc390289462"/>
+      <w:bookmarkStart w:id="27" w:name="_Toc390409807"/>
       <w:r>
         <w:rPr>
           <w:rFonts w:ascii="Times New Roman" w:hAnsi="Times New Roman" w:cs="Times New Roman"/>
@@ -10033,7 +11027,7 @@
           <w:szCs w:val="26"/>
         </w:rPr>
       </w:pPr>
-      <w:bookmarkStart w:id="28" w:name="_Toc390289463"/>
+      <w:bookmarkStart w:id="28" w:name="_Toc390409808"/>
       <w:r>
         <w:rPr>
           <w:rFonts w:ascii="Times New Roman" w:hAnsi="Times New Roman" w:cs="Times New Roman"/>
@@ -10160,7 +11154,7 @@
         </w:rPr>
       </w:pPr>
       <w:bookmarkStart w:id="29" w:name="_Toc385832236"/>
-      <w:bookmarkStart w:id="30" w:name="_Toc390289464"/>
+      <w:bookmarkStart w:id="30" w:name="_Toc390409809"/>
       <w:r>
         <w:rPr>
           <w:rFonts w:ascii="Times New Roman" w:hAnsi="Times New Roman" w:cs="Times New Roman"/>
@@ -10542,7 +11536,7 @@
             <w:sz w:val="20"/>
             <w:szCs w:val="20"/>
           </w:rPr>
-          <w:t>7</w:t>
+          <w:t>2</w:t>
         </w:r>
         <w:r>
           <w:rPr>
@@ -16296,7 +17290,7 @@
 </file>
 
 <file path=customXml/itemProps1.xml><?xml version="1.0" encoding="utf-8"?>
-<ds:datastoreItem xmlns:ds="http://schemas.openxmlformats.org/officeDocument/2006/customXml" ds:itemID="{D776E7CC-2C71-4161-9868-86225AA4020F}">
+<ds:datastoreItem xmlns:ds="http://schemas.openxmlformats.org/officeDocument/2006/customXml" ds:itemID="{BADBF1E7-70A0-4357-8DC4-6B4D60E04C1F}">
   <ds:schemaRefs>
     <ds:schemaRef ds:uri="http://schemas.openxmlformats.org/officeDocument/2006/bibliography"/>
   </ds:schemaRefs>

</xml_diff>

<commit_message>
- Xử lý khoảng nghỉ cho dấu phẩy, dấu chấm. - Chuẩn hóa thêm một số từ viết tắt.
</commit_message>
<xml_diff>
--- a/Lab4/Báo cáo.docx
+++ b/Lab4/Báo cáo.docx
@@ -663,7 +663,7 @@
       <w:bookmarkStart w:id="0" w:name="_Toc381861833"/>
       <w:bookmarkStart w:id="1" w:name="_Toc385832226"/>
       <w:bookmarkStart w:id="2" w:name="_Toc381861836"/>
-      <w:bookmarkStart w:id="3" w:name="_Toc390409790"/>
+      <w:bookmarkStart w:id="3" w:name="_Toc390713080"/>
       <w:r>
         <w:rPr>
           <w:rFonts w:ascii="Times New Roman" w:hAnsi="Times New Roman" w:cs="Times New Roman"/>
@@ -1192,7 +1192,7 @@
             </w:rPr>
             <w:fldChar w:fldCharType="separate"/>
           </w:r>
-          <w:hyperlink w:anchor="_Toc390409790" w:history="1">
+          <w:hyperlink w:anchor="_Toc390713080" w:history="1">
             <w:r>
               <w:rPr>
                 <w:rStyle w:val="Hyperlink"/>
@@ -1216,7 +1216,7 @@
               <w:rPr>
                 <w:webHidden/>
               </w:rPr>
-              <w:instrText xml:space="preserve"> PAGEREF _Toc390409790 \h </w:instrText>
+              <w:instrText xml:space="preserve"> PAGEREF _Toc390713080 \h </w:instrText>
             </w:r>
             <w:r>
               <w:rPr>
@@ -1252,7 +1252,7 @@
               <w:lang w:eastAsia="ja-JP"/>
             </w:rPr>
           </w:pPr>
-          <w:hyperlink w:anchor="_Toc390409791" w:history="1">
+          <w:hyperlink w:anchor="_Toc390713081" w:history="1">
             <w:r>
               <w:rPr>
                 <w:rStyle w:val="Hyperlink"/>
@@ -1291,7 +1291,7 @@
               <w:rPr>
                 <w:webHidden/>
               </w:rPr>
-              <w:instrText xml:space="preserve"> PAGEREF _Toc390409791 \h </w:instrText>
+              <w:instrText xml:space="preserve"> PAGEREF _Toc390713081 \h </w:instrText>
             </w:r>
             <w:r>
               <w:rPr>
@@ -1327,7 +1327,7 @@
               <w:lang w:eastAsia="ja-JP"/>
             </w:rPr>
           </w:pPr>
-          <w:hyperlink w:anchor="_Toc390409792" w:history="1">
+          <w:hyperlink w:anchor="_Toc390713082" w:history="1">
             <w:r>
               <w:rPr>
                 <w:rStyle w:val="Hyperlink"/>
@@ -1371,7 +1371,7 @@
                 <w:noProof/>
                 <w:webHidden/>
               </w:rPr>
-              <w:instrText xml:space="preserve"> PAGEREF _Toc390409792 \h </w:instrText>
+              <w:instrText xml:space="preserve"> PAGEREF _Toc390713082 \h </w:instrText>
             </w:r>
             <w:r>
               <w:rPr>
@@ -1411,7 +1411,7 @@
               <w:lang w:eastAsia="ja-JP"/>
             </w:rPr>
           </w:pPr>
-          <w:hyperlink w:anchor="_Toc390409793" w:history="1">
+          <w:hyperlink w:anchor="_Toc390713083" w:history="1">
             <w:r>
               <w:rPr>
                 <w:rStyle w:val="Hyperlink"/>
@@ -1455,7 +1455,7 @@
                 <w:noProof/>
                 <w:webHidden/>
               </w:rPr>
-              <w:instrText xml:space="preserve"> PAGEREF _Toc390409793 \h </w:instrText>
+              <w:instrText xml:space="preserve"> PAGEREF _Toc390713083 \h </w:instrText>
             </w:r>
             <w:r>
               <w:rPr>
@@ -1495,7 +1495,7 @@
               <w:lang w:eastAsia="ja-JP"/>
             </w:rPr>
           </w:pPr>
-          <w:hyperlink w:anchor="_Toc390409794" w:history="1">
+          <w:hyperlink w:anchor="_Toc390713084" w:history="1">
             <w:r>
               <w:rPr>
                 <w:rStyle w:val="Hyperlink"/>
@@ -1539,7 +1539,7 @@
                 <w:noProof/>
                 <w:webHidden/>
               </w:rPr>
-              <w:instrText xml:space="preserve"> PAGEREF _Toc390409794 \h </w:instrText>
+              <w:instrText xml:space="preserve"> PAGEREF _Toc390713084 \h </w:instrText>
             </w:r>
             <w:r>
               <w:rPr>
@@ -1579,7 +1579,7 @@
               <w:lang w:eastAsia="ja-JP"/>
             </w:rPr>
           </w:pPr>
-          <w:hyperlink w:anchor="_Toc390409795" w:history="1">
+          <w:hyperlink w:anchor="_Toc390713085" w:history="1">
             <w:r>
               <w:rPr>
                 <w:rStyle w:val="Hyperlink"/>
@@ -1618,7 +1618,7 @@
               <w:rPr>
                 <w:webHidden/>
               </w:rPr>
-              <w:instrText xml:space="preserve"> PAGEREF _Toc390409795 \h </w:instrText>
+              <w:instrText xml:space="preserve"> PAGEREF _Toc390713085 \h </w:instrText>
             </w:r>
             <w:r>
               <w:rPr>
@@ -1654,7 +1654,7 @@
               <w:lang w:eastAsia="ja-JP"/>
             </w:rPr>
           </w:pPr>
-          <w:hyperlink w:anchor="_Toc390409796" w:history="1">
+          <w:hyperlink w:anchor="_Toc390713086" w:history="1">
             <w:r>
               <w:rPr>
                 <w:rStyle w:val="Hyperlink"/>
@@ -1698,7 +1698,7 @@
                 <w:noProof/>
                 <w:webHidden/>
               </w:rPr>
-              <w:instrText xml:space="preserve"> PAGEREF _Toc390409796 \h </w:instrText>
+              <w:instrText xml:space="preserve"> PAGEREF _Toc390713086 \h </w:instrText>
             </w:r>
             <w:r>
               <w:rPr>
@@ -1738,7 +1738,7 @@
               <w:lang w:eastAsia="ja-JP"/>
             </w:rPr>
           </w:pPr>
-          <w:hyperlink w:anchor="_Toc390409797" w:history="1">
+          <w:hyperlink w:anchor="_Toc390713087" w:history="1">
             <w:r>
               <w:rPr>
                 <w:rStyle w:val="Hyperlink"/>
@@ -1782,7 +1782,7 @@
                 <w:noProof/>
                 <w:webHidden/>
               </w:rPr>
-              <w:instrText xml:space="preserve"> PAGEREF _Toc390409797 \h </w:instrText>
+              <w:instrText xml:space="preserve"> PAGEREF _Toc390713087 \h </w:instrText>
             </w:r>
             <w:r>
               <w:rPr>
@@ -1822,7 +1822,7 @@
               <w:lang w:eastAsia="ja-JP"/>
             </w:rPr>
           </w:pPr>
-          <w:hyperlink w:anchor="_Toc390409798" w:history="1">
+          <w:hyperlink w:anchor="_Toc390713088" w:history="1">
             <w:r>
               <w:rPr>
                 <w:rStyle w:val="Hyperlink"/>
@@ -1866,7 +1866,7 @@
                 <w:noProof/>
                 <w:webHidden/>
               </w:rPr>
-              <w:instrText xml:space="preserve"> PAGEREF _Toc390409798 \h </w:instrText>
+              <w:instrText xml:space="preserve"> PAGEREF _Toc390713088 \h </w:instrText>
             </w:r>
             <w:r>
               <w:rPr>
@@ -1906,7 +1906,7 @@
               <w:lang w:eastAsia="ja-JP"/>
             </w:rPr>
           </w:pPr>
-          <w:hyperlink w:anchor="_Toc390409799" w:history="1">
+          <w:hyperlink w:anchor="_Toc390713089" w:history="1">
             <w:r>
               <w:rPr>
                 <w:rStyle w:val="Hyperlink"/>
@@ -1950,7 +1950,7 @@
                 <w:noProof/>
                 <w:webHidden/>
               </w:rPr>
-              <w:instrText xml:space="preserve"> PAGEREF _Toc390409799 \h </w:instrText>
+              <w:instrText xml:space="preserve"> PAGEREF _Toc390713089 \h </w:instrText>
             </w:r>
             <w:r>
               <w:rPr>
@@ -1990,7 +1990,7 @@
               <w:lang w:eastAsia="ja-JP"/>
             </w:rPr>
           </w:pPr>
-          <w:hyperlink w:anchor="_Toc390409800" w:history="1">
+          <w:hyperlink w:anchor="_Toc390713090" w:history="1">
             <w:r>
               <w:rPr>
                 <w:rStyle w:val="Hyperlink"/>
@@ -2034,7 +2034,7 @@
                 <w:noProof/>
                 <w:webHidden/>
               </w:rPr>
-              <w:instrText xml:space="preserve"> PAGEREF _Toc390409800 \h </w:instrText>
+              <w:instrText xml:space="preserve"> PAGEREF _Toc390713090 \h </w:instrText>
             </w:r>
             <w:r>
               <w:rPr>
@@ -2074,7 +2074,7 @@
               <w:lang w:eastAsia="ja-JP"/>
             </w:rPr>
           </w:pPr>
-          <w:hyperlink w:anchor="_Toc390409801" w:history="1">
+          <w:hyperlink w:anchor="_Toc390713091" w:history="1">
             <w:r>
               <w:rPr>
                 <w:rStyle w:val="Hyperlink"/>
@@ -2118,7 +2118,7 @@
                 <w:noProof/>
                 <w:webHidden/>
               </w:rPr>
-              <w:instrText xml:space="preserve"> PAGEREF _Toc390409801 \h </w:instrText>
+              <w:instrText xml:space="preserve"> PAGEREF _Toc390713091 \h </w:instrText>
             </w:r>
             <w:r>
               <w:rPr>
@@ -2158,7 +2158,7 @@
               <w:lang w:eastAsia="ja-JP"/>
             </w:rPr>
           </w:pPr>
-          <w:hyperlink w:anchor="_Toc390409802" w:history="1">
+          <w:hyperlink w:anchor="_Toc390713092" w:history="1">
             <w:r>
               <w:rPr>
                 <w:rStyle w:val="Hyperlink"/>
@@ -2202,7 +2202,7 @@
                 <w:noProof/>
                 <w:webHidden/>
               </w:rPr>
-              <w:instrText xml:space="preserve"> PAGEREF _Toc390409802 \h </w:instrText>
+              <w:instrText xml:space="preserve"> PAGEREF _Toc390713092 \h </w:instrText>
             </w:r>
             <w:r>
               <w:rPr>
@@ -2242,7 +2242,7 @@
               <w:lang w:eastAsia="ja-JP"/>
             </w:rPr>
           </w:pPr>
-          <w:hyperlink w:anchor="_Toc390409803" w:history="1">
+          <w:hyperlink w:anchor="_Toc390713093" w:history="1">
             <w:r>
               <w:rPr>
                 <w:rStyle w:val="Hyperlink"/>
@@ -2265,7 +2265,7 @@
                 <w:rFonts w:ascii="Times New Roman" w:hAnsi="Times New Roman" w:cs="Times New Roman"/>
                 <w:noProof/>
               </w:rPr>
-              <w:t>Khoảng cách</w:t>
+              <w:t>Đơn vị đo</w:t>
             </w:r>
             <w:r>
               <w:rPr>
@@ -2286,7 +2286,7 @@
                 <w:noProof/>
                 <w:webHidden/>
               </w:rPr>
-              <w:instrText xml:space="preserve"> PAGEREF _Toc390409803 \h </w:instrText>
+              <w:instrText xml:space="preserve"> PAGEREF _Toc390713093 \h </w:instrText>
             </w:r>
             <w:r>
               <w:rPr>
@@ -2306,7 +2306,7 @@
                 <w:noProof/>
                 <w:webHidden/>
               </w:rPr>
-              <w:t>7</w:t>
+              <w:t>8</w:t>
             </w:r>
             <w:r>
               <w:rPr>
@@ -2326,7 +2326,7 @@
               <w:lang w:eastAsia="ja-JP"/>
             </w:rPr>
           </w:pPr>
-          <w:hyperlink w:anchor="_Toc390409804" w:history="1">
+          <w:hyperlink w:anchor="_Toc390713094" w:history="1">
             <w:r>
               <w:rPr>
                 <w:rStyle w:val="Hyperlink"/>
@@ -2370,7 +2370,7 @@
                 <w:noProof/>
                 <w:webHidden/>
               </w:rPr>
-              <w:instrText xml:space="preserve"> PAGEREF _Toc390409804 \h </w:instrText>
+              <w:instrText xml:space="preserve"> PAGEREF _Toc390713094 \h </w:instrText>
             </w:r>
             <w:r>
               <w:rPr>
@@ -2390,7 +2390,7 @@
                 <w:noProof/>
                 <w:webHidden/>
               </w:rPr>
-              <w:t>7</w:t>
+              <w:t>8</w:t>
             </w:r>
             <w:r>
               <w:rPr>
@@ -2410,7 +2410,7 @@
               <w:lang w:eastAsia="ja-JP"/>
             </w:rPr>
           </w:pPr>
-          <w:hyperlink w:anchor="_Toc390409805" w:history="1">
+          <w:hyperlink w:anchor="_Toc390713095" w:history="1">
             <w:r>
               <w:rPr>
                 <w:rStyle w:val="Hyperlink"/>
@@ -2454,7 +2454,7 @@
                 <w:noProof/>
                 <w:webHidden/>
               </w:rPr>
-              <w:instrText xml:space="preserve"> PAGEREF _Toc390409805 \h </w:instrText>
+              <w:instrText xml:space="preserve"> PAGEREF _Toc390713095 \h </w:instrText>
             </w:r>
             <w:r>
               <w:rPr>
@@ -2474,7 +2474,7 @@
                 <w:noProof/>
                 <w:webHidden/>
               </w:rPr>
-              <w:t>7</w:t>
+              <w:t>8</w:t>
             </w:r>
             <w:r>
               <w:rPr>
@@ -2494,7 +2494,7 @@
               <w:lang w:eastAsia="ja-JP"/>
             </w:rPr>
           </w:pPr>
-          <w:hyperlink w:anchor="_Toc390409806" w:history="1">
+          <w:hyperlink w:anchor="_Toc390713096" w:history="1">
             <w:r>
               <w:rPr>
                 <w:rStyle w:val="Hyperlink"/>
@@ -2538,7 +2538,7 @@
                 <w:noProof/>
                 <w:webHidden/>
               </w:rPr>
-              <w:instrText xml:space="preserve"> PAGEREF _Toc390409806 \h </w:instrText>
+              <w:instrText xml:space="preserve"> PAGEREF _Toc390713096 \h </w:instrText>
             </w:r>
             <w:r>
               <w:rPr>
@@ -2558,7 +2558,7 @@
                 <w:noProof/>
                 <w:webHidden/>
               </w:rPr>
-              <w:t>7</w:t>
+              <w:t>8</w:t>
             </w:r>
             <w:r>
               <w:rPr>
@@ -2578,7 +2578,7 @@
               <w:lang w:eastAsia="ja-JP"/>
             </w:rPr>
           </w:pPr>
-          <w:hyperlink w:anchor="_Toc390409807" w:history="1">
+          <w:hyperlink w:anchor="_Toc390713097" w:history="1">
             <w:r>
               <w:rPr>
                 <w:rStyle w:val="Hyperlink"/>
@@ -2622,7 +2622,7 @@
                 <w:noProof/>
                 <w:webHidden/>
               </w:rPr>
-              <w:instrText xml:space="preserve"> PAGEREF _Toc390409807 \h </w:instrText>
+              <w:instrText xml:space="preserve"> PAGEREF _Toc390713097 \h </w:instrText>
             </w:r>
             <w:r>
               <w:rPr>
@@ -2662,7 +2662,7 @@
               <w:lang w:eastAsia="ja-JP"/>
             </w:rPr>
           </w:pPr>
-          <w:hyperlink w:anchor="_Toc390409808" w:history="1">
+          <w:hyperlink w:anchor="_Toc390713098" w:history="1">
             <w:r>
               <w:rPr>
                 <w:rStyle w:val="Hyperlink"/>
@@ -2706,7 +2706,7 @@
                 <w:noProof/>
                 <w:webHidden/>
               </w:rPr>
-              <w:instrText xml:space="preserve"> PAGEREF _Toc390409808 \h </w:instrText>
+              <w:instrText xml:space="preserve"> PAGEREF _Toc390713098 \h </w:instrText>
             </w:r>
             <w:r>
               <w:rPr>
@@ -2746,7 +2746,7 @@
               <w:lang w:eastAsia="ja-JP"/>
             </w:rPr>
           </w:pPr>
-          <w:hyperlink w:anchor="_Toc390409809" w:history="1">
+          <w:hyperlink w:anchor="_Toc390713099" w:history="1">
             <w:r>
               <w:rPr>
                 <w:rStyle w:val="Hyperlink"/>
@@ -2785,7 +2785,7 @@
               <w:rPr>
                 <w:webHidden/>
               </w:rPr>
-              <w:instrText xml:space="preserve"> PAGEREF _Toc390409809 \h </w:instrText>
+              <w:instrText xml:space="preserve"> PAGEREF _Toc390713099 \h </w:instrText>
             </w:r>
             <w:r>
               <w:rPr>
@@ -2830,14 +2830,14 @@
             <w:fldChar w:fldCharType="end"/>
           </w:r>
         </w:p>
+        <w:bookmarkStart w:id="4" w:name="_GoBack" w:displacedByCustomXml="next"/>
+        <w:bookmarkEnd w:id="4" w:displacedByCustomXml="next"/>
       </w:sdtContent>
     </w:sdt>
     <w:p>
       <w:pPr>
         <w:pStyle w:val="TOCHeading"/>
       </w:pPr>
-      <w:bookmarkStart w:id="4" w:name="_GoBack"/>
-      <w:bookmarkEnd w:id="4"/>
     </w:p>
     <w:p>
       <w:pPr>
@@ -2875,7 +2875,7 @@
         </w:rPr>
       </w:pPr>
       <w:bookmarkStart w:id="5" w:name="_Toc385832228"/>
-      <w:bookmarkStart w:id="6" w:name="_Toc390409791"/>
+      <w:bookmarkStart w:id="6" w:name="_Toc390713081"/>
       <w:bookmarkEnd w:id="2"/>
       <w:r>
         <w:rPr>
@@ -2905,7 +2905,7 @@
         </w:rPr>
       </w:pPr>
       <w:bookmarkStart w:id="7" w:name="_Toc385832229"/>
-      <w:bookmarkStart w:id="8" w:name="_Toc390409792"/>
+      <w:bookmarkStart w:id="8" w:name="_Toc390713082"/>
       <w:r>
         <w:rPr>
           <w:rFonts w:ascii="Times New Roman" w:hAnsi="Times New Roman" w:cs="Times New Roman"/>
@@ -3382,7 +3382,7 @@
           <w:szCs w:val="26"/>
         </w:rPr>
       </w:pPr>
-      <w:bookmarkStart w:id="9" w:name="_Toc390409793"/>
+      <w:bookmarkStart w:id="9" w:name="_Toc390713083"/>
       <w:r>
         <w:rPr>
           <w:rFonts w:ascii="Times New Roman" w:hAnsi="Times New Roman" w:cs="Times New Roman"/>
@@ -5667,7 +5667,7 @@
           <w:szCs w:val="26"/>
         </w:rPr>
       </w:pPr>
-      <w:bookmarkStart w:id="10" w:name="_Toc390409794"/>
+      <w:bookmarkStart w:id="10" w:name="_Toc390713084"/>
       <w:r>
         <w:rPr>
           <w:rFonts w:ascii="Times New Roman" w:hAnsi="Times New Roman" w:cs="Times New Roman"/>
@@ -6591,7 +6591,7 @@
         </w:rPr>
       </w:pPr>
       <w:bookmarkStart w:id="11" w:name="_Toc385832232"/>
-      <w:bookmarkStart w:id="12" w:name="_Toc390409795"/>
+      <w:bookmarkStart w:id="12" w:name="_Toc390713085"/>
       <w:r>
         <w:rPr>
           <w:rFonts w:ascii="Times New Roman" w:hAnsi="Times New Roman" w:cs="Times New Roman"/>
@@ -6619,7 +6619,7 @@
         </w:rPr>
       </w:pPr>
       <w:bookmarkStart w:id="13" w:name="_Toc385832233"/>
-      <w:bookmarkStart w:id="14" w:name="_Toc390409796"/>
+      <w:bookmarkStart w:id="14" w:name="_Toc390713086"/>
       <w:r>
         <w:rPr>
           <w:rFonts w:ascii="Times New Roman" w:hAnsi="Times New Roman" w:cs="Times New Roman"/>
@@ -6859,9 +6859,9 @@
         </w:rPr>
         <w:lastRenderedPageBreak/>
         <w:drawing>
-          <wp:inline distT="0" distB="0" distL="0" distR="0" wp14:anchorId="4410B86A" wp14:editId="7ADE970A">
-            <wp:extent cx="5320120" cy="5287456"/>
-            <wp:effectExtent l="0" t="0" r="0" b="8890"/>
+          <wp:inline distT="0" distB="0" distL="0" distR="0" wp14:anchorId="2B11657F" wp14:editId="6FA91B3D">
+            <wp:extent cx="5123543" cy="5092086"/>
+            <wp:effectExtent l="0" t="0" r="1270" b="0"/>
             <wp:docPr id="1" name="Picture 1"/>
             <wp:cNvGraphicFramePr>
               <a:graphicFrameLocks xmlns:a="http://schemas.openxmlformats.org/drawingml/2006/main" noChangeAspect="1"/>
@@ -6882,7 +6882,7 @@
                   <pic:spPr>
                     <a:xfrm>
                       <a:off x="0" y="0"/>
-                      <a:ext cx="5326941" cy="5294236"/>
+                      <a:ext cx="5137477" cy="5105934"/>
                     </a:xfrm>
                     <a:prstGeom prst="rect">
                       <a:avLst/>
@@ -6911,7 +6911,7 @@
         </w:rPr>
       </w:pPr>
       <w:bookmarkStart w:id="15" w:name="_Toc385832234"/>
-      <w:bookmarkStart w:id="16" w:name="_Toc390409797"/>
+      <w:bookmarkStart w:id="16" w:name="_Toc390713087"/>
       <w:r>
         <w:rPr>
           <w:rFonts w:ascii="Times New Roman" w:hAnsi="Times New Roman" w:cs="Times New Roman"/>
@@ -7240,7 +7240,6 @@
           <w:sz w:val="26"/>
           <w:szCs w:val="26"/>
         </w:rPr>
-        <w:lastRenderedPageBreak/>
         <w:t>HVite: công cụ so khớp/nhận dạng với đầu vào là dữ liệu cần nhận dạng, và trả về</w:t>
       </w:r>
       <w:r>
@@ -7279,6 +7278,7 @@
           <w:sz w:val="26"/>
           <w:szCs w:val="26"/>
         </w:rPr>
+        <w:lastRenderedPageBreak/>
         <w:t>HResults</w:t>
       </w:r>
       <w:r>
@@ -7313,7 +7313,7 @@
           <w:szCs w:val="26"/>
         </w:rPr>
       </w:pPr>
-      <w:bookmarkStart w:id="17" w:name="_Toc390409798"/>
+      <w:bookmarkStart w:id="17" w:name="_Toc390713088"/>
       <w:r>
         <w:rPr>
           <w:rFonts w:ascii="Times New Roman" w:hAnsi="Times New Roman" w:cs="Times New Roman"/>
@@ -8409,7 +8409,6 @@
           <w:sz w:val="26"/>
           <w:szCs w:val="26"/>
         </w:rPr>
-        <w:lastRenderedPageBreak/>
         <w:t>Tạo tập tin macros: kết hợp đoạn ~o của tập tin hmm0\proto và ~v của tập tin hmm0\</w:t>
       </w:r>
       <w:r>
@@ -8451,6 +8450,7 @@
           <w:sz w:val="26"/>
           <w:szCs w:val="26"/>
         </w:rPr>
+        <w:lastRenderedPageBreak/>
         <w:t xml:space="preserve">Tạo tập tin hmmdefs: với mỗi dòng trong monophones0, kết hợp thêm đoạn </w:t>
       </w:r>
       <w:r>
@@ -9331,7 +9331,6 @@
           <w:sz w:val="26"/>
           <w:szCs w:val="26"/>
         </w:rPr>
-        <w:lastRenderedPageBreak/>
         <w:t>So sánh từng từ của câu văn bản với từ trong recout.mlf, dựa vào từ đứng trước và từ đứng sau</w:t>
       </w:r>
       <w:r>
@@ -9432,7 +9431,7 @@
           <w:szCs w:val="26"/>
         </w:rPr>
       </w:pPr>
-      <w:bookmarkStart w:id="19" w:name="_Toc390409799"/>
+      <w:bookmarkStart w:id="19" w:name="_Toc390713089"/>
       <w:bookmarkEnd w:id="18"/>
       <w:r>
         <w:rPr>
@@ -9485,6 +9484,46 @@
           <w:szCs w:val="26"/>
         </w:rPr>
         <w:t>Standardizer</w:t>
+      </w:r>
+      <w:r>
+        <w:rPr>
+          <w:rFonts w:ascii="Times New Roman" w:hAnsi="Times New Roman" w:cs="Times New Roman"/>
+          <w:sz w:val="26"/>
+          <w:szCs w:val="26"/>
+        </w:rPr>
+        <w:t>.</w:t>
+      </w:r>
+      <w:r>
+        <w:rPr>
+          <w:rFonts w:ascii="Times New Roman" w:hAnsi="Times New Roman" w:cs="Times New Roman"/>
+          <w:sz w:val="26"/>
+          <w:szCs w:val="26"/>
+        </w:rPr>
+        <w:t xml:space="preserve"> Một số ký hiệu được xây dựng riêng </w:t>
+      </w:r>
+      <w:r>
+        <w:rPr>
+          <w:rFonts w:ascii="Times New Roman" w:hAnsi="Times New Roman" w:cs="Times New Roman"/>
+          <w:sz w:val="26"/>
+          <w:szCs w:val="26"/>
+        </w:rPr>
+        <w:t xml:space="preserve">thành </w:t>
+      </w:r>
+      <w:r>
+        <w:rPr>
+          <w:rFonts w:ascii="Times New Roman" w:hAnsi="Times New Roman" w:cs="Times New Roman"/>
+          <w:sz w:val="26"/>
+          <w:szCs w:val="26"/>
+        </w:rPr>
+        <w:t xml:space="preserve">một từ điển chuẩn hóa trong thư mục </w:t>
+      </w:r>
+      <w:r>
+        <w:rPr>
+          <w:rFonts w:ascii="Times New Roman" w:hAnsi="Times New Roman" w:cs="Times New Roman"/>
+          <w:sz w:val="26"/>
+          <w:szCs w:val="26"/>
+        </w:rPr>
+        <w:t>StandardDict</w:t>
       </w:r>
       <w:r>
         <w:rPr>
@@ -9509,7 +9548,7 @@
           <w:szCs w:val="26"/>
         </w:rPr>
       </w:pPr>
-      <w:bookmarkStart w:id="20" w:name="_Toc390409800"/>
+      <w:bookmarkStart w:id="20" w:name="_Toc390713090"/>
       <w:r>
         <w:rPr>
           <w:rFonts w:ascii="Times New Roman" w:hAnsi="Times New Roman" w:cs="Times New Roman"/>
@@ -9536,6 +9575,41 @@
           <w:sz w:val="26"/>
           <w:szCs w:val="26"/>
         </w:rPr>
+        <w:t>Xử lý khoảng ngưng giữa dấu phẩy</w:t>
+      </w:r>
+      <w:r>
+        <w:rPr>
+          <w:rFonts w:ascii="Times New Roman" w:hAnsi="Times New Roman" w:cs="Times New Roman"/>
+          <w:sz w:val="26"/>
+          <w:szCs w:val="26"/>
+        </w:rPr>
+        <w:t xml:space="preserve"> và</w:t>
+      </w:r>
+      <w:r>
+        <w:rPr>
+          <w:rFonts w:ascii="Times New Roman" w:hAnsi="Times New Roman" w:cs="Times New Roman"/>
+          <w:sz w:val="26"/>
+          <w:szCs w:val="26"/>
+        </w:rPr>
+        <w:t xml:space="preserve"> dấu chấm cuối câu.</w:t>
+      </w:r>
+    </w:p>
+    <w:p>
+      <w:pPr>
+        <w:pStyle w:val="ListParagraph"/>
+        <w:ind w:left="1440"/>
+        <w:rPr>
+          <w:rFonts w:ascii="Times New Roman" w:hAnsi="Times New Roman" w:cs="Times New Roman"/>
+          <w:sz w:val="26"/>
+          <w:szCs w:val="26"/>
+        </w:rPr>
+      </w:pPr>
+      <w:r>
+        <w:rPr>
+          <w:rFonts w:ascii="Times New Roman" w:hAnsi="Times New Roman" w:cs="Times New Roman"/>
+          <w:sz w:val="26"/>
+          <w:szCs w:val="26"/>
+        </w:rPr>
         <w:t>Xử lý được các ký hiệu đặc biệt như</w:t>
       </w:r>
       <w:r>
@@ -9561,7 +9635,7 @@
           <w:sz w:val="26"/>
           <w:szCs w:val="26"/>
         </w:rPr>
-        <w:t>dấu phẩy, dấu hai chấm, dấu chấm phẩy, dấu mở ngoặc tròn, dấu đóng ngoặc tròn, dấu mở ngoặc vuông, dấu đóng ngoặc vuông</w:t>
+        <w:t xml:space="preserve">dấu phẩy, </w:t>
       </w:r>
       <w:r>
         <w:rPr>
@@ -9570,7 +9644,34 @@
           <w:sz w:val="26"/>
           <w:szCs w:val="26"/>
         </w:rPr>
-        <w:t>, dấu chấm cuối câu.</w:t>
+        <w:t>dấu chấm cuố</w:t>
+      </w:r>
+      <w:r>
+        <w:rPr>
+          <w:rFonts w:ascii="Times New Roman" w:hAnsi="Times New Roman" w:cs="Times New Roman"/>
+          <w:i/>
+          <w:sz w:val="26"/>
+          <w:szCs w:val="26"/>
+        </w:rPr>
+        <w:t xml:space="preserve">i câu, </w:t>
+      </w:r>
+      <w:r>
+        <w:rPr>
+          <w:rFonts w:ascii="Times New Roman" w:hAnsi="Times New Roman" w:cs="Times New Roman"/>
+          <w:i/>
+          <w:sz w:val="26"/>
+          <w:szCs w:val="26"/>
+        </w:rPr>
+        <w:t>dấu hai chấm, dấu chấm phẩy, dấu mở ngoặc tròn, dấu đóng ngoặc tròn, dấu mở ngoặc vuông, dấu đóng ngoặc vuông</w:t>
+      </w:r>
+      <w:r>
+        <w:rPr>
+          <w:rFonts w:ascii="Times New Roman" w:hAnsi="Times New Roman" w:cs="Times New Roman"/>
+          <w:i/>
+          <w:sz w:val="26"/>
+          <w:szCs w:val="26"/>
+        </w:rPr>
+        <w:t>.</w:t>
       </w:r>
     </w:p>
     <w:p>
@@ -9587,7 +9688,7 @@
           <w:szCs w:val="26"/>
         </w:rPr>
       </w:pPr>
-      <w:bookmarkStart w:id="21" w:name="_Toc390409801"/>
+      <w:bookmarkStart w:id="21" w:name="_Toc390713091"/>
       <w:r>
         <w:rPr>
           <w:rFonts w:ascii="Times New Roman" w:hAnsi="Times New Roman" w:cs="Times New Roman"/>
@@ -9674,7 +9775,7 @@
           <w:szCs w:val="26"/>
         </w:rPr>
       </w:pPr>
-      <w:bookmarkStart w:id="22" w:name="_Toc390409802"/>
+      <w:bookmarkStart w:id="22" w:name="_Toc390713092"/>
       <w:r>
         <w:rPr>
           <w:rFonts w:ascii="Times New Roman" w:hAnsi="Times New Roman" w:cs="Times New Roman"/>
@@ -9729,27 +9830,27 @@
         <w:ind w:left="1985"/>
         <w:jc w:val="left"/>
         <w:rPr>
-          <w:rFonts w:ascii="Times New Roman" w:hAnsi="Times New Roman" w:cs="Times New Roman"/>
+          <w:rFonts w:ascii="Consolas" w:hAnsi="Consolas" w:cs="Consolas"/>
           <w:sz w:val="19"/>
           <w:szCs w:val="19"/>
         </w:rPr>
       </w:pPr>
       <w:r>
         <w:rPr>
-          <w:rFonts w:ascii="Times New Roman" w:hAnsi="Times New Roman" w:cs="Times New Roman"/>
+          <w:rFonts w:ascii="Consolas" w:hAnsi="Consolas" w:cs="Consolas"/>
           <w:sz w:val="19"/>
           <w:szCs w:val="19"/>
         </w:rPr>
-        <w:t>ADV</w:t>
-      </w:r>
-      <w:r>
-        <w:rPr>
-          <w:rFonts w:ascii="Times New Roman" w:hAnsi="Times New Roman" w:cs="Times New Roman"/>
+        <w:t>AĐD</w:t>
+      </w:r>
+      <w:r>
+        <w:rPr>
+          <w:rFonts w:ascii="Consolas" w:hAnsi="Consolas" w:cs="Consolas"/>
           <w:sz w:val="19"/>
           <w:szCs w:val="19"/>
         </w:rPr>
         <w:tab/>
-        <w:t>AN DƯƠNG VƯƠNG</w:t>
+        <w:t>ẤN ĐỘ DƯƠNG</w:t>
       </w:r>
     </w:p>
     <w:p>
@@ -9761,27 +9862,27 @@
         <w:ind w:left="1985"/>
         <w:jc w:val="left"/>
         <w:rPr>
-          <w:rFonts w:ascii="Times New Roman" w:hAnsi="Times New Roman" w:cs="Times New Roman"/>
+          <w:rFonts w:ascii="Consolas" w:hAnsi="Consolas" w:cs="Consolas"/>
           <w:sz w:val="19"/>
           <w:szCs w:val="19"/>
         </w:rPr>
       </w:pPr>
       <w:r>
         <w:rPr>
-          <w:rFonts w:ascii="Times New Roman" w:hAnsi="Times New Roman" w:cs="Times New Roman"/>
+          <w:rFonts w:ascii="Consolas" w:hAnsi="Consolas" w:cs="Consolas"/>
           <w:sz w:val="19"/>
           <w:szCs w:val="19"/>
         </w:rPr>
-        <w:t>BHTQ</w:t>
-      </w:r>
-      <w:r>
-        <w:rPr>
-          <w:rFonts w:ascii="Times New Roman" w:hAnsi="Times New Roman" w:cs="Times New Roman"/>
+        <w:t>ADV</w:t>
+      </w:r>
+      <w:r>
+        <w:rPr>
+          <w:rFonts w:ascii="Consolas" w:hAnsi="Consolas" w:cs="Consolas"/>
           <w:sz w:val="19"/>
           <w:szCs w:val="19"/>
         </w:rPr>
         <w:tab/>
-        <w:t>BÀ HUYỆN THANH QUAN</w:t>
+        <w:t>AN DƯƠNG VƯƠNG</w:t>
       </w:r>
     </w:p>
     <w:p>
@@ -9793,27 +9894,27 @@
         <w:ind w:left="1985"/>
         <w:jc w:val="left"/>
         <w:rPr>
-          <w:rFonts w:ascii="Times New Roman" w:hAnsi="Times New Roman" w:cs="Times New Roman"/>
+          <w:rFonts w:ascii="Consolas" w:hAnsi="Consolas" w:cs="Consolas"/>
           <w:sz w:val="19"/>
           <w:szCs w:val="19"/>
         </w:rPr>
       </w:pPr>
       <w:r>
         <w:rPr>
-          <w:rFonts w:ascii="Times New Roman" w:hAnsi="Times New Roman" w:cs="Times New Roman"/>
+          <w:rFonts w:ascii="Consolas" w:hAnsi="Consolas" w:cs="Consolas"/>
           <w:sz w:val="19"/>
           <w:szCs w:val="19"/>
         </w:rPr>
-        <w:t>BMVNAH</w:t>
-      </w:r>
-      <w:r>
-        <w:rPr>
-          <w:rFonts w:ascii="Times New Roman" w:hAnsi="Times New Roman" w:cs="Times New Roman"/>
+        <w:t>BBD</w:t>
+      </w:r>
+      <w:r>
+        <w:rPr>
+          <w:rFonts w:ascii="Consolas" w:hAnsi="Consolas" w:cs="Consolas"/>
           <w:sz w:val="19"/>
           <w:szCs w:val="19"/>
         </w:rPr>
         <w:tab/>
-        <w:t>BÀ MẸ VIỆT NAM ANH HÙNG</w:t>
+        <w:t>BẮC BĂNG DƯƠNG</w:t>
       </w:r>
     </w:p>
     <w:p>
@@ -9825,27 +9926,27 @@
         <w:ind w:left="1985"/>
         <w:jc w:val="left"/>
         <w:rPr>
-          <w:rFonts w:ascii="Times New Roman" w:hAnsi="Times New Roman" w:cs="Times New Roman"/>
+          <w:rFonts w:ascii="Consolas" w:hAnsi="Consolas" w:cs="Consolas"/>
           <w:sz w:val="19"/>
           <w:szCs w:val="19"/>
         </w:rPr>
       </w:pPr>
       <w:r>
         <w:rPr>
-          <w:rFonts w:ascii="Times New Roman" w:hAnsi="Times New Roman" w:cs="Times New Roman"/>
+          <w:rFonts w:ascii="Consolas" w:hAnsi="Consolas" w:cs="Consolas"/>
           <w:sz w:val="19"/>
           <w:szCs w:val="19"/>
         </w:rPr>
-        <w:t>BRVT</w:t>
-      </w:r>
-      <w:r>
-        <w:rPr>
-          <w:rFonts w:ascii="Times New Roman" w:hAnsi="Times New Roman" w:cs="Times New Roman"/>
+        <w:t>BHTQ</w:t>
+      </w:r>
+      <w:r>
+        <w:rPr>
+          <w:rFonts w:ascii="Consolas" w:hAnsi="Consolas" w:cs="Consolas"/>
           <w:sz w:val="19"/>
           <w:szCs w:val="19"/>
         </w:rPr>
         <w:tab/>
-        <w:t>BÀ RỊA VŨNG TÀU</w:t>
+        <w:t>BÀ HUYỆN THANH QUAN</w:t>
       </w:r>
     </w:p>
     <w:p>
@@ -9857,27 +9958,27 @@
         <w:ind w:left="1985"/>
         <w:jc w:val="left"/>
         <w:rPr>
-          <w:rFonts w:ascii="Times New Roman" w:hAnsi="Times New Roman" w:cs="Times New Roman"/>
+          <w:rFonts w:ascii="Consolas" w:hAnsi="Consolas" w:cs="Consolas"/>
           <w:sz w:val="19"/>
           <w:szCs w:val="19"/>
         </w:rPr>
       </w:pPr>
       <w:r>
         <w:rPr>
-          <w:rFonts w:ascii="Times New Roman" w:hAnsi="Times New Roman" w:cs="Times New Roman"/>
+          <w:rFonts w:ascii="Consolas" w:hAnsi="Consolas" w:cs="Consolas"/>
           <w:sz w:val="19"/>
           <w:szCs w:val="19"/>
         </w:rPr>
-        <w:t>BTX</w:t>
-      </w:r>
-      <w:r>
-        <w:rPr>
-          <w:rFonts w:ascii="Times New Roman" w:hAnsi="Times New Roman" w:cs="Times New Roman"/>
+        <w:t>BMVNAH</w:t>
+      </w:r>
+      <w:r>
+        <w:rPr>
+          <w:rFonts w:ascii="Consolas" w:hAnsi="Consolas" w:cs="Consolas"/>
           <w:sz w:val="19"/>
           <w:szCs w:val="19"/>
         </w:rPr>
         <w:tab/>
-        <w:t>BÙI THỊ XUÂN</w:t>
+        <w:t>BÀ MẸ VIỆT NAM ANH HÙNG</w:t>
       </w:r>
     </w:p>
     <w:p>
@@ -9889,27 +9990,27 @@
         <w:ind w:left="1985"/>
         <w:jc w:val="left"/>
         <w:rPr>
-          <w:rFonts w:ascii="Times New Roman" w:hAnsi="Times New Roman" w:cs="Times New Roman"/>
+          <w:rFonts w:ascii="Consolas" w:hAnsi="Consolas" w:cs="Consolas"/>
           <w:sz w:val="19"/>
           <w:szCs w:val="19"/>
         </w:rPr>
       </w:pPr>
       <w:r>
         <w:rPr>
-          <w:rFonts w:ascii="Times New Roman" w:hAnsi="Times New Roman" w:cs="Times New Roman"/>
+          <w:rFonts w:ascii="Consolas" w:hAnsi="Consolas" w:cs="Consolas"/>
           <w:sz w:val="19"/>
           <w:szCs w:val="19"/>
         </w:rPr>
-        <w:t>CBQ</w:t>
-      </w:r>
-      <w:r>
-        <w:rPr>
-          <w:rFonts w:ascii="Times New Roman" w:hAnsi="Times New Roman" w:cs="Times New Roman"/>
+        <w:t>BRVT</w:t>
+      </w:r>
+      <w:r>
+        <w:rPr>
+          <w:rFonts w:ascii="Consolas" w:hAnsi="Consolas" w:cs="Consolas"/>
           <w:sz w:val="19"/>
           <w:szCs w:val="19"/>
         </w:rPr>
         <w:tab/>
-        <w:t>CAO BÁ QUÁT</w:t>
+        <w:t>BÀ RỊA VŨNG TÀU</w:t>
       </w:r>
     </w:p>
     <w:p>
@@ -9921,27 +10022,27 @@
         <w:ind w:left="1985"/>
         <w:jc w:val="left"/>
         <w:rPr>
-          <w:rFonts w:ascii="Times New Roman" w:hAnsi="Times New Roman" w:cs="Times New Roman"/>
+          <w:rFonts w:ascii="Consolas" w:hAnsi="Consolas" w:cs="Consolas"/>
           <w:sz w:val="19"/>
           <w:szCs w:val="19"/>
         </w:rPr>
       </w:pPr>
       <w:r>
         <w:rPr>
-          <w:rFonts w:ascii="Times New Roman" w:hAnsi="Times New Roman" w:cs="Times New Roman"/>
+          <w:rFonts w:ascii="Consolas" w:hAnsi="Consolas" w:cs="Consolas"/>
           <w:sz w:val="19"/>
           <w:szCs w:val="19"/>
         </w:rPr>
-        <w:t>CMT8</w:t>
-      </w:r>
-      <w:r>
-        <w:rPr>
-          <w:rFonts w:ascii="Times New Roman" w:hAnsi="Times New Roman" w:cs="Times New Roman"/>
+        <w:t>BTX</w:t>
+      </w:r>
+      <w:r>
+        <w:rPr>
+          <w:rFonts w:ascii="Consolas" w:hAnsi="Consolas" w:cs="Consolas"/>
           <w:sz w:val="19"/>
           <w:szCs w:val="19"/>
         </w:rPr>
         <w:tab/>
-        <w:t>CÁCH MẠNG THÁNG TÁM</w:t>
+        <w:t>BÙI THỊ XUÂN</w:t>
       </w:r>
     </w:p>
     <w:p>
@@ -9953,27 +10054,27 @@
         <w:ind w:left="1985"/>
         <w:jc w:val="left"/>
         <w:rPr>
-          <w:rFonts w:ascii="Times New Roman" w:hAnsi="Times New Roman" w:cs="Times New Roman"/>
+          <w:rFonts w:ascii="Consolas" w:hAnsi="Consolas" w:cs="Consolas"/>
           <w:sz w:val="19"/>
           <w:szCs w:val="19"/>
         </w:rPr>
       </w:pPr>
       <w:r>
         <w:rPr>
-          <w:rFonts w:ascii="Times New Roman" w:hAnsi="Times New Roman" w:cs="Times New Roman"/>
+          <w:rFonts w:ascii="Consolas" w:hAnsi="Consolas" w:cs="Consolas"/>
           <w:sz w:val="19"/>
           <w:szCs w:val="19"/>
         </w:rPr>
-        <w:t>ĐBP</w:t>
-      </w:r>
-      <w:r>
-        <w:rPr>
-          <w:rFonts w:ascii="Times New Roman" w:hAnsi="Times New Roman" w:cs="Times New Roman"/>
+        <w:t>CBQ</w:t>
+      </w:r>
+      <w:r>
+        <w:rPr>
+          <w:rFonts w:ascii="Consolas" w:hAnsi="Consolas" w:cs="Consolas"/>
           <w:sz w:val="19"/>
           <w:szCs w:val="19"/>
         </w:rPr>
         <w:tab/>
-        <w:t>ĐIỆN BIÊN PHỦ</w:t>
+        <w:t>CAO BÁ QUÁT</w:t>
       </w:r>
     </w:p>
     <w:p>
@@ -9985,27 +10086,27 @@
         <w:ind w:left="1985"/>
         <w:jc w:val="left"/>
         <w:rPr>
-          <w:rFonts w:ascii="Times New Roman" w:hAnsi="Times New Roman" w:cs="Times New Roman"/>
+          <w:rFonts w:ascii="Consolas" w:hAnsi="Consolas" w:cs="Consolas"/>
           <w:sz w:val="19"/>
           <w:szCs w:val="19"/>
         </w:rPr>
       </w:pPr>
       <w:r>
         <w:rPr>
-          <w:rFonts w:ascii="Times New Roman" w:hAnsi="Times New Roman" w:cs="Times New Roman"/>
+          <w:rFonts w:ascii="Consolas" w:hAnsi="Consolas" w:cs="Consolas"/>
           <w:sz w:val="19"/>
           <w:szCs w:val="19"/>
         </w:rPr>
-        <w:t>ĐBQH</w:t>
-      </w:r>
-      <w:r>
-        <w:rPr>
-          <w:rFonts w:ascii="Times New Roman" w:hAnsi="Times New Roman" w:cs="Times New Roman"/>
+        <w:t>CHND</w:t>
+      </w:r>
+      <w:r>
+        <w:rPr>
+          <w:rFonts w:ascii="Consolas" w:hAnsi="Consolas" w:cs="Consolas"/>
           <w:sz w:val="19"/>
           <w:szCs w:val="19"/>
         </w:rPr>
         <w:tab/>
-        <w:t>ĐẠI BIỂU QUỐC HỘI</w:t>
+        <w:t>CỘNG HÒA NHÂN DÂN</w:t>
       </w:r>
     </w:p>
     <w:p>
@@ -10017,27 +10118,27 @@
         <w:ind w:left="1985"/>
         <w:jc w:val="left"/>
         <w:rPr>
-          <w:rFonts w:ascii="Times New Roman" w:hAnsi="Times New Roman" w:cs="Times New Roman"/>
+          <w:rFonts w:ascii="Consolas" w:hAnsi="Consolas" w:cs="Consolas"/>
           <w:sz w:val="19"/>
           <w:szCs w:val="19"/>
         </w:rPr>
       </w:pPr>
       <w:r>
         <w:rPr>
-          <w:rFonts w:ascii="Times New Roman" w:hAnsi="Times New Roman" w:cs="Times New Roman"/>
+          <w:rFonts w:ascii="Consolas" w:hAnsi="Consolas" w:cs="Consolas"/>
           <w:sz w:val="19"/>
           <w:szCs w:val="19"/>
         </w:rPr>
-        <w:t>ĐNA</w:t>
-      </w:r>
-      <w:r>
-        <w:rPr>
-          <w:rFonts w:ascii="Times New Roman" w:hAnsi="Times New Roman" w:cs="Times New Roman"/>
+        <w:t>CMT8</w:t>
+      </w:r>
+      <w:r>
+        <w:rPr>
+          <w:rFonts w:ascii="Consolas" w:hAnsi="Consolas" w:cs="Consolas"/>
           <w:sz w:val="19"/>
           <w:szCs w:val="19"/>
         </w:rPr>
         <w:tab/>
-        <w:t>ĐÔNG NAM Á</w:t>
+        <w:t>CÁCH MẠNG THÁNG TÁM</w:t>
       </w:r>
     </w:p>
     <w:p>
@@ -10049,27 +10150,27 @@
         <w:ind w:left="1985"/>
         <w:jc w:val="left"/>
         <w:rPr>
-          <w:rFonts w:ascii="Times New Roman" w:hAnsi="Times New Roman" w:cs="Times New Roman"/>
+          <w:rFonts w:ascii="Consolas" w:hAnsi="Consolas" w:cs="Consolas"/>
           <w:sz w:val="19"/>
           <w:szCs w:val="19"/>
         </w:rPr>
       </w:pPr>
       <w:r>
         <w:rPr>
-          <w:rFonts w:ascii="Times New Roman" w:hAnsi="Times New Roman" w:cs="Times New Roman"/>
+          <w:rFonts w:ascii="Consolas" w:hAnsi="Consolas" w:cs="Consolas"/>
           <w:sz w:val="19"/>
           <w:szCs w:val="19"/>
         </w:rPr>
-        <w:t>GTVT</w:t>
-      </w:r>
-      <w:r>
-        <w:rPr>
-          <w:rFonts w:ascii="Times New Roman" w:hAnsi="Times New Roman" w:cs="Times New Roman"/>
+        <w:t>CNCS</w:t>
+      </w:r>
+      <w:r>
+        <w:rPr>
+          <w:rFonts w:ascii="Consolas" w:hAnsi="Consolas" w:cs="Consolas"/>
           <w:sz w:val="19"/>
           <w:szCs w:val="19"/>
         </w:rPr>
         <w:tab/>
-        <w:t>GIAO THÔNG VẬN GIẢI</w:t>
+        <w:t>CHỦ NGHĨA CỘNG SẢN</w:t>
       </w:r>
     </w:p>
     <w:p>
@@ -10081,27 +10182,27 @@
         <w:ind w:left="1985"/>
         <w:jc w:val="left"/>
         <w:rPr>
-          <w:rFonts w:ascii="Times New Roman" w:hAnsi="Times New Roman" w:cs="Times New Roman"/>
+          <w:rFonts w:ascii="Consolas" w:hAnsi="Consolas" w:cs="Consolas"/>
           <w:sz w:val="19"/>
           <w:szCs w:val="19"/>
         </w:rPr>
       </w:pPr>
       <w:r>
         <w:rPr>
-          <w:rFonts w:ascii="Times New Roman" w:hAnsi="Times New Roman" w:cs="Times New Roman"/>
+          <w:rFonts w:ascii="Consolas" w:hAnsi="Consolas" w:cs="Consolas"/>
           <w:sz w:val="19"/>
           <w:szCs w:val="19"/>
         </w:rPr>
-        <w:t>HBT</w:t>
-      </w:r>
-      <w:r>
-        <w:rPr>
-          <w:rFonts w:ascii="Times New Roman" w:hAnsi="Times New Roman" w:cs="Times New Roman"/>
+        <w:t>CNĐQ</w:t>
+      </w:r>
+      <w:r>
+        <w:rPr>
+          <w:rFonts w:ascii="Consolas" w:hAnsi="Consolas" w:cs="Consolas"/>
           <w:sz w:val="19"/>
           <w:szCs w:val="19"/>
         </w:rPr>
         <w:tab/>
-        <w:t>HAI BÀ TRƯNG</w:t>
+        <w:t>CHỦ NGHĨA ĐẾ QUỐC</w:t>
       </w:r>
     </w:p>
     <w:p>
@@ -10113,27 +10214,27 @@
         <w:ind w:left="1985"/>
         <w:jc w:val="left"/>
         <w:rPr>
-          <w:rFonts w:ascii="Times New Roman" w:hAnsi="Times New Roman" w:cs="Times New Roman"/>
+          <w:rFonts w:ascii="Consolas" w:hAnsi="Consolas" w:cs="Consolas"/>
           <w:sz w:val="19"/>
           <w:szCs w:val="19"/>
         </w:rPr>
       </w:pPr>
       <w:r>
         <w:rPr>
-          <w:rFonts w:ascii="Times New Roman" w:hAnsi="Times New Roman" w:cs="Times New Roman"/>
+          <w:rFonts w:ascii="Consolas" w:hAnsi="Consolas" w:cs="Consolas"/>
           <w:sz w:val="19"/>
           <w:szCs w:val="19"/>
         </w:rPr>
-        <w:t>HĐQT</w:t>
-      </w:r>
-      <w:r>
-        <w:rPr>
-          <w:rFonts w:ascii="Times New Roman" w:hAnsi="Times New Roman" w:cs="Times New Roman"/>
+        <w:t>CNPK</w:t>
+      </w:r>
+      <w:r>
+        <w:rPr>
+          <w:rFonts w:ascii="Consolas" w:hAnsi="Consolas" w:cs="Consolas"/>
           <w:sz w:val="19"/>
           <w:szCs w:val="19"/>
         </w:rPr>
         <w:tab/>
-        <w:t>HỘI ĐỒNG QUẢN TRỊ</w:t>
+        <w:t>CHỦ NGHĨA PHONG KIẾN</w:t>
       </w:r>
     </w:p>
     <w:p>
@@ -10145,27 +10246,27 @@
         <w:ind w:left="1985"/>
         <w:jc w:val="left"/>
         <w:rPr>
-          <w:rFonts w:ascii="Times New Roman" w:hAnsi="Times New Roman" w:cs="Times New Roman"/>
+          <w:rFonts w:ascii="Consolas" w:hAnsi="Consolas" w:cs="Consolas"/>
           <w:sz w:val="19"/>
           <w:szCs w:val="19"/>
         </w:rPr>
       </w:pPr>
       <w:r>
         <w:rPr>
-          <w:rFonts w:ascii="Times New Roman" w:hAnsi="Times New Roman" w:cs="Times New Roman"/>
+          <w:rFonts w:ascii="Consolas" w:hAnsi="Consolas" w:cs="Consolas"/>
           <w:sz w:val="19"/>
           <w:szCs w:val="19"/>
         </w:rPr>
-        <w:t>HLV</w:t>
-      </w:r>
-      <w:r>
-        <w:rPr>
-          <w:rFonts w:ascii="Times New Roman" w:hAnsi="Times New Roman" w:cs="Times New Roman"/>
+        <w:t>CNTB</w:t>
+      </w:r>
+      <w:r>
+        <w:rPr>
+          <w:rFonts w:ascii="Consolas" w:hAnsi="Consolas" w:cs="Consolas"/>
           <w:sz w:val="19"/>
           <w:szCs w:val="19"/>
         </w:rPr>
         <w:tab/>
-        <w:t>HUẤN LUYỆN VIÊN</w:t>
+        <w:t>CHỦ NGHĨA TƯ BẢN</w:t>
       </w:r>
     </w:p>
     <w:p>
@@ -10177,27 +10278,27 @@
         <w:ind w:left="1985"/>
         <w:jc w:val="left"/>
         <w:rPr>
-          <w:rFonts w:ascii="Times New Roman" w:hAnsi="Times New Roman" w:cs="Times New Roman"/>
+          <w:rFonts w:ascii="Consolas" w:hAnsi="Consolas" w:cs="Consolas"/>
           <w:sz w:val="19"/>
           <w:szCs w:val="19"/>
         </w:rPr>
       </w:pPr>
       <w:r>
         <w:rPr>
-          <w:rFonts w:ascii="Times New Roman" w:hAnsi="Times New Roman" w:cs="Times New Roman"/>
+          <w:rFonts w:ascii="Consolas" w:hAnsi="Consolas" w:cs="Consolas"/>
           <w:sz w:val="19"/>
           <w:szCs w:val="19"/>
         </w:rPr>
-        <w:t>HTCC</w:t>
-      </w:r>
-      <w:r>
-        <w:rPr>
-          <w:rFonts w:ascii="Times New Roman" w:hAnsi="Times New Roman" w:cs="Times New Roman"/>
+        <w:t>CNXH</w:t>
+      </w:r>
+      <w:r>
+        <w:rPr>
+          <w:rFonts w:ascii="Consolas" w:hAnsi="Consolas" w:cs="Consolas"/>
           <w:sz w:val="19"/>
           <w:szCs w:val="19"/>
         </w:rPr>
         <w:tab/>
-        <w:t>HUYỀN TRÂN CÔNG CHÚA</w:t>
+        <w:t>CHỦ NGHĨA XÃ HỘI</w:t>
       </w:r>
     </w:p>
     <w:p>
@@ -10209,27 +10310,27 @@
         <w:ind w:left="1985"/>
         <w:jc w:val="left"/>
         <w:rPr>
-          <w:rFonts w:ascii="Times New Roman" w:hAnsi="Times New Roman" w:cs="Times New Roman"/>
+          <w:rFonts w:ascii="Consolas" w:hAnsi="Consolas" w:cs="Consolas"/>
           <w:sz w:val="19"/>
           <w:szCs w:val="19"/>
         </w:rPr>
       </w:pPr>
       <w:r>
         <w:rPr>
-          <w:rFonts w:ascii="Times New Roman" w:hAnsi="Times New Roman" w:cs="Times New Roman"/>
+          <w:rFonts w:ascii="Consolas" w:hAnsi="Consolas" w:cs="Consolas"/>
           <w:sz w:val="19"/>
           <w:szCs w:val="19"/>
         </w:rPr>
-        <w:t>HTX</w:t>
-      </w:r>
-      <w:r>
-        <w:rPr>
-          <w:rFonts w:ascii="Times New Roman" w:hAnsi="Times New Roman" w:cs="Times New Roman"/>
+        <w:t>CSCN</w:t>
+      </w:r>
+      <w:r>
+        <w:rPr>
+          <w:rFonts w:ascii="Consolas" w:hAnsi="Consolas" w:cs="Consolas"/>
           <w:sz w:val="19"/>
           <w:szCs w:val="19"/>
         </w:rPr>
         <w:tab/>
-        <w:t>HỢP TÁC XÃ</w:t>
+        <w:t>CỘNG SẢN CHỦ NGHĨA</w:t>
       </w:r>
     </w:p>
     <w:p>
@@ -10241,27 +10342,27 @@
         <w:ind w:left="1985"/>
         <w:jc w:val="left"/>
         <w:rPr>
-          <w:rFonts w:ascii="Times New Roman" w:hAnsi="Times New Roman" w:cs="Times New Roman"/>
+          <w:rFonts w:ascii="Consolas" w:hAnsi="Consolas" w:cs="Consolas"/>
           <w:sz w:val="19"/>
           <w:szCs w:val="19"/>
         </w:rPr>
       </w:pPr>
       <w:r>
         <w:rPr>
-          <w:rFonts w:ascii="Times New Roman" w:hAnsi="Times New Roman" w:cs="Times New Roman"/>
+          <w:rFonts w:ascii="Consolas" w:hAnsi="Consolas" w:cs="Consolas"/>
           <w:sz w:val="19"/>
           <w:szCs w:val="19"/>
         </w:rPr>
-        <w:t>LHQ</w:t>
-      </w:r>
-      <w:r>
-        <w:rPr>
-          <w:rFonts w:ascii="Times New Roman" w:hAnsi="Times New Roman" w:cs="Times New Roman"/>
+        <w:t>ĐBP</w:t>
+      </w:r>
+      <w:r>
+        <w:rPr>
+          <w:rFonts w:ascii="Consolas" w:hAnsi="Consolas" w:cs="Consolas"/>
           <w:sz w:val="19"/>
           <w:szCs w:val="19"/>
         </w:rPr>
         <w:tab/>
-        <w:t>LIÊN HIỆP QUỐC</w:t>
+        <w:t>ĐIỆN BIÊN PHỦ</w:t>
       </w:r>
     </w:p>
     <w:p>
@@ -10273,27 +10374,27 @@
         <w:ind w:left="1985"/>
         <w:jc w:val="left"/>
         <w:rPr>
-          <w:rFonts w:ascii="Times New Roman" w:hAnsi="Times New Roman" w:cs="Times New Roman"/>
+          <w:rFonts w:ascii="Consolas" w:hAnsi="Consolas" w:cs="Consolas"/>
           <w:sz w:val="19"/>
           <w:szCs w:val="19"/>
         </w:rPr>
       </w:pPr>
       <w:r>
         <w:rPr>
-          <w:rFonts w:ascii="Times New Roman" w:hAnsi="Times New Roman" w:cs="Times New Roman"/>
+          <w:rFonts w:ascii="Consolas" w:hAnsi="Consolas" w:cs="Consolas"/>
           <w:sz w:val="19"/>
           <w:szCs w:val="19"/>
         </w:rPr>
-        <w:t>LTHG</w:t>
-      </w:r>
-      <w:r>
-        <w:rPr>
-          <w:rFonts w:ascii="Times New Roman" w:hAnsi="Times New Roman" w:cs="Times New Roman"/>
+        <w:t>ĐBQH</w:t>
+      </w:r>
+      <w:r>
+        <w:rPr>
+          <w:rFonts w:ascii="Consolas" w:hAnsi="Consolas" w:cs="Consolas"/>
           <w:sz w:val="19"/>
           <w:szCs w:val="19"/>
         </w:rPr>
         <w:tab/>
-        <w:t>LÊ THỊ HỒNG GẤM</w:t>
+        <w:t>ĐẠI BIỂU QUỐC HỘI</w:t>
       </w:r>
     </w:p>
     <w:p>
@@ -10305,27 +10406,27 @@
         <w:ind w:left="1985"/>
         <w:jc w:val="left"/>
         <w:rPr>
-          <w:rFonts w:ascii="Times New Roman" w:hAnsi="Times New Roman" w:cs="Times New Roman"/>
+          <w:rFonts w:ascii="Consolas" w:hAnsi="Consolas" w:cs="Consolas"/>
           <w:sz w:val="19"/>
           <w:szCs w:val="19"/>
         </w:rPr>
       </w:pPr>
       <w:r>
         <w:rPr>
-          <w:rFonts w:ascii="Times New Roman" w:hAnsi="Times New Roman" w:cs="Times New Roman"/>
+          <w:rFonts w:ascii="Consolas" w:hAnsi="Consolas" w:cs="Consolas"/>
           <w:sz w:val="19"/>
           <w:szCs w:val="19"/>
         </w:rPr>
-        <w:t>NKKN</w:t>
-      </w:r>
-      <w:r>
-        <w:rPr>
-          <w:rFonts w:ascii="Times New Roman" w:hAnsi="Times New Roman" w:cs="Times New Roman"/>
+        <w:t>ĐNA</w:t>
+      </w:r>
+      <w:r>
+        <w:rPr>
+          <w:rFonts w:ascii="Consolas" w:hAnsi="Consolas" w:cs="Consolas"/>
           <w:sz w:val="19"/>
           <w:szCs w:val="19"/>
         </w:rPr>
         <w:tab/>
-        <w:t>NAM KỲ KHỞI NGHĨA</w:t>
+        <w:t>ĐÔNG NAM Á</w:t>
       </w:r>
     </w:p>
     <w:p>
@@ -10337,27 +10438,27 @@
         <w:ind w:left="1985"/>
         <w:jc w:val="left"/>
         <w:rPr>
-          <w:rFonts w:ascii="Times New Roman" w:hAnsi="Times New Roman" w:cs="Times New Roman"/>
+          <w:rFonts w:ascii="Consolas" w:hAnsi="Consolas" w:cs="Consolas"/>
           <w:sz w:val="19"/>
           <w:szCs w:val="19"/>
         </w:rPr>
       </w:pPr>
       <w:r>
         <w:rPr>
-          <w:rFonts w:ascii="Times New Roman" w:hAnsi="Times New Roman" w:cs="Times New Roman"/>
+          <w:rFonts w:ascii="Consolas" w:hAnsi="Consolas" w:cs="Consolas"/>
           <w:sz w:val="19"/>
           <w:szCs w:val="19"/>
         </w:rPr>
-        <w:t>NTMK</w:t>
-      </w:r>
-      <w:r>
-        <w:rPr>
-          <w:rFonts w:ascii="Times New Roman" w:hAnsi="Times New Roman" w:cs="Times New Roman"/>
+        <w:t>ĐTD</w:t>
+      </w:r>
+      <w:r>
+        <w:rPr>
+          <w:rFonts w:ascii="Consolas" w:hAnsi="Consolas" w:cs="Consolas"/>
           <w:sz w:val="19"/>
           <w:szCs w:val="19"/>
         </w:rPr>
         <w:tab/>
-        <w:t>NGUYỄN THỊ MINH KHAI</w:t>
+        <w:t>ĐẠI TÂY DƯƠNG</w:t>
       </w:r>
     </w:p>
     <w:p>
@@ -10369,27 +10470,27 @@
         <w:ind w:left="1985"/>
         <w:jc w:val="left"/>
         <w:rPr>
-          <w:rFonts w:ascii="Times New Roman" w:hAnsi="Times New Roman" w:cs="Times New Roman"/>
+          <w:rFonts w:ascii="Consolas" w:hAnsi="Consolas" w:cs="Consolas"/>
           <w:sz w:val="19"/>
           <w:szCs w:val="19"/>
         </w:rPr>
       </w:pPr>
       <w:r>
         <w:rPr>
-          <w:rFonts w:ascii="Times New Roman" w:hAnsi="Times New Roman" w:cs="Times New Roman"/>
+          <w:rFonts w:ascii="Consolas" w:hAnsi="Consolas" w:cs="Consolas"/>
           <w:sz w:val="19"/>
           <w:szCs w:val="19"/>
         </w:rPr>
-        <w:t>NVC</w:t>
-      </w:r>
-      <w:r>
-        <w:rPr>
-          <w:rFonts w:ascii="Times New Roman" w:hAnsi="Times New Roman" w:cs="Times New Roman"/>
+        <w:t>ĐTDĐ</w:t>
+      </w:r>
+      <w:r>
+        <w:rPr>
+          <w:rFonts w:ascii="Consolas" w:hAnsi="Consolas" w:cs="Consolas"/>
           <w:sz w:val="19"/>
           <w:szCs w:val="19"/>
         </w:rPr>
         <w:tab/>
-        <w:t>NGUYỄN VĂN CỪ</w:t>
+        <w:t>ĐIỆN THOẠI DI ĐỘNG</w:t>
       </w:r>
     </w:p>
     <w:p>
@@ -10401,27 +10502,27 @@
         <w:ind w:left="1985"/>
         <w:jc w:val="left"/>
         <w:rPr>
-          <w:rFonts w:ascii="Times New Roman" w:hAnsi="Times New Roman" w:cs="Times New Roman"/>
+          <w:rFonts w:ascii="Consolas" w:hAnsi="Consolas" w:cs="Consolas"/>
           <w:sz w:val="19"/>
           <w:szCs w:val="19"/>
         </w:rPr>
       </w:pPr>
       <w:r>
         <w:rPr>
-          <w:rFonts w:ascii="Times New Roman" w:hAnsi="Times New Roman" w:cs="Times New Roman"/>
+          <w:rFonts w:ascii="Consolas" w:hAnsi="Consolas" w:cs="Consolas"/>
           <w:sz w:val="19"/>
           <w:szCs w:val="19"/>
         </w:rPr>
-        <w:t>PGĐ</w:t>
-      </w:r>
-      <w:r>
-        <w:rPr>
-          <w:rFonts w:ascii="Times New Roman" w:hAnsi="Times New Roman" w:cs="Times New Roman"/>
+        <w:t>ĐTQG</w:t>
+      </w:r>
+      <w:r>
+        <w:rPr>
+          <w:rFonts w:ascii="Consolas" w:hAnsi="Consolas" w:cs="Consolas"/>
           <w:sz w:val="19"/>
           <w:szCs w:val="19"/>
         </w:rPr>
         <w:tab/>
-        <w:t>PHÓ GIÁM ĐỐC</w:t>
+        <w:t>ĐỘI TUYỂN QUỐC GIA</w:t>
       </w:r>
     </w:p>
     <w:p>
@@ -10433,27 +10534,27 @@
         <w:ind w:left="1985"/>
         <w:jc w:val="left"/>
         <w:rPr>
-          <w:rFonts w:ascii="Times New Roman" w:hAnsi="Times New Roman" w:cs="Times New Roman"/>
+          <w:rFonts w:ascii="Consolas" w:hAnsi="Consolas" w:cs="Consolas"/>
           <w:sz w:val="19"/>
           <w:szCs w:val="19"/>
         </w:rPr>
       </w:pPr>
       <w:r>
         <w:rPr>
-          <w:rFonts w:ascii="Times New Roman" w:hAnsi="Times New Roman" w:cs="Times New Roman"/>
+          <w:rFonts w:ascii="Consolas" w:hAnsi="Consolas" w:cs="Consolas"/>
           <w:sz w:val="19"/>
           <w:szCs w:val="19"/>
         </w:rPr>
-        <w:t>SĐCT</w:t>
-      </w:r>
-      <w:r>
-        <w:rPr>
-          <w:rFonts w:ascii="Times New Roman" w:hAnsi="Times New Roman" w:cs="Times New Roman"/>
+        <w:t>GTVT</w:t>
+      </w:r>
+      <w:r>
+        <w:rPr>
+          <w:rFonts w:ascii="Consolas" w:hAnsi="Consolas" w:cs="Consolas"/>
           <w:sz w:val="19"/>
           <w:szCs w:val="19"/>
         </w:rPr>
         <w:tab/>
-        <w:t>SƠ ĐỒ CHIẾN THUẬT</w:t>
+        <w:t>GIAO THÔNG VẬN GIẢI</w:t>
       </w:r>
     </w:p>
     <w:p>
@@ -10465,27 +10566,27 @@
         <w:ind w:left="1985"/>
         <w:jc w:val="left"/>
         <w:rPr>
-          <w:rFonts w:ascii="Times New Roman" w:hAnsi="Times New Roman" w:cs="Times New Roman"/>
+          <w:rFonts w:ascii="Consolas" w:hAnsi="Consolas" w:cs="Consolas"/>
           <w:sz w:val="19"/>
           <w:szCs w:val="19"/>
         </w:rPr>
       </w:pPr>
       <w:r>
         <w:rPr>
-          <w:rFonts w:ascii="Times New Roman" w:hAnsi="Times New Roman" w:cs="Times New Roman"/>
+          <w:rFonts w:ascii="Consolas" w:hAnsi="Consolas" w:cs="Consolas"/>
           <w:sz w:val="19"/>
           <w:szCs w:val="19"/>
         </w:rPr>
-        <w:t>TBN</w:t>
-      </w:r>
-      <w:r>
-        <w:rPr>
-          <w:rFonts w:ascii="Times New Roman" w:hAnsi="Times New Roman" w:cs="Times New Roman"/>
+        <w:t>HBT</w:t>
+      </w:r>
+      <w:r>
+        <w:rPr>
+          <w:rFonts w:ascii="Consolas" w:hAnsi="Consolas" w:cs="Consolas"/>
           <w:sz w:val="19"/>
           <w:szCs w:val="19"/>
         </w:rPr>
         <w:tab/>
-        <w:t>TÂY BAN NHA</w:t>
+        <w:t>HAI BÀ TRƯNG</w:t>
       </w:r>
     </w:p>
     <w:p>
@@ -10497,27 +10598,27 @@
         <w:ind w:left="1985"/>
         <w:jc w:val="left"/>
         <w:rPr>
-          <w:rFonts w:ascii="Times New Roman" w:hAnsi="Times New Roman" w:cs="Times New Roman"/>
+          <w:rFonts w:ascii="Consolas" w:hAnsi="Consolas" w:cs="Consolas"/>
           <w:sz w:val="19"/>
           <w:szCs w:val="19"/>
         </w:rPr>
       </w:pPr>
       <w:r>
         <w:rPr>
-          <w:rFonts w:ascii="Times New Roman" w:hAnsi="Times New Roman" w:cs="Times New Roman"/>
+          <w:rFonts w:ascii="Consolas" w:hAnsi="Consolas" w:cs="Consolas"/>
           <w:sz w:val="19"/>
           <w:szCs w:val="19"/>
         </w:rPr>
-        <w:t>TGĐ</w:t>
-      </w:r>
-      <w:r>
-        <w:rPr>
-          <w:rFonts w:ascii="Times New Roman" w:hAnsi="Times New Roman" w:cs="Times New Roman"/>
+        <w:t>HĐH</w:t>
+      </w:r>
+      <w:r>
+        <w:rPr>
+          <w:rFonts w:ascii="Consolas" w:hAnsi="Consolas" w:cs="Consolas"/>
           <w:sz w:val="19"/>
           <w:szCs w:val="19"/>
         </w:rPr>
         <w:tab/>
-        <w:t>TỔNG GIÁM ĐỐC</w:t>
+        <w:t>HỆ ĐIỀU HÀNH</w:t>
       </w:r>
     </w:p>
     <w:p>
@@ -10529,27 +10630,27 @@
         <w:ind w:left="1985"/>
         <w:jc w:val="left"/>
         <w:rPr>
-          <w:rFonts w:ascii="Times New Roman" w:hAnsi="Times New Roman" w:cs="Times New Roman"/>
+          <w:rFonts w:ascii="Consolas" w:hAnsi="Consolas" w:cs="Consolas"/>
           <w:sz w:val="19"/>
           <w:szCs w:val="19"/>
         </w:rPr>
       </w:pPr>
       <w:r>
         <w:rPr>
-          <w:rFonts w:ascii="Times New Roman" w:hAnsi="Times New Roman" w:cs="Times New Roman"/>
+          <w:rFonts w:ascii="Consolas" w:hAnsi="Consolas" w:cs="Consolas"/>
           <w:sz w:val="19"/>
           <w:szCs w:val="19"/>
         </w:rPr>
-        <w:t>TP.HCM</w:t>
-      </w:r>
-      <w:r>
-        <w:rPr>
-          <w:rFonts w:ascii="Times New Roman" w:hAnsi="Times New Roman" w:cs="Times New Roman"/>
+        <w:t>HĐQT</w:t>
+      </w:r>
+      <w:r>
+        <w:rPr>
+          <w:rFonts w:ascii="Consolas" w:hAnsi="Consolas" w:cs="Consolas"/>
           <w:sz w:val="19"/>
           <w:szCs w:val="19"/>
         </w:rPr>
         <w:tab/>
-        <w:t>THÀNH PHỐ HỒ CHÍ MINH</w:t>
+        <w:t>HỘI ĐỒNG QUẢN TRỊ</w:t>
       </w:r>
     </w:p>
     <w:p>
@@ -10561,27 +10662,27 @@
         <w:ind w:left="1985"/>
         <w:jc w:val="left"/>
         <w:rPr>
-          <w:rFonts w:ascii="Times New Roman" w:hAnsi="Times New Roman" w:cs="Times New Roman"/>
+          <w:rFonts w:ascii="Consolas" w:hAnsi="Consolas" w:cs="Consolas"/>
           <w:sz w:val="19"/>
           <w:szCs w:val="19"/>
         </w:rPr>
       </w:pPr>
       <w:r>
         <w:rPr>
-          <w:rFonts w:ascii="Times New Roman" w:hAnsi="Times New Roman" w:cs="Times New Roman"/>
+          <w:rFonts w:ascii="Consolas" w:hAnsi="Consolas" w:cs="Consolas"/>
           <w:sz w:val="19"/>
           <w:szCs w:val="19"/>
         </w:rPr>
-        <w:t>TPHCM</w:t>
-      </w:r>
-      <w:r>
-        <w:rPr>
-          <w:rFonts w:ascii="Times New Roman" w:hAnsi="Times New Roman" w:cs="Times New Roman"/>
+        <w:t>HLV</w:t>
+      </w:r>
+      <w:r>
+        <w:rPr>
+          <w:rFonts w:ascii="Consolas" w:hAnsi="Consolas" w:cs="Consolas"/>
           <w:sz w:val="19"/>
           <w:szCs w:val="19"/>
         </w:rPr>
         <w:tab/>
-        <w:t>THÀNH PHỐ HỒ CHÍ MINH</w:t>
+        <w:t>HUẤN LUYỆN VIÊN</w:t>
       </w:r>
     </w:p>
     <w:p>
@@ -10593,27 +10694,27 @@
         <w:ind w:left="1985"/>
         <w:jc w:val="left"/>
         <w:rPr>
-          <w:rFonts w:ascii="Times New Roman" w:hAnsi="Times New Roman" w:cs="Times New Roman"/>
+          <w:rFonts w:ascii="Consolas" w:hAnsi="Consolas" w:cs="Consolas"/>
           <w:sz w:val="19"/>
           <w:szCs w:val="19"/>
         </w:rPr>
       </w:pPr>
       <w:r>
         <w:rPr>
-          <w:rFonts w:ascii="Times New Roman" w:hAnsi="Times New Roman" w:cs="Times New Roman"/>
+          <w:rFonts w:ascii="Consolas" w:hAnsi="Consolas" w:cs="Consolas"/>
           <w:sz w:val="19"/>
           <w:szCs w:val="19"/>
         </w:rPr>
-        <w:t>TTCP</w:t>
-      </w:r>
-      <w:r>
-        <w:rPr>
-          <w:rFonts w:ascii="Times New Roman" w:hAnsi="Times New Roman" w:cs="Times New Roman"/>
+        <w:t>HTCC</w:t>
+      </w:r>
+      <w:r>
+        <w:rPr>
+          <w:rFonts w:ascii="Consolas" w:hAnsi="Consolas" w:cs="Consolas"/>
           <w:sz w:val="19"/>
           <w:szCs w:val="19"/>
         </w:rPr>
         <w:tab/>
-        <w:t>THỦ TƯỚNG CHÍNH PHỦ</w:t>
+        <w:t>HUYỀN TRÂN CÔNG CHÚA</w:t>
       </w:r>
     </w:p>
     <w:p>
@@ -10625,27 +10726,27 @@
         <w:ind w:left="1985"/>
         <w:jc w:val="left"/>
         <w:rPr>
-          <w:rFonts w:ascii="Times New Roman" w:hAnsi="Times New Roman" w:cs="Times New Roman"/>
+          <w:rFonts w:ascii="Consolas" w:hAnsi="Consolas" w:cs="Consolas"/>
           <w:sz w:val="19"/>
           <w:szCs w:val="19"/>
         </w:rPr>
       </w:pPr>
       <w:r>
         <w:rPr>
-          <w:rFonts w:ascii="Times New Roman" w:hAnsi="Times New Roman" w:cs="Times New Roman"/>
+          <w:rFonts w:ascii="Consolas" w:hAnsi="Consolas" w:cs="Consolas"/>
           <w:sz w:val="19"/>
           <w:szCs w:val="19"/>
         </w:rPr>
-        <w:t>UBND</w:t>
-      </w:r>
-      <w:r>
-        <w:rPr>
-          <w:rFonts w:ascii="Times New Roman" w:hAnsi="Times New Roman" w:cs="Times New Roman"/>
+        <w:t>HTX</w:t>
+      </w:r>
+      <w:r>
+        <w:rPr>
+          <w:rFonts w:ascii="Consolas" w:hAnsi="Consolas" w:cs="Consolas"/>
           <w:sz w:val="19"/>
           <w:szCs w:val="19"/>
         </w:rPr>
         <w:tab/>
-        <w:t>ỦY BAN NHÂN DÂN</w:t>
+        <w:t>HỢP TÁC XÃ</w:t>
       </w:r>
     </w:p>
     <w:p>
@@ -10657,27 +10758,636 @@
         <w:ind w:left="1985"/>
         <w:jc w:val="left"/>
         <w:rPr>
-          <w:rFonts w:ascii="Times New Roman" w:hAnsi="Times New Roman" w:cs="Times New Roman"/>
+          <w:rFonts w:ascii="Consolas" w:hAnsi="Consolas" w:cs="Consolas"/>
           <w:sz w:val="19"/>
           <w:szCs w:val="19"/>
         </w:rPr>
       </w:pPr>
       <w:r>
         <w:rPr>
-          <w:rFonts w:ascii="Times New Roman" w:hAnsi="Times New Roman" w:cs="Times New Roman"/>
+          <w:rFonts w:ascii="Consolas" w:hAnsi="Consolas" w:cs="Consolas"/>
           <w:sz w:val="19"/>
           <w:szCs w:val="19"/>
         </w:rPr>
-        <w:t>UVTT</w:t>
-      </w:r>
-      <w:r>
-        <w:rPr>
-          <w:rFonts w:ascii="Times New Roman" w:hAnsi="Times New Roman" w:cs="Times New Roman"/>
+        <w:t>LHQ</w:t>
+      </w:r>
+      <w:r>
+        <w:rPr>
+          <w:rFonts w:ascii="Consolas" w:hAnsi="Consolas" w:cs="Consolas"/>
           <w:sz w:val="19"/>
           <w:szCs w:val="19"/>
         </w:rPr>
         <w:tab/>
+        <w:t>LIÊN HIỆP QUỐC</w:t>
+      </w:r>
+    </w:p>
+    <w:p>
+      <w:pPr>
+        <w:autoSpaceDE w:val="0"/>
+        <w:autoSpaceDN w:val="0"/>
+        <w:adjustRightInd w:val="0"/>
+        <w:spacing w:after="0"/>
+        <w:ind w:left="1985"/>
+        <w:jc w:val="left"/>
+        <w:rPr>
+          <w:rFonts w:ascii="Consolas" w:hAnsi="Consolas" w:cs="Consolas"/>
+          <w:sz w:val="19"/>
+          <w:szCs w:val="19"/>
+        </w:rPr>
+      </w:pPr>
+      <w:r>
+        <w:rPr>
+          <w:rFonts w:ascii="Consolas" w:hAnsi="Consolas" w:cs="Consolas"/>
+          <w:sz w:val="19"/>
+          <w:szCs w:val="19"/>
+        </w:rPr>
+        <w:t>LTHG</w:t>
+      </w:r>
+      <w:r>
+        <w:rPr>
+          <w:rFonts w:ascii="Consolas" w:hAnsi="Consolas" w:cs="Consolas"/>
+          <w:sz w:val="19"/>
+          <w:szCs w:val="19"/>
+        </w:rPr>
+        <w:tab/>
+        <w:t>LÊ THỊ HỒNG GẤM</w:t>
+      </w:r>
+    </w:p>
+    <w:p>
+      <w:pPr>
+        <w:autoSpaceDE w:val="0"/>
+        <w:autoSpaceDN w:val="0"/>
+        <w:adjustRightInd w:val="0"/>
+        <w:spacing w:after="0"/>
+        <w:ind w:left="1985"/>
+        <w:jc w:val="left"/>
+        <w:rPr>
+          <w:rFonts w:ascii="Consolas" w:hAnsi="Consolas" w:cs="Consolas"/>
+          <w:sz w:val="19"/>
+          <w:szCs w:val="19"/>
+        </w:rPr>
+      </w:pPr>
+      <w:r>
+        <w:rPr>
+          <w:rFonts w:ascii="Consolas" w:hAnsi="Consolas" w:cs="Consolas"/>
+          <w:sz w:val="19"/>
+          <w:szCs w:val="19"/>
+        </w:rPr>
+        <w:t>NKKN</w:t>
+      </w:r>
+      <w:r>
+        <w:rPr>
+          <w:rFonts w:ascii="Consolas" w:hAnsi="Consolas" w:cs="Consolas"/>
+          <w:sz w:val="19"/>
+          <w:szCs w:val="19"/>
+        </w:rPr>
+        <w:tab/>
+        <w:t>NAM KỲ KHỞI NGHĨA</w:t>
+      </w:r>
+    </w:p>
+    <w:p>
+      <w:pPr>
+        <w:autoSpaceDE w:val="0"/>
+        <w:autoSpaceDN w:val="0"/>
+        <w:adjustRightInd w:val="0"/>
+        <w:spacing w:after="0"/>
+        <w:ind w:left="1985"/>
+        <w:jc w:val="left"/>
+        <w:rPr>
+          <w:rFonts w:ascii="Consolas" w:hAnsi="Consolas" w:cs="Consolas"/>
+          <w:sz w:val="19"/>
+          <w:szCs w:val="19"/>
+        </w:rPr>
+      </w:pPr>
+      <w:r>
+        <w:rPr>
+          <w:rFonts w:ascii="Consolas" w:hAnsi="Consolas" w:cs="Consolas"/>
+          <w:sz w:val="19"/>
+          <w:szCs w:val="19"/>
+        </w:rPr>
+        <w:t>NTMK</w:t>
+      </w:r>
+      <w:r>
+        <w:rPr>
+          <w:rFonts w:ascii="Consolas" w:hAnsi="Consolas" w:cs="Consolas"/>
+          <w:sz w:val="19"/>
+          <w:szCs w:val="19"/>
+        </w:rPr>
+        <w:tab/>
+        <w:t>NGUYỄN THỊ MINH KHAI</w:t>
+      </w:r>
+    </w:p>
+    <w:p>
+      <w:pPr>
+        <w:autoSpaceDE w:val="0"/>
+        <w:autoSpaceDN w:val="0"/>
+        <w:adjustRightInd w:val="0"/>
+        <w:spacing w:after="0"/>
+        <w:ind w:left="1985"/>
+        <w:jc w:val="left"/>
+        <w:rPr>
+          <w:rFonts w:ascii="Consolas" w:hAnsi="Consolas" w:cs="Consolas"/>
+          <w:sz w:val="19"/>
+          <w:szCs w:val="19"/>
+        </w:rPr>
+      </w:pPr>
+      <w:r>
+        <w:rPr>
+          <w:rFonts w:ascii="Consolas" w:hAnsi="Consolas" w:cs="Consolas"/>
+          <w:sz w:val="19"/>
+          <w:szCs w:val="19"/>
+        </w:rPr>
+        <w:t>NVC</w:t>
+      </w:r>
+      <w:r>
+        <w:rPr>
+          <w:rFonts w:ascii="Consolas" w:hAnsi="Consolas" w:cs="Consolas"/>
+          <w:sz w:val="19"/>
+          <w:szCs w:val="19"/>
+        </w:rPr>
+        <w:tab/>
+        <w:t>NGUYỄN VĂN CỪ</w:t>
+      </w:r>
+    </w:p>
+    <w:p>
+      <w:pPr>
+        <w:autoSpaceDE w:val="0"/>
+        <w:autoSpaceDN w:val="0"/>
+        <w:adjustRightInd w:val="0"/>
+        <w:spacing w:after="0"/>
+        <w:ind w:left="1985"/>
+        <w:jc w:val="left"/>
+        <w:rPr>
+          <w:rFonts w:ascii="Consolas" w:hAnsi="Consolas" w:cs="Consolas"/>
+          <w:sz w:val="19"/>
+          <w:szCs w:val="19"/>
+        </w:rPr>
+      </w:pPr>
+      <w:r>
+        <w:rPr>
+          <w:rFonts w:ascii="Consolas" w:hAnsi="Consolas" w:cs="Consolas"/>
+          <w:sz w:val="19"/>
+          <w:szCs w:val="19"/>
+        </w:rPr>
+        <w:t>PGĐ</w:t>
+      </w:r>
+      <w:r>
+        <w:rPr>
+          <w:rFonts w:ascii="Consolas" w:hAnsi="Consolas" w:cs="Consolas"/>
+          <w:sz w:val="19"/>
+          <w:szCs w:val="19"/>
+        </w:rPr>
+        <w:tab/>
+        <w:t>PHÓ GIÁM ĐỐC</w:t>
+      </w:r>
+    </w:p>
+    <w:p>
+      <w:pPr>
+        <w:autoSpaceDE w:val="0"/>
+        <w:autoSpaceDN w:val="0"/>
+        <w:adjustRightInd w:val="0"/>
+        <w:spacing w:after="0"/>
+        <w:ind w:left="1985"/>
+        <w:jc w:val="left"/>
+        <w:rPr>
+          <w:rFonts w:ascii="Consolas" w:hAnsi="Consolas" w:cs="Consolas"/>
+          <w:sz w:val="19"/>
+          <w:szCs w:val="19"/>
+        </w:rPr>
+      </w:pPr>
+      <w:r>
+        <w:rPr>
+          <w:rFonts w:ascii="Consolas" w:hAnsi="Consolas" w:cs="Consolas"/>
+          <w:sz w:val="19"/>
+          <w:szCs w:val="19"/>
+        </w:rPr>
+        <w:t>SCN</w:t>
+      </w:r>
+      <w:r>
+        <w:rPr>
+          <w:rFonts w:ascii="Consolas" w:hAnsi="Consolas" w:cs="Consolas"/>
+          <w:sz w:val="19"/>
+          <w:szCs w:val="19"/>
+        </w:rPr>
+        <w:tab/>
+        <w:t>SAU CÔNG NGUYÊN</w:t>
+      </w:r>
+    </w:p>
+    <w:p>
+      <w:pPr>
+        <w:autoSpaceDE w:val="0"/>
+        <w:autoSpaceDN w:val="0"/>
+        <w:adjustRightInd w:val="0"/>
+        <w:spacing w:after="0"/>
+        <w:ind w:left="1985"/>
+        <w:jc w:val="left"/>
+        <w:rPr>
+          <w:rFonts w:ascii="Consolas" w:hAnsi="Consolas" w:cs="Consolas"/>
+          <w:sz w:val="19"/>
+          <w:szCs w:val="19"/>
+        </w:rPr>
+      </w:pPr>
+      <w:r>
+        <w:rPr>
+          <w:rFonts w:ascii="Consolas" w:hAnsi="Consolas" w:cs="Consolas"/>
+          <w:sz w:val="19"/>
+          <w:szCs w:val="19"/>
+        </w:rPr>
+        <w:t>SĐCT</w:t>
+      </w:r>
+      <w:r>
+        <w:rPr>
+          <w:rFonts w:ascii="Consolas" w:hAnsi="Consolas" w:cs="Consolas"/>
+          <w:sz w:val="19"/>
+          <w:szCs w:val="19"/>
+        </w:rPr>
+        <w:tab/>
+        <w:t>SƠ ĐỒ CHIẾN THUẬT</w:t>
+      </w:r>
+    </w:p>
+    <w:p>
+      <w:pPr>
+        <w:autoSpaceDE w:val="0"/>
+        <w:autoSpaceDN w:val="0"/>
+        <w:adjustRightInd w:val="0"/>
+        <w:spacing w:after="0"/>
+        <w:ind w:left="1985"/>
+        <w:jc w:val="left"/>
+        <w:rPr>
+          <w:rFonts w:ascii="Consolas" w:hAnsi="Consolas" w:cs="Consolas"/>
+          <w:sz w:val="19"/>
+          <w:szCs w:val="19"/>
+        </w:rPr>
+      </w:pPr>
+      <w:r>
+        <w:rPr>
+          <w:rFonts w:ascii="Consolas" w:hAnsi="Consolas" w:cs="Consolas"/>
+          <w:sz w:val="19"/>
+          <w:szCs w:val="19"/>
+        </w:rPr>
+        <w:t>TBCN</w:t>
+      </w:r>
+      <w:r>
+        <w:rPr>
+          <w:rFonts w:ascii="Consolas" w:hAnsi="Consolas" w:cs="Consolas"/>
+          <w:sz w:val="19"/>
+          <w:szCs w:val="19"/>
+        </w:rPr>
+        <w:tab/>
+        <w:t>TƯ BẢN CHỦ NGHĨA</w:t>
+      </w:r>
+    </w:p>
+    <w:p>
+      <w:pPr>
+        <w:autoSpaceDE w:val="0"/>
+        <w:autoSpaceDN w:val="0"/>
+        <w:adjustRightInd w:val="0"/>
+        <w:spacing w:after="0"/>
+        <w:ind w:left="1985"/>
+        <w:jc w:val="left"/>
+        <w:rPr>
+          <w:rFonts w:ascii="Consolas" w:hAnsi="Consolas" w:cs="Consolas"/>
+          <w:sz w:val="19"/>
+          <w:szCs w:val="19"/>
+        </w:rPr>
+      </w:pPr>
+      <w:r>
+        <w:rPr>
+          <w:rFonts w:ascii="Consolas" w:hAnsi="Consolas" w:cs="Consolas"/>
+          <w:sz w:val="19"/>
+          <w:szCs w:val="19"/>
+        </w:rPr>
+        <w:t>TBD</w:t>
+      </w:r>
+      <w:r>
+        <w:rPr>
+          <w:rFonts w:ascii="Consolas" w:hAnsi="Consolas" w:cs="Consolas"/>
+          <w:sz w:val="19"/>
+          <w:szCs w:val="19"/>
+        </w:rPr>
+        <w:tab/>
+        <w:t>THÁI BÌNH DƯƠNG</w:t>
+      </w:r>
+    </w:p>
+    <w:p>
+      <w:pPr>
+        <w:autoSpaceDE w:val="0"/>
+        <w:autoSpaceDN w:val="0"/>
+        <w:adjustRightInd w:val="0"/>
+        <w:spacing w:after="0"/>
+        <w:ind w:left="1985"/>
+        <w:jc w:val="left"/>
+        <w:rPr>
+          <w:rFonts w:ascii="Consolas" w:hAnsi="Consolas" w:cs="Consolas"/>
+          <w:sz w:val="19"/>
+          <w:szCs w:val="19"/>
+        </w:rPr>
+      </w:pPr>
+      <w:r>
+        <w:rPr>
+          <w:rFonts w:ascii="Consolas" w:hAnsi="Consolas" w:cs="Consolas"/>
+          <w:sz w:val="19"/>
+          <w:szCs w:val="19"/>
+        </w:rPr>
+        <w:t>TBN</w:t>
+      </w:r>
+      <w:r>
+        <w:rPr>
+          <w:rFonts w:ascii="Consolas" w:hAnsi="Consolas" w:cs="Consolas"/>
+          <w:sz w:val="19"/>
+          <w:szCs w:val="19"/>
+        </w:rPr>
+        <w:tab/>
+        <w:t>TÂY BAN NHA</w:t>
+      </w:r>
+    </w:p>
+    <w:p>
+      <w:pPr>
+        <w:autoSpaceDE w:val="0"/>
+        <w:autoSpaceDN w:val="0"/>
+        <w:adjustRightInd w:val="0"/>
+        <w:spacing w:after="0"/>
+        <w:ind w:left="1985"/>
+        <w:jc w:val="left"/>
+        <w:rPr>
+          <w:rFonts w:ascii="Consolas" w:hAnsi="Consolas" w:cs="Consolas"/>
+          <w:sz w:val="19"/>
+          <w:szCs w:val="19"/>
+        </w:rPr>
+      </w:pPr>
+      <w:r>
+        <w:rPr>
+          <w:rFonts w:ascii="Consolas" w:hAnsi="Consolas" w:cs="Consolas"/>
+          <w:sz w:val="19"/>
+          <w:szCs w:val="19"/>
+        </w:rPr>
+        <w:t>TCN</w:t>
+      </w:r>
+      <w:r>
+        <w:rPr>
+          <w:rFonts w:ascii="Consolas" w:hAnsi="Consolas" w:cs="Consolas"/>
+          <w:sz w:val="19"/>
+          <w:szCs w:val="19"/>
+        </w:rPr>
+        <w:tab/>
+        <w:t>TRƯỚC CÔNG NGUYÊN</w:t>
+      </w:r>
+    </w:p>
+    <w:p>
+      <w:pPr>
+        <w:autoSpaceDE w:val="0"/>
+        <w:autoSpaceDN w:val="0"/>
+        <w:adjustRightInd w:val="0"/>
+        <w:spacing w:after="0"/>
+        <w:ind w:left="1985"/>
+        <w:jc w:val="left"/>
+        <w:rPr>
+          <w:rFonts w:ascii="Consolas" w:hAnsi="Consolas" w:cs="Consolas"/>
+          <w:sz w:val="19"/>
+          <w:szCs w:val="19"/>
+        </w:rPr>
+      </w:pPr>
+      <w:r>
+        <w:rPr>
+          <w:rFonts w:ascii="Consolas" w:hAnsi="Consolas" w:cs="Consolas"/>
+          <w:sz w:val="19"/>
+          <w:szCs w:val="19"/>
+        </w:rPr>
+        <w:t>TĐKT</w:t>
+      </w:r>
+      <w:r>
+        <w:rPr>
+          <w:rFonts w:ascii="Consolas" w:hAnsi="Consolas" w:cs="Consolas"/>
+          <w:sz w:val="19"/>
+          <w:szCs w:val="19"/>
+        </w:rPr>
+        <w:tab/>
+        <w:t>TẬP ĐOÀN KINH TẾ</w:t>
+      </w:r>
+    </w:p>
+    <w:p>
+      <w:pPr>
+        <w:autoSpaceDE w:val="0"/>
+        <w:autoSpaceDN w:val="0"/>
+        <w:adjustRightInd w:val="0"/>
+        <w:spacing w:after="0"/>
+        <w:ind w:left="1985"/>
+        <w:jc w:val="left"/>
+        <w:rPr>
+          <w:rFonts w:ascii="Consolas" w:hAnsi="Consolas" w:cs="Consolas"/>
+          <w:sz w:val="19"/>
+          <w:szCs w:val="19"/>
+        </w:rPr>
+      </w:pPr>
+      <w:r>
+        <w:rPr>
+          <w:rFonts w:ascii="Consolas" w:hAnsi="Consolas" w:cs="Consolas"/>
+          <w:sz w:val="19"/>
+          <w:szCs w:val="19"/>
+        </w:rPr>
+        <w:lastRenderedPageBreak/>
+        <w:t>TGĐ</w:t>
+      </w:r>
+      <w:r>
+        <w:rPr>
+          <w:rFonts w:ascii="Consolas" w:hAnsi="Consolas" w:cs="Consolas"/>
+          <w:sz w:val="19"/>
+          <w:szCs w:val="19"/>
+        </w:rPr>
+        <w:tab/>
+        <w:t>TỔNG GIÁM ĐỐC</w:t>
+      </w:r>
+    </w:p>
+    <w:p>
+      <w:pPr>
+        <w:autoSpaceDE w:val="0"/>
+        <w:autoSpaceDN w:val="0"/>
+        <w:adjustRightInd w:val="0"/>
+        <w:spacing w:after="0"/>
+        <w:ind w:left="1985"/>
+        <w:jc w:val="left"/>
+        <w:rPr>
+          <w:rFonts w:ascii="Consolas" w:hAnsi="Consolas" w:cs="Consolas"/>
+          <w:sz w:val="19"/>
+          <w:szCs w:val="19"/>
+        </w:rPr>
+      </w:pPr>
+      <w:r>
+        <w:rPr>
+          <w:rFonts w:ascii="Consolas" w:hAnsi="Consolas" w:cs="Consolas"/>
+          <w:sz w:val="19"/>
+          <w:szCs w:val="19"/>
+        </w:rPr>
+        <w:t>TP.HCM</w:t>
+      </w:r>
+      <w:r>
+        <w:rPr>
+          <w:rFonts w:ascii="Consolas" w:hAnsi="Consolas" w:cs="Consolas"/>
+          <w:sz w:val="19"/>
+          <w:szCs w:val="19"/>
+        </w:rPr>
+        <w:tab/>
+        <w:t>THÀNH PHỐ HỒ CHÍ MINH</w:t>
+      </w:r>
+    </w:p>
+    <w:p>
+      <w:pPr>
+        <w:autoSpaceDE w:val="0"/>
+        <w:autoSpaceDN w:val="0"/>
+        <w:adjustRightInd w:val="0"/>
+        <w:spacing w:after="0"/>
+        <w:ind w:left="1985"/>
+        <w:jc w:val="left"/>
+        <w:rPr>
+          <w:rFonts w:ascii="Consolas" w:hAnsi="Consolas" w:cs="Consolas"/>
+          <w:sz w:val="19"/>
+          <w:szCs w:val="19"/>
+        </w:rPr>
+      </w:pPr>
+      <w:r>
+        <w:rPr>
+          <w:rFonts w:ascii="Consolas" w:hAnsi="Consolas" w:cs="Consolas"/>
+          <w:sz w:val="19"/>
+          <w:szCs w:val="19"/>
+        </w:rPr>
+        <w:t>TPHCM</w:t>
+      </w:r>
+      <w:r>
+        <w:rPr>
+          <w:rFonts w:ascii="Consolas" w:hAnsi="Consolas" w:cs="Consolas"/>
+          <w:sz w:val="19"/>
+          <w:szCs w:val="19"/>
+        </w:rPr>
+        <w:tab/>
+        <w:t>THÀNH PHỐ HỒ CHÍ MINH</w:t>
+      </w:r>
+    </w:p>
+    <w:p>
+      <w:pPr>
+        <w:autoSpaceDE w:val="0"/>
+        <w:autoSpaceDN w:val="0"/>
+        <w:adjustRightInd w:val="0"/>
+        <w:spacing w:after="0"/>
+        <w:ind w:left="1985"/>
+        <w:jc w:val="left"/>
+        <w:rPr>
+          <w:rFonts w:ascii="Consolas" w:hAnsi="Consolas" w:cs="Consolas"/>
+          <w:sz w:val="19"/>
+          <w:szCs w:val="19"/>
+        </w:rPr>
+      </w:pPr>
+      <w:r>
+        <w:rPr>
+          <w:rFonts w:ascii="Consolas" w:hAnsi="Consolas" w:cs="Consolas"/>
+          <w:sz w:val="19"/>
+          <w:szCs w:val="19"/>
+        </w:rPr>
+        <w:t>TTCP</w:t>
+      </w:r>
+      <w:r>
+        <w:rPr>
+          <w:rFonts w:ascii="Consolas" w:hAnsi="Consolas" w:cs="Consolas"/>
+          <w:sz w:val="19"/>
+          <w:szCs w:val="19"/>
+        </w:rPr>
+        <w:tab/>
+        <w:t>THỦ TƯỚNG CHÍNH PHỦ</w:t>
+      </w:r>
+    </w:p>
+    <w:p>
+      <w:pPr>
+        <w:autoSpaceDE w:val="0"/>
+        <w:autoSpaceDN w:val="0"/>
+        <w:adjustRightInd w:val="0"/>
+        <w:spacing w:after="0"/>
+        <w:ind w:left="1985"/>
+        <w:jc w:val="left"/>
+        <w:rPr>
+          <w:rFonts w:ascii="Consolas" w:hAnsi="Consolas" w:cs="Consolas"/>
+          <w:sz w:val="19"/>
+          <w:szCs w:val="19"/>
+        </w:rPr>
+      </w:pPr>
+      <w:r>
+        <w:rPr>
+          <w:rFonts w:ascii="Consolas" w:hAnsi="Consolas" w:cs="Consolas"/>
+          <w:sz w:val="19"/>
+          <w:szCs w:val="19"/>
+        </w:rPr>
+        <w:t>UBND</w:t>
+      </w:r>
+      <w:r>
+        <w:rPr>
+          <w:rFonts w:ascii="Consolas" w:hAnsi="Consolas" w:cs="Consolas"/>
+          <w:sz w:val="19"/>
+          <w:szCs w:val="19"/>
+        </w:rPr>
+        <w:tab/>
+        <w:t>ỦY BAN NHÂN DÂN</w:t>
+      </w:r>
+    </w:p>
+    <w:p>
+      <w:pPr>
+        <w:autoSpaceDE w:val="0"/>
+        <w:autoSpaceDN w:val="0"/>
+        <w:adjustRightInd w:val="0"/>
+        <w:spacing w:after="0"/>
+        <w:ind w:left="1985"/>
+        <w:jc w:val="left"/>
+        <w:rPr>
+          <w:rFonts w:ascii="Consolas" w:hAnsi="Consolas" w:cs="Consolas"/>
+          <w:sz w:val="19"/>
+          <w:szCs w:val="19"/>
+        </w:rPr>
+      </w:pPr>
+      <w:r>
+        <w:rPr>
+          <w:rFonts w:ascii="Consolas" w:hAnsi="Consolas" w:cs="Consolas"/>
+          <w:sz w:val="19"/>
+          <w:szCs w:val="19"/>
+        </w:rPr>
+        <w:t>UVTT</w:t>
+      </w:r>
+      <w:r>
+        <w:rPr>
+          <w:rFonts w:ascii="Consolas" w:hAnsi="Consolas" w:cs="Consolas"/>
+          <w:sz w:val="19"/>
+          <w:szCs w:val="19"/>
+        </w:rPr>
+        <w:tab/>
         <w:t>ỦY VIÊN THƯỜNG TRỰC</w:t>
+      </w:r>
+    </w:p>
+    <w:p>
+      <w:pPr>
+        <w:autoSpaceDE w:val="0"/>
+        <w:autoSpaceDN w:val="0"/>
+        <w:adjustRightInd w:val="0"/>
+        <w:spacing w:after="0"/>
+        <w:ind w:left="1985"/>
+        <w:jc w:val="left"/>
+        <w:rPr>
+          <w:rFonts w:ascii="Consolas" w:hAnsi="Consolas" w:cs="Consolas"/>
+          <w:sz w:val="19"/>
+          <w:szCs w:val="19"/>
+        </w:rPr>
+      </w:pPr>
+      <w:r>
+        <w:rPr>
+          <w:rFonts w:ascii="Consolas" w:hAnsi="Consolas" w:cs="Consolas"/>
+          <w:sz w:val="19"/>
+          <w:szCs w:val="19"/>
+        </w:rPr>
+        <w:t>XHCN</w:t>
+      </w:r>
+      <w:r>
+        <w:rPr>
+          <w:rFonts w:ascii="Consolas" w:hAnsi="Consolas" w:cs="Consolas"/>
+          <w:sz w:val="19"/>
+          <w:szCs w:val="19"/>
+        </w:rPr>
+        <w:tab/>
+        <w:t>XÃ HỘI CHỦ NGHĨA</w:t>
       </w:r>
     </w:p>
     <w:p>
@@ -10694,14 +11404,14 @@
           <w:szCs w:val="26"/>
         </w:rPr>
       </w:pPr>
-      <w:bookmarkStart w:id="23" w:name="_Toc390409803"/>
-      <w:r>
-        <w:rPr>
-          <w:rFonts w:ascii="Times New Roman" w:hAnsi="Times New Roman" w:cs="Times New Roman"/>
-          <w:sz w:val="26"/>
-          <w:szCs w:val="26"/>
-        </w:rPr>
-        <w:t>Khoảng cách</w:t>
+      <w:bookmarkStart w:id="23" w:name="_Toc390713093"/>
+      <w:r>
+        <w:rPr>
+          <w:rFonts w:ascii="Times New Roman" w:hAnsi="Times New Roman" w:cs="Times New Roman"/>
+          <w:sz w:val="26"/>
+          <w:szCs w:val="26"/>
+        </w:rPr>
+        <w:t>Đơn vị đo</w:t>
       </w:r>
       <w:bookmarkEnd w:id="23"/>
     </w:p>
@@ -10721,7 +11431,23 @@
           <w:sz w:val="26"/>
           <w:szCs w:val="26"/>
         </w:rPr>
-        <w:t xml:space="preserve">Xử lý được các ký hiệu khoảng cách như: </w:t>
+        <w:t xml:space="preserve">Xử lý được các ký hiệu </w:t>
+      </w:r>
+      <w:r>
+        <w:rPr>
+          <w:rFonts w:ascii="Times New Roman" w:hAnsi="Times New Roman" w:cs="Times New Roman"/>
+          <w:sz w:val="26"/>
+          <w:szCs w:val="26"/>
+        </w:rPr>
+        <w:t xml:space="preserve">đo lường </w:t>
+      </w:r>
+      <w:r>
+        <w:rPr>
+          <w:rFonts w:ascii="Times New Roman" w:hAnsi="Times New Roman" w:cs="Times New Roman"/>
+          <w:sz w:val="26"/>
+          <w:szCs w:val="26"/>
+        </w:rPr>
+        <w:t xml:space="preserve">như: </w:t>
       </w:r>
       <w:r>
         <w:rPr>
@@ -10739,6 +11465,15 @@
           <w:sz w:val="26"/>
           <w:szCs w:val="26"/>
         </w:rPr>
+        <w:t xml:space="preserve">km/h, m/s, </w:t>
+      </w:r>
+      <w:r>
+        <w:rPr>
+          <w:rFonts w:ascii="Times New Roman" w:hAnsi="Times New Roman" w:cs="Times New Roman"/>
+          <w:i/>
+          <w:sz w:val="26"/>
+          <w:szCs w:val="26"/>
+        </w:rPr>
         <w:t>n</w:t>
       </w:r>
       <w:r>
@@ -10757,7 +11492,34 @@
           <w:sz w:val="26"/>
           <w:szCs w:val="26"/>
         </w:rPr>
-        <w:t>, ft</w:t>
+        <w:t xml:space="preserve">, </w:t>
+      </w:r>
+      <w:r>
+        <w:rPr>
+          <w:rFonts w:ascii="Times New Roman" w:hAnsi="Times New Roman" w:cs="Times New Roman"/>
+          <w:i/>
+          <w:sz w:val="26"/>
+          <w:szCs w:val="26"/>
+        </w:rPr>
+        <w:t xml:space="preserve">kg, rad, </w:t>
+      </w:r>
+      <w:r>
+        <w:rPr>
+          <w:rFonts w:ascii="Times New Roman" w:hAnsi="Times New Roman" w:cs="Times New Roman"/>
+          <w:i/>
+          <w:sz w:val="26"/>
+          <w:szCs w:val="26"/>
+        </w:rPr>
+        <w:t>ft</w:t>
+      </w:r>
+      <w:r>
+        <w:rPr>
+          <w:rFonts w:ascii="Times New Roman" w:hAnsi="Times New Roman" w:cs="Times New Roman"/>
+          <w:i/>
+          <w:sz w:val="26"/>
+          <w:szCs w:val="26"/>
+        </w:rPr>
+        <w:t>, mol Hz, ohm</w:t>
       </w:r>
       <w:r>
         <w:rPr>
@@ -10782,7 +11544,7 @@
           <w:szCs w:val="26"/>
         </w:rPr>
       </w:pPr>
-      <w:bookmarkStart w:id="24" w:name="_Toc390409804"/>
+      <w:bookmarkStart w:id="24" w:name="_Toc390713094"/>
       <w:r>
         <w:rPr>
           <w:rFonts w:ascii="Times New Roman" w:hAnsi="Times New Roman" w:cs="Times New Roman"/>
@@ -10843,7 +11605,7 @@
           <w:szCs w:val="26"/>
         </w:rPr>
       </w:pPr>
-      <w:bookmarkStart w:id="25" w:name="_Toc390409805"/>
+      <w:bookmarkStart w:id="25" w:name="_Toc390713095"/>
       <w:r>
         <w:rPr>
           <w:rFonts w:ascii="Times New Roman" w:hAnsi="Times New Roman" w:cs="Times New Roman"/>
@@ -10904,7 +11666,7 @@
           <w:szCs w:val="26"/>
         </w:rPr>
       </w:pPr>
-      <w:bookmarkStart w:id="26" w:name="_Toc390409806"/>
+      <w:bookmarkStart w:id="26" w:name="_Toc390713096"/>
       <w:r>
         <w:rPr>
           <w:rFonts w:ascii="Times New Roman" w:hAnsi="Times New Roman" w:cs="Times New Roman"/>
@@ -10931,7 +11693,6 @@
           <w:sz w:val="26"/>
           <w:szCs w:val="26"/>
         </w:rPr>
-        <w:lastRenderedPageBreak/>
         <w:t>Xử lý được số nguyên và số thập phân</w:t>
       </w:r>
       <w:r>
@@ -10965,7 +11726,7 @@
           <w:szCs w:val="26"/>
         </w:rPr>
       </w:pPr>
-      <w:bookmarkStart w:id="27" w:name="_Toc390409807"/>
+      <w:bookmarkStart w:id="27" w:name="_Toc390713097"/>
       <w:r>
         <w:rPr>
           <w:rFonts w:ascii="Times New Roman" w:hAnsi="Times New Roman" w:cs="Times New Roman"/>
@@ -11027,7 +11788,7 @@
           <w:szCs w:val="26"/>
         </w:rPr>
       </w:pPr>
-      <w:bookmarkStart w:id="28" w:name="_Toc390409808"/>
+      <w:bookmarkStart w:id="28" w:name="_Toc390713098"/>
       <w:r>
         <w:rPr>
           <w:rFonts w:ascii="Times New Roman" w:hAnsi="Times New Roman" w:cs="Times New Roman"/>
@@ -11154,7 +11915,7 @@
         </w:rPr>
       </w:pPr>
       <w:bookmarkStart w:id="29" w:name="_Toc385832236"/>
-      <w:bookmarkStart w:id="30" w:name="_Toc390409809"/>
+      <w:bookmarkStart w:id="30" w:name="_Toc390713099"/>
       <w:r>
         <w:rPr>
           <w:rFonts w:ascii="Times New Roman" w:hAnsi="Times New Roman" w:cs="Times New Roman"/>
@@ -17290,7 +18051,7 @@
 </file>
 
 <file path=customXml/itemProps1.xml><?xml version="1.0" encoding="utf-8"?>
-<ds:datastoreItem xmlns:ds="http://schemas.openxmlformats.org/officeDocument/2006/customXml" ds:itemID="{BADBF1E7-70A0-4357-8DC4-6B4D60E04C1F}">
+<ds:datastoreItem xmlns:ds="http://schemas.openxmlformats.org/officeDocument/2006/customXml" ds:itemID="{BEC5C3D6-0E94-4FAE-9CD0-2A1AED5E03A4}">
   <ds:schemaRefs>
     <ds:schemaRef ds:uri="http://schemas.openxmlformats.org/officeDocument/2006/bibliography"/>
   </ds:schemaRefs>

</xml_diff>

<commit_message>
- Xử lý thời gian (giờ phút giây). - Chỉnh 2 chế độ view.
</commit_message>
<xml_diff>
--- a/Lab4/Báo cáo.docx
+++ b/Lab4/Báo cáo.docx
@@ -663,7 +663,7 @@
       <w:bookmarkStart w:id="0" w:name="_Toc381861833"/>
       <w:bookmarkStart w:id="1" w:name="_Toc385832226"/>
       <w:bookmarkStart w:id="2" w:name="_Toc381861836"/>
-      <w:bookmarkStart w:id="3" w:name="_Toc390713080"/>
+      <w:bookmarkStart w:id="3" w:name="_Toc390778563"/>
       <w:r>
         <w:rPr>
           <w:rFonts w:ascii="Times New Roman" w:hAnsi="Times New Roman" w:cs="Times New Roman"/>
@@ -1192,7 +1192,7 @@
             </w:rPr>
             <w:fldChar w:fldCharType="separate"/>
           </w:r>
-          <w:hyperlink w:anchor="_Toc390713080" w:history="1">
+          <w:hyperlink w:anchor="_Toc390778563" w:history="1">
             <w:r>
               <w:rPr>
                 <w:rStyle w:val="Hyperlink"/>
@@ -1216,7 +1216,7 @@
               <w:rPr>
                 <w:webHidden/>
               </w:rPr>
-              <w:instrText xml:space="preserve"> PAGEREF _Toc390713080 \h </w:instrText>
+              <w:instrText xml:space="preserve"> PAGEREF _Toc390778563 \h </w:instrText>
             </w:r>
             <w:r>
               <w:rPr>
@@ -1252,7 +1252,7 @@
               <w:lang w:eastAsia="ja-JP"/>
             </w:rPr>
           </w:pPr>
-          <w:hyperlink w:anchor="_Toc390713081" w:history="1">
+          <w:hyperlink w:anchor="_Toc390778564" w:history="1">
             <w:r>
               <w:rPr>
                 <w:rStyle w:val="Hyperlink"/>
@@ -1291,7 +1291,7 @@
               <w:rPr>
                 <w:webHidden/>
               </w:rPr>
-              <w:instrText xml:space="preserve"> PAGEREF _Toc390713081 \h </w:instrText>
+              <w:instrText xml:space="preserve"> PAGEREF _Toc390778564 \h </w:instrText>
             </w:r>
             <w:r>
               <w:rPr>
@@ -1327,7 +1327,7 @@
               <w:lang w:eastAsia="ja-JP"/>
             </w:rPr>
           </w:pPr>
-          <w:hyperlink w:anchor="_Toc390713082" w:history="1">
+          <w:hyperlink w:anchor="_Toc390778565" w:history="1">
             <w:r>
               <w:rPr>
                 <w:rStyle w:val="Hyperlink"/>
@@ -1371,7 +1371,7 @@
                 <w:noProof/>
                 <w:webHidden/>
               </w:rPr>
-              <w:instrText xml:space="preserve"> PAGEREF _Toc390713082 \h </w:instrText>
+              <w:instrText xml:space="preserve"> PAGEREF _Toc390778565 \h </w:instrText>
             </w:r>
             <w:r>
               <w:rPr>
@@ -1411,7 +1411,7 @@
               <w:lang w:eastAsia="ja-JP"/>
             </w:rPr>
           </w:pPr>
-          <w:hyperlink w:anchor="_Toc390713083" w:history="1">
+          <w:hyperlink w:anchor="_Toc390778566" w:history="1">
             <w:r>
               <w:rPr>
                 <w:rStyle w:val="Hyperlink"/>
@@ -1455,7 +1455,7 @@
                 <w:noProof/>
                 <w:webHidden/>
               </w:rPr>
-              <w:instrText xml:space="preserve"> PAGEREF _Toc390713083 \h </w:instrText>
+              <w:instrText xml:space="preserve"> PAGEREF _Toc390778566 \h </w:instrText>
             </w:r>
             <w:r>
               <w:rPr>
@@ -1495,7 +1495,7 @@
               <w:lang w:eastAsia="ja-JP"/>
             </w:rPr>
           </w:pPr>
-          <w:hyperlink w:anchor="_Toc390713084" w:history="1">
+          <w:hyperlink w:anchor="_Toc390778567" w:history="1">
             <w:r>
               <w:rPr>
                 <w:rStyle w:val="Hyperlink"/>
@@ -1539,7 +1539,7 @@
                 <w:noProof/>
                 <w:webHidden/>
               </w:rPr>
-              <w:instrText xml:space="preserve"> PAGEREF _Toc390713084 \h </w:instrText>
+              <w:instrText xml:space="preserve"> PAGEREF _Toc390778567 \h </w:instrText>
             </w:r>
             <w:r>
               <w:rPr>
@@ -1579,7 +1579,7 @@
               <w:lang w:eastAsia="ja-JP"/>
             </w:rPr>
           </w:pPr>
-          <w:hyperlink w:anchor="_Toc390713085" w:history="1">
+          <w:hyperlink w:anchor="_Toc390778568" w:history="1">
             <w:r>
               <w:rPr>
                 <w:rStyle w:val="Hyperlink"/>
@@ -1618,7 +1618,7 @@
               <w:rPr>
                 <w:webHidden/>
               </w:rPr>
-              <w:instrText xml:space="preserve"> PAGEREF _Toc390713085 \h </w:instrText>
+              <w:instrText xml:space="preserve"> PAGEREF _Toc390778568 \h </w:instrText>
             </w:r>
             <w:r>
               <w:rPr>
@@ -1654,7 +1654,7 @@
               <w:lang w:eastAsia="ja-JP"/>
             </w:rPr>
           </w:pPr>
-          <w:hyperlink w:anchor="_Toc390713086" w:history="1">
+          <w:hyperlink w:anchor="_Toc390778569" w:history="1">
             <w:r>
               <w:rPr>
                 <w:rStyle w:val="Hyperlink"/>
@@ -1698,7 +1698,7 @@
                 <w:noProof/>
                 <w:webHidden/>
               </w:rPr>
-              <w:instrText xml:space="preserve"> PAGEREF _Toc390713086 \h </w:instrText>
+              <w:instrText xml:space="preserve"> PAGEREF _Toc390778569 \h </w:instrText>
             </w:r>
             <w:r>
               <w:rPr>
@@ -1738,7 +1738,7 @@
               <w:lang w:eastAsia="ja-JP"/>
             </w:rPr>
           </w:pPr>
-          <w:hyperlink w:anchor="_Toc390713087" w:history="1">
+          <w:hyperlink w:anchor="_Toc390778570" w:history="1">
             <w:r>
               <w:rPr>
                 <w:rStyle w:val="Hyperlink"/>
@@ -1782,7 +1782,7 @@
                 <w:noProof/>
                 <w:webHidden/>
               </w:rPr>
-              <w:instrText xml:space="preserve"> PAGEREF _Toc390713087 \h </w:instrText>
+              <w:instrText xml:space="preserve"> PAGEREF _Toc390778570 \h </w:instrText>
             </w:r>
             <w:r>
               <w:rPr>
@@ -1822,7 +1822,7 @@
               <w:lang w:eastAsia="ja-JP"/>
             </w:rPr>
           </w:pPr>
-          <w:hyperlink w:anchor="_Toc390713088" w:history="1">
+          <w:hyperlink w:anchor="_Toc390778571" w:history="1">
             <w:r>
               <w:rPr>
                 <w:rStyle w:val="Hyperlink"/>
@@ -1866,7 +1866,7 @@
                 <w:noProof/>
                 <w:webHidden/>
               </w:rPr>
-              <w:instrText xml:space="preserve"> PAGEREF _Toc390713088 \h </w:instrText>
+              <w:instrText xml:space="preserve"> PAGEREF _Toc390778571 \h </w:instrText>
             </w:r>
             <w:r>
               <w:rPr>
@@ -1906,7 +1906,7 @@
               <w:lang w:eastAsia="ja-JP"/>
             </w:rPr>
           </w:pPr>
-          <w:hyperlink w:anchor="_Toc390713089" w:history="1">
+          <w:hyperlink w:anchor="_Toc390778572" w:history="1">
             <w:r>
               <w:rPr>
                 <w:rStyle w:val="Hyperlink"/>
@@ -1950,7 +1950,7 @@
                 <w:noProof/>
                 <w:webHidden/>
               </w:rPr>
-              <w:instrText xml:space="preserve"> PAGEREF _Toc390713089 \h </w:instrText>
+              <w:instrText xml:space="preserve"> PAGEREF _Toc390778572 \h </w:instrText>
             </w:r>
             <w:r>
               <w:rPr>
@@ -1990,7 +1990,7 @@
               <w:lang w:eastAsia="ja-JP"/>
             </w:rPr>
           </w:pPr>
-          <w:hyperlink w:anchor="_Toc390713090" w:history="1">
+          <w:hyperlink w:anchor="_Toc390778573" w:history="1">
             <w:r>
               <w:rPr>
                 <w:rStyle w:val="Hyperlink"/>
@@ -2034,7 +2034,7 @@
                 <w:noProof/>
                 <w:webHidden/>
               </w:rPr>
-              <w:instrText xml:space="preserve"> PAGEREF _Toc390713090 \h </w:instrText>
+              <w:instrText xml:space="preserve"> PAGEREF _Toc390778573 \h </w:instrText>
             </w:r>
             <w:r>
               <w:rPr>
@@ -2074,7 +2074,7 @@
               <w:lang w:eastAsia="ja-JP"/>
             </w:rPr>
           </w:pPr>
-          <w:hyperlink w:anchor="_Toc390713091" w:history="1">
+          <w:hyperlink w:anchor="_Toc390778574" w:history="1">
             <w:r>
               <w:rPr>
                 <w:rStyle w:val="Hyperlink"/>
@@ -2118,7 +2118,7 @@
                 <w:noProof/>
                 <w:webHidden/>
               </w:rPr>
-              <w:instrText xml:space="preserve"> PAGEREF _Toc390713091 \h </w:instrText>
+              <w:instrText xml:space="preserve"> PAGEREF _Toc390778574 \h </w:instrText>
             </w:r>
             <w:r>
               <w:rPr>
@@ -2158,7 +2158,7 @@
               <w:lang w:eastAsia="ja-JP"/>
             </w:rPr>
           </w:pPr>
-          <w:hyperlink w:anchor="_Toc390713092" w:history="1">
+          <w:hyperlink w:anchor="_Toc390778575" w:history="1">
             <w:r>
               <w:rPr>
                 <w:rStyle w:val="Hyperlink"/>
@@ -2202,7 +2202,7 @@
                 <w:noProof/>
                 <w:webHidden/>
               </w:rPr>
-              <w:instrText xml:space="preserve"> PAGEREF _Toc390713092 \h </w:instrText>
+              <w:instrText xml:space="preserve"> PAGEREF _Toc390778575 \h </w:instrText>
             </w:r>
             <w:r>
               <w:rPr>
@@ -2242,7 +2242,7 @@
               <w:lang w:eastAsia="ja-JP"/>
             </w:rPr>
           </w:pPr>
-          <w:hyperlink w:anchor="_Toc390713093" w:history="1">
+          <w:hyperlink w:anchor="_Toc390778576" w:history="1">
             <w:r>
               <w:rPr>
                 <w:rStyle w:val="Hyperlink"/>
@@ -2286,7 +2286,7 @@
                 <w:noProof/>
                 <w:webHidden/>
               </w:rPr>
-              <w:instrText xml:space="preserve"> PAGEREF _Toc390713093 \h </w:instrText>
+              <w:instrText xml:space="preserve"> PAGEREF _Toc390778576 \h </w:instrText>
             </w:r>
             <w:r>
               <w:rPr>
@@ -2326,7 +2326,7 @@
               <w:lang w:eastAsia="ja-JP"/>
             </w:rPr>
           </w:pPr>
-          <w:hyperlink w:anchor="_Toc390713094" w:history="1">
+          <w:hyperlink w:anchor="_Toc390778577" w:history="1">
             <w:r>
               <w:rPr>
                 <w:rStyle w:val="Hyperlink"/>
@@ -2370,7 +2370,7 @@
                 <w:noProof/>
                 <w:webHidden/>
               </w:rPr>
-              <w:instrText xml:space="preserve"> PAGEREF _Toc390713094 \h </w:instrText>
+              <w:instrText xml:space="preserve"> PAGEREF _Toc390778577 \h </w:instrText>
             </w:r>
             <w:r>
               <w:rPr>
@@ -2410,7 +2410,7 @@
               <w:lang w:eastAsia="ja-JP"/>
             </w:rPr>
           </w:pPr>
-          <w:hyperlink w:anchor="_Toc390713095" w:history="1">
+          <w:hyperlink w:anchor="_Toc390778578" w:history="1">
             <w:r>
               <w:rPr>
                 <w:rStyle w:val="Hyperlink"/>
@@ -2454,7 +2454,7 @@
                 <w:noProof/>
                 <w:webHidden/>
               </w:rPr>
-              <w:instrText xml:space="preserve"> PAGEREF _Toc390713095 \h </w:instrText>
+              <w:instrText xml:space="preserve"> PAGEREF _Toc390778578 \h </w:instrText>
             </w:r>
             <w:r>
               <w:rPr>
@@ -2494,7 +2494,7 @@
               <w:lang w:eastAsia="ja-JP"/>
             </w:rPr>
           </w:pPr>
-          <w:hyperlink w:anchor="_Toc390713096" w:history="1">
+          <w:hyperlink w:anchor="_Toc390778579" w:history="1">
             <w:r>
               <w:rPr>
                 <w:rStyle w:val="Hyperlink"/>
@@ -2517,7 +2517,7 @@
                 <w:rFonts w:ascii="Times New Roman" w:hAnsi="Times New Roman" w:cs="Times New Roman"/>
                 <w:noProof/>
               </w:rPr>
-              <w:t>Số</w:t>
+              <w:t>Số, thời gian</w:t>
             </w:r>
             <w:r>
               <w:rPr>
@@ -2538,91 +2538,7 @@
                 <w:noProof/>
                 <w:webHidden/>
               </w:rPr>
-              <w:instrText xml:space="preserve"> PAGEREF _Toc390713096 \h </w:instrText>
-            </w:r>
-            <w:r>
-              <w:rPr>
-                <w:noProof/>
-                <w:webHidden/>
-              </w:rPr>
-            </w:r>
-            <w:r>
-              <w:rPr>
-                <w:noProof/>
-                <w:webHidden/>
-              </w:rPr>
-              <w:fldChar w:fldCharType="separate"/>
-            </w:r>
-            <w:r>
-              <w:rPr>
-                <w:noProof/>
-                <w:webHidden/>
-              </w:rPr>
-              <w:t>8</w:t>
-            </w:r>
-            <w:r>
-              <w:rPr>
-                <w:noProof/>
-                <w:webHidden/>
-              </w:rPr>
-              <w:fldChar w:fldCharType="end"/>
-            </w:r>
-          </w:hyperlink>
-        </w:p>
-        <w:p>
-          <w:pPr>
-            <w:pStyle w:val="TOC3"/>
-            <w:rPr>
-              <w:rFonts w:eastAsiaTheme="minorEastAsia"/>
-              <w:noProof/>
-              <w:lang w:eastAsia="ja-JP"/>
-            </w:rPr>
-          </w:pPr>
-          <w:hyperlink w:anchor="_Toc390713097" w:history="1">
-            <w:r>
-              <w:rPr>
-                <w:rStyle w:val="Hyperlink"/>
-                <w:rFonts w:ascii="Times New Roman" w:hAnsi="Times New Roman" w:cs="Times New Roman"/>
-                <w:noProof/>
-              </w:rPr>
-              <w:t>h)</w:t>
-            </w:r>
-            <w:r>
-              <w:rPr>
-                <w:rFonts w:eastAsiaTheme="minorEastAsia"/>
-                <w:noProof/>
-                <w:lang w:eastAsia="ja-JP"/>
-              </w:rPr>
-              <w:tab/>
-            </w:r>
-            <w:r>
-              <w:rPr>
-                <w:rStyle w:val="Hyperlink"/>
-                <w:rFonts w:ascii="Times New Roman" w:hAnsi="Times New Roman" w:cs="Times New Roman"/>
-                <w:noProof/>
-              </w:rPr>
-              <w:t>Ngày tháng</w:t>
-            </w:r>
-            <w:r>
-              <w:rPr>
-                <w:noProof/>
-                <w:webHidden/>
-              </w:rPr>
-              <w:tab/>
-            </w:r>
-            <w:r>
-              <w:rPr>
-                <w:noProof/>
-                <w:webHidden/>
-              </w:rPr>
-              <w:fldChar w:fldCharType="begin"/>
-            </w:r>
-            <w:r>
-              <w:rPr>
-                <w:noProof/>
-                <w:webHidden/>
-              </w:rPr>
-              <w:instrText xml:space="preserve"> PAGEREF _Toc390713097 \h </w:instrText>
+              <w:instrText xml:space="preserve"> PAGEREF _Toc390778579 \h </w:instrText>
             </w:r>
             <w:r>
               <w:rPr>
@@ -2662,7 +2578,7 @@
               <w:lang w:eastAsia="ja-JP"/>
             </w:rPr>
           </w:pPr>
-          <w:hyperlink w:anchor="_Toc390713098" w:history="1">
+          <w:hyperlink w:anchor="_Toc390778580" w:history="1">
             <w:r>
               <w:rPr>
                 <w:rStyle w:val="Hyperlink"/>
@@ -2706,7 +2622,7 @@
                 <w:noProof/>
                 <w:webHidden/>
               </w:rPr>
-              <w:instrText xml:space="preserve"> PAGEREF _Toc390713098 \h </w:instrText>
+              <w:instrText xml:space="preserve"> PAGEREF _Toc390778580 \h </w:instrText>
             </w:r>
             <w:r>
               <w:rPr>
@@ -2746,7 +2662,7 @@
               <w:lang w:eastAsia="ja-JP"/>
             </w:rPr>
           </w:pPr>
-          <w:hyperlink w:anchor="_Toc390713099" w:history="1">
+          <w:hyperlink w:anchor="_Toc390778581" w:history="1">
             <w:r>
               <w:rPr>
                 <w:rStyle w:val="Hyperlink"/>
@@ -2785,7 +2701,7 @@
               <w:rPr>
                 <w:webHidden/>
               </w:rPr>
-              <w:instrText xml:space="preserve"> PAGEREF _Toc390713099 \h </w:instrText>
+              <w:instrText xml:space="preserve"> PAGEREF _Toc390778581 \h </w:instrText>
             </w:r>
             <w:r>
               <w:rPr>
@@ -2830,8 +2746,6 @@
             <w:fldChar w:fldCharType="end"/>
           </w:r>
         </w:p>
-        <w:bookmarkStart w:id="4" w:name="_GoBack" w:displacedByCustomXml="next"/>
-        <w:bookmarkEnd w:id="4" w:displacedByCustomXml="next"/>
       </w:sdtContent>
     </w:sdt>
     <w:p>
@@ -2874,8 +2788,8 @@
           <w:szCs w:val="32"/>
         </w:rPr>
       </w:pPr>
-      <w:bookmarkStart w:id="5" w:name="_Toc385832228"/>
-      <w:bookmarkStart w:id="6" w:name="_Toc390713081"/>
+      <w:bookmarkStart w:id="4" w:name="_Toc385832228"/>
+      <w:bookmarkStart w:id="5" w:name="_Toc390778564"/>
       <w:bookmarkEnd w:id="2"/>
       <w:r>
         <w:rPr>
@@ -2886,8 +2800,8 @@
         <w:lastRenderedPageBreak/>
         <w:t>Cơ sở lý thuyết</w:t>
       </w:r>
+      <w:bookmarkEnd w:id="4"/>
       <w:bookmarkEnd w:id="5"/>
-      <w:bookmarkEnd w:id="6"/>
     </w:p>
     <w:p>
       <w:pPr>
@@ -2904,8 +2818,8 @@
           <w:szCs w:val="26"/>
         </w:rPr>
       </w:pPr>
-      <w:bookmarkStart w:id="7" w:name="_Toc385832229"/>
-      <w:bookmarkStart w:id="8" w:name="_Toc390713082"/>
+      <w:bookmarkStart w:id="6" w:name="_Toc385832229"/>
+      <w:bookmarkStart w:id="7" w:name="_Toc390778565"/>
       <w:r>
         <w:rPr>
           <w:rFonts w:ascii="Times New Roman" w:hAnsi="Times New Roman" w:cs="Times New Roman"/>
@@ -2914,8 +2828,8 @@
         </w:rPr>
         <w:t>Trích chọn đặc trưng</w:t>
       </w:r>
+      <w:bookmarkEnd w:id="6"/>
       <w:bookmarkEnd w:id="7"/>
-      <w:bookmarkEnd w:id="8"/>
     </w:p>
     <w:p>
       <w:pPr>
@@ -3382,7 +3296,7 @@
           <w:szCs w:val="26"/>
         </w:rPr>
       </w:pPr>
-      <w:bookmarkStart w:id="9" w:name="_Toc390713083"/>
+      <w:bookmarkStart w:id="8" w:name="_Toc390778566"/>
       <w:r>
         <w:rPr>
           <w:rFonts w:ascii="Times New Roman" w:hAnsi="Times New Roman" w:cs="Times New Roman"/>
@@ -3399,7 +3313,7 @@
         </w:rPr>
         <w:t xml:space="preserve"> (HMM)</w:t>
       </w:r>
-      <w:bookmarkEnd w:id="9"/>
+      <w:bookmarkEnd w:id="8"/>
     </w:p>
     <w:p>
       <w:pPr>
@@ -5667,7 +5581,7 @@
           <w:szCs w:val="26"/>
         </w:rPr>
       </w:pPr>
-      <w:bookmarkStart w:id="10" w:name="_Toc390713084"/>
+      <w:bookmarkStart w:id="9" w:name="_Toc390778567"/>
       <w:r>
         <w:rPr>
           <w:rFonts w:ascii="Times New Roman" w:hAnsi="Times New Roman" w:cs="Times New Roman"/>
@@ -5676,7 +5590,7 @@
         </w:rPr>
         <w:t>Các bài toán với mô hình Markov ẩn</w:t>
       </w:r>
-      <w:bookmarkEnd w:id="10"/>
+      <w:bookmarkEnd w:id="9"/>
     </w:p>
     <w:p>
       <w:pPr>
@@ -6590,8 +6504,8 @@
           <w:szCs w:val="32"/>
         </w:rPr>
       </w:pPr>
-      <w:bookmarkStart w:id="11" w:name="_Toc385832232"/>
-      <w:bookmarkStart w:id="12" w:name="_Toc390713085"/>
+      <w:bookmarkStart w:id="10" w:name="_Toc385832232"/>
+      <w:bookmarkStart w:id="11" w:name="_Toc390778568"/>
       <w:r>
         <w:rPr>
           <w:rFonts w:ascii="Times New Roman" w:hAnsi="Times New Roman" w:cs="Times New Roman"/>
@@ -6600,8 +6514,8 @@
         </w:rPr>
         <w:t>Thực nghiệm</w:t>
       </w:r>
+      <w:bookmarkEnd w:id="10"/>
       <w:bookmarkEnd w:id="11"/>
-      <w:bookmarkEnd w:id="12"/>
     </w:p>
     <w:p>
       <w:pPr>
@@ -6618,8 +6532,8 @@
           <w:szCs w:val="26"/>
         </w:rPr>
       </w:pPr>
-      <w:bookmarkStart w:id="13" w:name="_Toc385832233"/>
-      <w:bookmarkStart w:id="14" w:name="_Toc390713086"/>
+      <w:bookmarkStart w:id="12" w:name="_Toc385832233"/>
+      <w:bookmarkStart w:id="13" w:name="_Toc390778569"/>
       <w:r>
         <w:rPr>
           <w:rFonts w:ascii="Times New Roman" w:hAnsi="Times New Roman" w:cs="Times New Roman"/>
@@ -6628,8 +6542,8 @@
         </w:rPr>
         <w:t>Dữ liệu thực nghiệm</w:t>
       </w:r>
+      <w:bookmarkEnd w:id="12"/>
       <w:bookmarkEnd w:id="13"/>
-      <w:bookmarkEnd w:id="14"/>
     </w:p>
     <w:p>
       <w:pPr>
@@ -6859,9 +6773,9 @@
         </w:rPr>
         <w:lastRenderedPageBreak/>
         <w:drawing>
-          <wp:inline distT="0" distB="0" distL="0" distR="0" wp14:anchorId="2B11657F" wp14:editId="6FA91B3D">
-            <wp:extent cx="5123543" cy="5092086"/>
-            <wp:effectExtent l="0" t="0" r="1270" b="0"/>
+          <wp:inline distT="0" distB="0" distL="0" distR="0" wp14:anchorId="08728319" wp14:editId="394CA2B5">
+            <wp:extent cx="5334635" cy="5301882"/>
+            <wp:effectExtent l="0" t="0" r="0" b="0"/>
             <wp:docPr id="1" name="Picture 1"/>
             <wp:cNvGraphicFramePr>
               <a:graphicFrameLocks xmlns:a="http://schemas.openxmlformats.org/drawingml/2006/main" noChangeAspect="1"/>
@@ -6882,7 +6796,7 @@
                   <pic:spPr>
                     <a:xfrm>
                       <a:off x="0" y="0"/>
-                      <a:ext cx="5137477" cy="5105934"/>
+                      <a:ext cx="5340051" cy="5307264"/>
                     </a:xfrm>
                     <a:prstGeom prst="rect">
                       <a:avLst/>
@@ -6910,8 +6824,8 @@
           <w:szCs w:val="26"/>
         </w:rPr>
       </w:pPr>
-      <w:bookmarkStart w:id="15" w:name="_Toc385832234"/>
-      <w:bookmarkStart w:id="16" w:name="_Toc390713087"/>
+      <w:bookmarkStart w:id="14" w:name="_Toc385832234"/>
+      <w:bookmarkStart w:id="15" w:name="_Toc390778570"/>
       <w:r>
         <w:rPr>
           <w:rFonts w:ascii="Times New Roman" w:hAnsi="Times New Roman" w:cs="Times New Roman"/>
@@ -6920,7 +6834,7 @@
         </w:rPr>
         <w:t>HTK</w:t>
       </w:r>
-      <w:bookmarkEnd w:id="16"/>
+      <w:bookmarkEnd w:id="15"/>
     </w:p>
     <w:p>
       <w:pPr>
@@ -6938,7 +6852,17 @@
           <w:sz w:val="26"/>
           <w:szCs w:val="26"/>
         </w:rPr>
-        <w:t>HTK cung cấp các công cụ cho việc xây dựng một mô hình Markov ẩn (HMMs).</w:t>
+        <w:t>HTK cung cấp</w:t>
+      </w:r>
+      <w:bookmarkStart w:id="16" w:name="_GoBack"/>
+      <w:bookmarkEnd w:id="16"/>
+      <w:r>
+        <w:rPr>
+          <w:rFonts w:ascii="Times New Roman" w:hAnsi="Times New Roman" w:cs="Times New Roman"/>
+          <w:sz w:val="26"/>
+          <w:szCs w:val="26"/>
+        </w:rPr>
+        <w:t xml:space="preserve"> các công cụ cho việc xây dựng một mô hình Markov ẩn (HMMs).</w:t>
       </w:r>
       <w:r>
         <w:rPr>
@@ -7240,6 +7164,7 @@
           <w:sz w:val="26"/>
           <w:szCs w:val="26"/>
         </w:rPr>
+        <w:lastRenderedPageBreak/>
         <w:t>HVite: công cụ so khớp/nhận dạng với đầu vào là dữ liệu cần nhận dạng, và trả về</w:t>
       </w:r>
       <w:r>
@@ -7278,7 +7203,6 @@
           <w:sz w:val="26"/>
           <w:szCs w:val="26"/>
         </w:rPr>
-        <w:lastRenderedPageBreak/>
         <w:t>HResults</w:t>
       </w:r>
       <w:r>
@@ -7313,7 +7237,7 @@
           <w:szCs w:val="26"/>
         </w:rPr>
       </w:pPr>
-      <w:bookmarkStart w:id="17" w:name="_Toc390713088"/>
+      <w:bookmarkStart w:id="17" w:name="_Toc390778571"/>
       <w:r>
         <w:rPr>
           <w:rFonts w:ascii="Times New Roman" w:hAnsi="Times New Roman" w:cs="Times New Roman"/>
@@ -7322,7 +7246,7 @@
         </w:rPr>
         <w:t>Phương pháp thực hiện</w:t>
       </w:r>
-      <w:bookmarkEnd w:id="15"/>
+      <w:bookmarkEnd w:id="14"/>
       <w:bookmarkEnd w:id="17"/>
     </w:p>
     <w:p>
@@ -8409,6 +8333,7 @@
           <w:sz w:val="26"/>
           <w:szCs w:val="26"/>
         </w:rPr>
+        <w:lastRenderedPageBreak/>
         <w:t>Tạo tập tin macros: kết hợp đoạn ~o của tập tin hmm0\proto và ~v của tập tin hmm0\</w:t>
       </w:r>
       <w:r>
@@ -8450,7 +8375,6 @@
           <w:sz w:val="26"/>
           <w:szCs w:val="26"/>
         </w:rPr>
-        <w:lastRenderedPageBreak/>
         <w:t xml:space="preserve">Tạo tập tin hmmdefs: với mỗi dòng trong monophones0, kết hợp thêm đoạn </w:t>
       </w:r>
       <w:r>
@@ -9331,6 +9255,7 @@
           <w:sz w:val="26"/>
           <w:szCs w:val="26"/>
         </w:rPr>
+        <w:lastRenderedPageBreak/>
         <w:t>So sánh từng từ của câu văn bản với từ trong recout.mlf, dựa vào từ đứng trước và từ đứng sau</w:t>
       </w:r>
       <w:r>
@@ -9431,7 +9356,7 @@
           <w:szCs w:val="26"/>
         </w:rPr>
       </w:pPr>
-      <w:bookmarkStart w:id="19" w:name="_Toc390713089"/>
+      <w:bookmarkStart w:id="19" w:name="_Toc390778572"/>
       <w:bookmarkEnd w:id="18"/>
       <w:r>
         <w:rPr>
@@ -9442,6 +9367,57 @@
         <w:t>Các trường hợp chuẩn hóa dữ liệu đầu vào</w:t>
       </w:r>
       <w:bookmarkEnd w:id="19"/>
+    </w:p>
+    <w:p>
+      <w:pPr>
+        <w:jc w:val="center"/>
+        <w:rPr>
+          <w:rFonts w:ascii="Times New Roman" w:hAnsi="Times New Roman" w:cs="Times New Roman"/>
+          <w:sz w:val="26"/>
+          <w:szCs w:val="26"/>
+        </w:rPr>
+      </w:pPr>
+      <w:r>
+        <w:rPr>
+          <w:noProof/>
+          <w:lang w:eastAsia="ja-JP"/>
+        </w:rPr>
+        <w:drawing>
+          <wp:inline distT="0" distB="0" distL="0" distR="0" wp14:anchorId="1D3B5CF8" wp14:editId="03B1ECF6">
+            <wp:extent cx="5407206" cy="2202958"/>
+            <wp:effectExtent l="0" t="0" r="3175" b="6985"/>
+            <wp:docPr id="4" name="Picture 4"/>
+            <wp:cNvGraphicFramePr>
+              <a:graphicFrameLocks xmlns:a="http://schemas.openxmlformats.org/drawingml/2006/main" noChangeAspect="1"/>
+            </wp:cNvGraphicFramePr>
+            <a:graphic xmlns:a="http://schemas.openxmlformats.org/drawingml/2006/main">
+              <a:graphicData uri="http://schemas.openxmlformats.org/drawingml/2006/picture">
+                <pic:pic xmlns:pic="http://schemas.openxmlformats.org/drawingml/2006/picture">
+                  <pic:nvPicPr>
+                    <pic:cNvPr id="1" name=""/>
+                    <pic:cNvPicPr/>
+                  </pic:nvPicPr>
+                  <pic:blipFill>
+                    <a:blip r:embed="rId12"/>
+                    <a:stretch>
+                      <a:fillRect/>
+                    </a:stretch>
+                  </pic:blipFill>
+                  <pic:spPr>
+                    <a:xfrm>
+                      <a:off x="0" y="0"/>
+                      <a:ext cx="5414109" cy="2205770"/>
+                    </a:xfrm>
+                    <a:prstGeom prst="rect">
+                      <a:avLst/>
+                    </a:prstGeom>
+                  </pic:spPr>
+                </pic:pic>
+              </a:graphicData>
+            </a:graphic>
+          </wp:inline>
+        </w:drawing>
+      </w:r>
     </w:p>
     <w:p>
       <w:pPr>
@@ -9548,7 +9524,7 @@
           <w:szCs w:val="26"/>
         </w:rPr>
       </w:pPr>
-      <w:bookmarkStart w:id="20" w:name="_Toc390713090"/>
+      <w:bookmarkStart w:id="20" w:name="_Toc390778573"/>
       <w:r>
         <w:rPr>
           <w:rFonts w:ascii="Times New Roman" w:hAnsi="Times New Roman" w:cs="Times New Roman"/>
@@ -9688,7 +9664,7 @@
           <w:szCs w:val="26"/>
         </w:rPr>
       </w:pPr>
-      <w:bookmarkStart w:id="21" w:name="_Toc390713091"/>
+      <w:bookmarkStart w:id="21" w:name="_Toc390778574"/>
       <w:r>
         <w:rPr>
           <w:rFonts w:ascii="Times New Roman" w:hAnsi="Times New Roman" w:cs="Times New Roman"/>
@@ -9775,7 +9751,7 @@
           <w:szCs w:val="26"/>
         </w:rPr>
       </w:pPr>
-      <w:bookmarkStart w:id="22" w:name="_Toc390713092"/>
+      <w:bookmarkStart w:id="22" w:name="_Toc390778575"/>
       <w:r>
         <w:rPr>
           <w:rFonts w:ascii="Times New Roman" w:hAnsi="Times New Roman" w:cs="Times New Roman"/>
@@ -10545,6 +10521,7 @@
           <w:sz w:val="19"/>
           <w:szCs w:val="19"/>
         </w:rPr>
+        <w:lastRenderedPageBreak/>
         <w:t>GTVT</w:t>
       </w:r>
       <w:r>
@@ -11185,7 +11162,6 @@
           <w:sz w:val="19"/>
           <w:szCs w:val="19"/>
         </w:rPr>
-        <w:lastRenderedPageBreak/>
         <w:t>TGĐ</w:t>
       </w:r>
       <w:r>
@@ -11404,7 +11380,7 @@
           <w:szCs w:val="26"/>
         </w:rPr>
       </w:pPr>
-      <w:bookmarkStart w:id="23" w:name="_Toc390713093"/>
+      <w:bookmarkStart w:id="23" w:name="_Toc390778576"/>
       <w:r>
         <w:rPr>
           <w:rFonts w:ascii="Times New Roman" w:hAnsi="Times New Roman" w:cs="Times New Roman"/>
@@ -11544,7 +11520,7 @@
           <w:szCs w:val="26"/>
         </w:rPr>
       </w:pPr>
-      <w:bookmarkStart w:id="24" w:name="_Toc390713094"/>
+      <w:bookmarkStart w:id="24" w:name="_Toc390778577"/>
       <w:r>
         <w:rPr>
           <w:rFonts w:ascii="Times New Roman" w:hAnsi="Times New Roman" w:cs="Times New Roman"/>
@@ -11605,7 +11581,7 @@
           <w:szCs w:val="26"/>
         </w:rPr>
       </w:pPr>
-      <w:bookmarkStart w:id="25" w:name="_Toc390713095"/>
+      <w:bookmarkStart w:id="25" w:name="_Toc390778578"/>
       <w:r>
         <w:rPr>
           <w:rFonts w:ascii="Times New Roman" w:hAnsi="Times New Roman" w:cs="Times New Roman"/>
@@ -11666,7 +11642,7 @@
           <w:szCs w:val="26"/>
         </w:rPr>
       </w:pPr>
-      <w:bookmarkStart w:id="26" w:name="_Toc390713096"/>
+      <w:bookmarkStart w:id="26" w:name="_Toc390778579"/>
       <w:r>
         <w:rPr>
           <w:rFonts w:ascii="Times New Roman" w:hAnsi="Times New Roman" w:cs="Times New Roman"/>
@@ -11674,6 +11650,14 @@
           <w:szCs w:val="26"/>
         </w:rPr>
         <w:t>Số</w:t>
+      </w:r>
+      <w:r>
+        <w:rPr>
+          <w:rFonts w:ascii="Times New Roman" w:hAnsi="Times New Roman" w:cs="Times New Roman"/>
+          <w:sz w:val="26"/>
+          <w:szCs w:val="26"/>
+        </w:rPr>
+        <w:t>, thời gian</w:t>
       </w:r>
       <w:bookmarkEnd w:id="26"/>
     </w:p>
@@ -11715,27 +11699,54 @@
     <w:p>
       <w:pPr>
         <w:pStyle w:val="ListParagraph"/>
-        <w:numPr>
-          <w:ilvl w:val="1"/>
-          <w:numId w:val="37"/>
-        </w:numPr>
-        <w:outlineLvl w:val="2"/>
-        <w:rPr>
-          <w:rFonts w:ascii="Times New Roman" w:hAnsi="Times New Roman" w:cs="Times New Roman"/>
-          <w:sz w:val="26"/>
-          <w:szCs w:val="26"/>
-        </w:rPr>
-      </w:pPr>
-      <w:bookmarkStart w:id="27" w:name="_Toc390713097"/>
-      <w:r>
-        <w:rPr>
-          <w:rFonts w:ascii="Times New Roman" w:hAnsi="Times New Roman" w:cs="Times New Roman"/>
-          <w:sz w:val="26"/>
-          <w:szCs w:val="26"/>
-        </w:rPr>
-        <w:t>Ngày tháng</w:t>
-      </w:r>
-      <w:bookmarkEnd w:id="27"/>
+        <w:ind w:left="1440"/>
+        <w:rPr>
+          <w:rFonts w:ascii="Times New Roman" w:hAnsi="Times New Roman" w:cs="Times New Roman"/>
+          <w:sz w:val="26"/>
+          <w:szCs w:val="26"/>
+        </w:rPr>
+      </w:pPr>
+      <w:r>
+        <w:rPr>
+          <w:rFonts w:ascii="Times New Roman" w:hAnsi="Times New Roman" w:cs="Times New Roman"/>
+          <w:sz w:val="26"/>
+          <w:szCs w:val="26"/>
+        </w:rPr>
+        <w:t xml:space="preserve">Xử lý được ngày tháng </w:t>
+      </w:r>
+      <w:r>
+        <w:rPr>
+          <w:rFonts w:ascii="Times New Roman" w:hAnsi="Times New Roman" w:cs="Times New Roman"/>
+          <w:sz w:val="26"/>
+          <w:szCs w:val="26"/>
+        </w:rPr>
+        <w:t xml:space="preserve">năm </w:t>
+      </w:r>
+      <w:r>
+        <w:rPr>
+          <w:rFonts w:ascii="Times New Roman" w:hAnsi="Times New Roman" w:cs="Times New Roman"/>
+          <w:sz w:val="26"/>
+          <w:szCs w:val="26"/>
+        </w:rPr>
+        <w:t xml:space="preserve">dạng: </w:t>
+      </w:r>
+      <w:r>
+        <w:rPr>
+          <w:rFonts w:ascii="Times New Roman" w:hAnsi="Times New Roman" w:cs="Times New Roman"/>
+          <w:i/>
+          <w:sz w:val="26"/>
+          <w:szCs w:val="26"/>
+        </w:rPr>
+        <w:t>ngày/tháng/năm</w:t>
+      </w:r>
+      <w:r>
+        <w:rPr>
+          <w:rFonts w:ascii="Times New Roman" w:hAnsi="Times New Roman" w:cs="Times New Roman"/>
+          <w:sz w:val="26"/>
+          <w:szCs w:val="26"/>
+        </w:rPr>
+        <w:t>.</w:t>
+      </w:r>
     </w:p>
     <w:p>
       <w:pPr>
@@ -11753,7 +11764,7 @@
           <w:sz w:val="26"/>
           <w:szCs w:val="26"/>
         </w:rPr>
-        <w:t xml:space="preserve">Xử lý được ngày tháng dạng: </w:t>
+        <w:t xml:space="preserve">Xử lý được thời gian dạng: </w:t>
       </w:r>
       <w:r>
         <w:rPr>
@@ -11762,7 +11773,7 @@
           <w:sz w:val="26"/>
           <w:szCs w:val="26"/>
         </w:rPr>
-        <w:t>ngày/tháng/năm</w:t>
+        <w:t>giờ:phút:giây</w:t>
       </w:r>
       <w:r>
         <w:rPr>
@@ -11788,7 +11799,7 @@
           <w:szCs w:val="26"/>
         </w:rPr>
       </w:pPr>
-      <w:bookmarkStart w:id="28" w:name="_Toc390713098"/>
+      <w:bookmarkStart w:id="27" w:name="_Toc390778580"/>
       <w:r>
         <w:rPr>
           <w:rFonts w:ascii="Times New Roman" w:hAnsi="Times New Roman" w:cs="Times New Roman"/>
@@ -11797,7 +11808,7 @@
         </w:rPr>
         <w:t>Nhận xét</w:t>
       </w:r>
-      <w:bookmarkEnd w:id="28"/>
+      <w:bookmarkEnd w:id="27"/>
     </w:p>
     <w:p>
       <w:pPr>
@@ -11914,8 +11925,8 @@
           <w:szCs w:val="32"/>
         </w:rPr>
       </w:pPr>
-      <w:bookmarkStart w:id="29" w:name="_Toc385832236"/>
-      <w:bookmarkStart w:id="30" w:name="_Toc390713099"/>
+      <w:bookmarkStart w:id="28" w:name="_Toc385832236"/>
+      <w:bookmarkStart w:id="29" w:name="_Toc390778581"/>
       <w:r>
         <w:rPr>
           <w:rFonts w:ascii="Times New Roman" w:hAnsi="Times New Roman" w:cs="Times New Roman"/>
@@ -11924,8 +11935,8 @@
         </w:rPr>
         <w:t>Tài liệu tham khảo</w:t>
       </w:r>
+      <w:bookmarkEnd w:id="28"/>
       <w:bookmarkEnd w:id="29"/>
-      <w:bookmarkEnd w:id="30"/>
     </w:p>
     <w:p>
       <w:pPr>
@@ -11965,6 +11976,7 @@
           <w:sz w:val="26"/>
           <w:szCs w:val="26"/>
         </w:rPr>
+        <w:lastRenderedPageBreak/>
         <w:t xml:space="preserve">Daniel Jurafsky &amp; James H. Martin, </w:t>
       </w:r>
       <w:r>
@@ -12145,7 +12157,7 @@
           <w:szCs w:val="26"/>
         </w:rPr>
       </w:pPr>
-      <w:hyperlink r:id="rId12" w:history="1">
+      <w:hyperlink r:id="rId13" w:history="1">
         <w:r>
           <w:rPr>
             <w:rStyle w:val="Hyperlink"/>
@@ -12171,7 +12183,7 @@
           <w:szCs w:val="26"/>
         </w:rPr>
       </w:pPr>
-      <w:hyperlink r:id="rId13" w:history="1">
+      <w:hyperlink r:id="rId14" w:history="1">
         <w:r>
           <w:rPr>
             <w:rStyle w:val="Hyperlink"/>
@@ -12194,7 +12206,7 @@
       </w:pPr>
     </w:p>
     <w:sectPr>
-      <w:footerReference w:type="default" r:id="rId14"/>
+      <w:footerReference w:type="default" r:id="rId15"/>
       <w:pgSz w:w="12240" w:h="15840"/>
       <w:pgMar w:top="1134" w:right="1418" w:bottom="1134" w:left="1701" w:header="720" w:footer="318" w:gutter="0"/>
       <w:pgBorders w:display="firstPage">
@@ -12297,7 +12309,7 @@
             <w:sz w:val="20"/>
             <w:szCs w:val="20"/>
           </w:rPr>
-          <w:t>2</w:t>
+          <w:t>5</w:t>
         </w:r>
         <w:r>
           <w:rPr>
@@ -18051,7 +18063,7 @@
 </file>
 
 <file path=customXml/itemProps1.xml><?xml version="1.0" encoding="utf-8"?>
-<ds:datastoreItem xmlns:ds="http://schemas.openxmlformats.org/officeDocument/2006/customXml" ds:itemID="{BEC5C3D6-0E94-4FAE-9CD0-2A1AED5E03A4}">
+<ds:datastoreItem xmlns:ds="http://schemas.openxmlformats.org/officeDocument/2006/customXml" ds:itemID="{FE457FCE-9029-408B-9133-C01D19A93ED4}">
   <ds:schemaRefs>
     <ds:schemaRef ds:uri="http://schemas.openxmlformats.org/officeDocument/2006/bibliography"/>
   </ds:schemaRefs>

</xml_diff>